<commit_message>
Added new button group and select button in ribbon
</commit_message>
<xml_diff>
--- a/docs/ПЗ.docx
+++ b/docs/ПЗ.docx
@@ -710,7 +710,15 @@
                 <w:sz w:val="16"/>
                 <w:szCs w:val="16"/>
               </w:rPr>
-              <w:t>RU.17701729.04.01-01 ТЗ 01-1-ЛУ</w:t>
+              <w:t>RU.17701729.04.01-01 П</w:t>
+            </w:r>
+            <w:r>
+              <w:rPr>
+                <w:rFonts w:ascii="Times New Roman" w:hAnsi="Times New Roman" w:cs="Times New Roman"/>
+                <w:sz w:val="16"/>
+                <w:szCs w:val="16"/>
+              </w:rPr>
+              <w:t>З 01-1-ЛУ</w:t>
             </w:r>
           </w:p>
         </w:tc>
@@ -884,7 +892,16 @@
           <w:sz w:val="28"/>
           <w:szCs w:val="28"/>
         </w:rPr>
-        <w:t>-01 ТЗ 01-1</w:t>
+        <w:t>-01 П</w:t>
+      </w:r>
+      <w:r>
+        <w:rPr>
+          <w:rFonts w:ascii="Times New Roman" w:hAnsi="Times New Roman" w:cs="Times New Roman"/>
+          <w:b/>
+          <w:sz w:val="28"/>
+          <w:szCs w:val="28"/>
+        </w:rPr>
+        <w:t>З 01-1</w:t>
       </w:r>
       <w:r>
         <w:rPr>
@@ -1110,7 +1127,15 @@
           <w:sz w:val="24"/>
           <w:szCs w:val="24"/>
         </w:rPr>
-        <w:t>RU.17701729.04.01-01 ТЗ 01-1-ЛУ</w:t>
+        <w:t>RU.17701729.04.01-01 П</w:t>
+      </w:r>
+      <w:r>
+        <w:rPr>
+          <w:rFonts w:ascii="Times New Roman" w:hAnsi="Times New Roman" w:cs="Times New Roman"/>
+          <w:sz w:val="24"/>
+          <w:szCs w:val="24"/>
+        </w:rPr>
+        <w:t>З 01-1-ЛУ</w:t>
       </w:r>
     </w:p>
     <w:tbl>
@@ -1396,7 +1421,7 @@
                 <w:sz w:val="16"/>
                 <w:szCs w:val="16"/>
               </w:rPr>
-              <w:t>RU.17701729.04.01-01</w:t>
+              <w:t>RU.17701729.04.01-01 ПЗ 01-1</w:t>
             </w:r>
           </w:p>
         </w:tc>
@@ -1411,7 +1436,6 @@
           <w:b/>
           <w:sz w:val="28"/>
           <w:szCs w:val="28"/>
-          <w:lang w:val="en-US"/>
         </w:rPr>
       </w:pPr>
       <w:r>
@@ -1548,7 +1572,25 @@
           <w:sz w:val="28"/>
           <w:szCs w:val="28"/>
         </w:rPr>
-        <w:t>-01 ТЗ 01-1</w:t>
+        <w:t xml:space="preserve">-01 </w:t>
+      </w:r>
+      <w:r>
+        <w:rPr>
+          <w:rFonts w:ascii="Times New Roman" w:hAnsi="Times New Roman" w:cs="Times New Roman"/>
+          <w:b/>
+          <w:sz w:val="28"/>
+          <w:szCs w:val="28"/>
+        </w:rPr>
+        <w:t>П</w:t>
+      </w:r>
+      <w:r>
+        <w:rPr>
+          <w:rFonts w:ascii="Times New Roman" w:hAnsi="Times New Roman" w:cs="Times New Roman"/>
+          <w:b/>
+          <w:sz w:val="28"/>
+          <w:szCs w:val="28"/>
+        </w:rPr>
+        <w:t>З 01-1</w:t>
       </w:r>
     </w:p>
     <w:p>
@@ -6437,17 +6479,7 @@
           <w:sz w:val="24"/>
           <w:szCs w:val="24"/>
         </w:rPr>
-        <w:t>ользован, т.к. он является наиболее распространенным и простым средств</w:t>
-      </w:r>
-      <w:bookmarkStart w:id="18" w:name="_GoBack"/>
-      <w:bookmarkEnd w:id="18"/>
-      <w:r>
-        <w:rPr>
-          <w:rFonts w:ascii="Times New Roman" w:hAnsi="Times New Roman" w:cs="Times New Roman"/>
-          <w:sz w:val="24"/>
-          <w:szCs w:val="24"/>
-        </w:rPr>
-        <w:t xml:space="preserve">ом разработки расширений для программ пакета </w:t>
+        <w:t xml:space="preserve">ользован, т.к. он является наиболее распространенным и простым средством разработки расширений для программ пакета </w:t>
       </w:r>
       <w:r>
         <w:rPr>
@@ -6642,7 +6674,7 @@
           <w:szCs w:val="28"/>
         </w:rPr>
       </w:pPr>
-      <w:bookmarkStart w:id="19" w:name="_Toc451347303"/>
+      <w:bookmarkStart w:id="18" w:name="_Toc451347303"/>
       <w:r>
         <w:rPr>
           <w:rFonts w:ascii="Times New Roman" w:hAnsi="Times New Roman" w:cs="Times New Roman"/>
@@ -6654,7 +6686,7 @@
         <w:lastRenderedPageBreak/>
         <w:t>3.3. Описание и обоснование метода организации входных и выходных данных</w:t>
       </w:r>
-      <w:bookmarkEnd w:id="19"/>
+      <w:bookmarkEnd w:id="18"/>
     </w:p>
     <w:p>
       <w:pPr>
@@ -6666,7 +6698,7 @@
           <w:color w:val="auto"/>
         </w:rPr>
       </w:pPr>
-      <w:bookmarkStart w:id="20" w:name="_Toc451347304"/>
+      <w:bookmarkStart w:id="19" w:name="_Toc451347304"/>
       <w:r>
         <w:rPr>
           <w:rFonts w:ascii="Times New Roman" w:hAnsi="Times New Roman" w:cs="Times New Roman"/>
@@ -6674,6 +6706,412 @@
           <w:color w:val="auto"/>
         </w:rPr>
         <w:t>3.3.1. Описание метода организации входных и выходных данных</w:t>
+      </w:r>
+      <w:bookmarkEnd w:id="19"/>
+    </w:p>
+    <w:p>
+      <w:pPr>
+        <w:pStyle w:val="4"/>
+        <w:spacing w:after="240"/>
+        <w:rPr>
+          <w:rFonts w:ascii="Times New Roman" w:hAnsi="Times New Roman" w:cs="Times New Roman"/>
+          <w:b/>
+          <w:color w:val="auto"/>
+          <w:sz w:val="24"/>
+          <w:szCs w:val="24"/>
+        </w:rPr>
+      </w:pPr>
+      <w:r>
+        <w:rPr>
+          <w:rFonts w:ascii="Times New Roman" w:hAnsi="Times New Roman" w:cs="Times New Roman"/>
+          <w:b/>
+          <w:color w:val="auto"/>
+          <w:sz w:val="24"/>
+          <w:szCs w:val="24"/>
+        </w:rPr>
+        <w:t>3.3.1.1. Описание метода организации входных данных</w:t>
+      </w:r>
+    </w:p>
+    <w:p>
+      <w:pPr>
+        <w:ind w:firstLine="709"/>
+        <w:jc w:val="both"/>
+        <w:rPr>
+          <w:rFonts w:ascii="Times New Roman" w:hAnsi="Times New Roman" w:cs="Times New Roman"/>
+          <w:sz w:val="24"/>
+          <w:szCs w:val="24"/>
+        </w:rPr>
+      </w:pPr>
+      <w:r>
+        <w:rPr>
+          <w:rFonts w:ascii="Times New Roman" w:hAnsi="Times New Roman" w:cs="Times New Roman"/>
+          <w:sz w:val="24"/>
+          <w:szCs w:val="24"/>
+        </w:rPr>
+        <w:t xml:space="preserve">Программа </w:t>
+      </w:r>
+      <w:r>
+        <w:rPr>
+          <w:rFonts w:ascii="Times New Roman" w:hAnsi="Times New Roman" w:cs="Times New Roman"/>
+          <w:sz w:val="24"/>
+          <w:szCs w:val="24"/>
+        </w:rPr>
+        <w:t>позволяет</w:t>
+      </w:r>
+      <w:r>
+        <w:rPr>
+          <w:rFonts w:ascii="Times New Roman" w:hAnsi="Times New Roman" w:cs="Times New Roman"/>
+          <w:sz w:val="24"/>
+          <w:szCs w:val="24"/>
+        </w:rPr>
+        <w:t xml:space="preserve"> вводить входные данные (</w:t>
+      </w:r>
+      <w:r>
+        <w:rPr>
+          <w:rFonts w:ascii="Times New Roman" w:hAnsi="Times New Roman" w:cs="Times New Roman"/>
+          <w:sz w:val="24"/>
+          <w:szCs w:val="24"/>
+        </w:rPr>
+        <w:t xml:space="preserve">граф, записанный на языке </w:t>
+      </w:r>
+      <w:r>
+        <w:rPr>
+          <w:rFonts w:ascii="Times New Roman" w:hAnsi="Times New Roman" w:cs="Times New Roman"/>
+          <w:sz w:val="24"/>
+          <w:szCs w:val="24"/>
+          <w:lang w:val="en-US"/>
+        </w:rPr>
+        <w:t>DOT</w:t>
+      </w:r>
+      <w:r>
+        <w:rPr>
+          <w:rFonts w:ascii="Times New Roman" w:hAnsi="Times New Roman" w:cs="Times New Roman"/>
+          <w:sz w:val="24"/>
+          <w:szCs w:val="24"/>
+        </w:rPr>
+        <w:t xml:space="preserve">, хранящийся в файле с расширением </w:t>
+      </w:r>
+      <w:r>
+        <w:rPr>
+          <w:rFonts w:ascii="Times New Roman" w:hAnsi="Times New Roman" w:cs="Times New Roman"/>
+          <w:sz w:val="24"/>
+          <w:szCs w:val="24"/>
+        </w:rPr>
+        <w:t>.</w:t>
+      </w:r>
+      <w:r>
+        <w:rPr>
+          <w:rFonts w:ascii="Times New Roman" w:hAnsi="Times New Roman" w:cs="Times New Roman"/>
+          <w:sz w:val="24"/>
+          <w:szCs w:val="24"/>
+          <w:lang w:val="en-US"/>
+        </w:rPr>
+        <w:t>dot</w:t>
+      </w:r>
+      <w:r>
+        <w:rPr>
+          <w:rFonts w:ascii="Times New Roman" w:hAnsi="Times New Roman" w:cs="Times New Roman"/>
+          <w:sz w:val="24"/>
+          <w:szCs w:val="24"/>
+        </w:rPr>
+        <w:t xml:space="preserve"> </w:t>
+      </w:r>
+      <w:proofErr w:type="gramStart"/>
+      <w:r>
+        <w:rPr>
+          <w:rFonts w:ascii="Times New Roman" w:hAnsi="Times New Roman" w:cs="Times New Roman"/>
+          <w:sz w:val="24"/>
+          <w:szCs w:val="24"/>
+        </w:rPr>
+        <w:t xml:space="preserve">или </w:t>
+      </w:r>
+      <w:r>
+        <w:rPr>
+          <w:rFonts w:ascii="Times New Roman" w:hAnsi="Times New Roman" w:cs="Times New Roman"/>
+          <w:sz w:val="24"/>
+          <w:szCs w:val="24"/>
+        </w:rPr>
+        <w:t>.</w:t>
+      </w:r>
+      <w:proofErr w:type="spellStart"/>
+      <w:r>
+        <w:rPr>
+          <w:rFonts w:ascii="Times New Roman" w:hAnsi="Times New Roman" w:cs="Times New Roman"/>
+          <w:sz w:val="24"/>
+          <w:szCs w:val="24"/>
+          <w:lang w:val="en-US"/>
+        </w:rPr>
+        <w:t>gv</w:t>
+      </w:r>
+      <w:proofErr w:type="spellEnd"/>
+      <w:proofErr w:type="gramEnd"/>
+      <w:r>
+        <w:rPr>
+          <w:rFonts w:ascii="Times New Roman" w:hAnsi="Times New Roman" w:cs="Times New Roman"/>
+          <w:sz w:val="24"/>
+          <w:szCs w:val="24"/>
+        </w:rPr>
+        <w:t xml:space="preserve">) </w:t>
+      </w:r>
+      <w:r>
+        <w:rPr>
+          <w:rFonts w:ascii="Times New Roman" w:hAnsi="Times New Roman" w:cs="Times New Roman"/>
+          <w:sz w:val="24"/>
+          <w:szCs w:val="24"/>
+        </w:rPr>
+        <w:t>при помощи диалогового окна открытия файла</w:t>
+      </w:r>
+      <w:r>
+        <w:rPr>
+          <w:rFonts w:ascii="Times New Roman" w:hAnsi="Times New Roman" w:cs="Times New Roman"/>
+          <w:sz w:val="24"/>
+          <w:szCs w:val="24"/>
+        </w:rPr>
+        <w:t xml:space="preserve"> </w:t>
+      </w:r>
+      <w:proofErr w:type="spellStart"/>
+      <w:r>
+        <w:rPr>
+          <w:rFonts w:ascii="Times New Roman" w:hAnsi="Times New Roman" w:cs="Times New Roman"/>
+          <w:sz w:val="24"/>
+          <w:szCs w:val="24"/>
+        </w:rPr>
+        <w:t>Windows</w:t>
+      </w:r>
+      <w:proofErr w:type="spellEnd"/>
+      <w:r>
+        <w:rPr>
+          <w:rFonts w:ascii="Times New Roman" w:hAnsi="Times New Roman" w:cs="Times New Roman"/>
+          <w:sz w:val="24"/>
+          <w:szCs w:val="24"/>
+        </w:rPr>
+        <w:t xml:space="preserve"> </w:t>
+      </w:r>
+      <w:proofErr w:type="spellStart"/>
+      <w:r>
+        <w:rPr>
+          <w:rFonts w:ascii="Times New Roman" w:hAnsi="Times New Roman" w:cs="Times New Roman"/>
+          <w:sz w:val="24"/>
+          <w:szCs w:val="24"/>
+        </w:rPr>
+        <w:t>Forms</w:t>
+      </w:r>
+      <w:proofErr w:type="spellEnd"/>
+      <w:r>
+        <w:rPr>
+          <w:rFonts w:ascii="Times New Roman" w:hAnsi="Times New Roman" w:cs="Times New Roman"/>
+          <w:sz w:val="24"/>
+          <w:szCs w:val="24"/>
+        </w:rPr>
+        <w:t>.</w:t>
+      </w:r>
+    </w:p>
+    <w:p>
+      <w:pPr>
+        <w:pStyle w:val="4"/>
+        <w:spacing w:after="240"/>
+        <w:rPr>
+          <w:rFonts w:ascii="Times New Roman" w:hAnsi="Times New Roman" w:cs="Times New Roman"/>
+          <w:b/>
+          <w:color w:val="auto"/>
+          <w:sz w:val="24"/>
+          <w:szCs w:val="24"/>
+        </w:rPr>
+      </w:pPr>
+      <w:r>
+        <w:rPr>
+          <w:rFonts w:ascii="Times New Roman" w:hAnsi="Times New Roman" w:cs="Times New Roman"/>
+          <w:b/>
+          <w:color w:val="auto"/>
+          <w:sz w:val="24"/>
+          <w:szCs w:val="24"/>
+        </w:rPr>
+        <w:t>3.3.1.2</w:t>
+      </w:r>
+      <w:r>
+        <w:rPr>
+          <w:rFonts w:ascii="Times New Roman" w:hAnsi="Times New Roman" w:cs="Times New Roman"/>
+          <w:b/>
+          <w:color w:val="auto"/>
+          <w:sz w:val="24"/>
+          <w:szCs w:val="24"/>
+        </w:rPr>
+        <w:t>. Описание метода организации в</w:t>
+      </w:r>
+      <w:r>
+        <w:rPr>
+          <w:rFonts w:ascii="Times New Roman" w:hAnsi="Times New Roman" w:cs="Times New Roman"/>
+          <w:b/>
+          <w:color w:val="auto"/>
+          <w:sz w:val="24"/>
+          <w:szCs w:val="24"/>
+        </w:rPr>
+        <w:t>ы</w:t>
+      </w:r>
+      <w:r>
+        <w:rPr>
+          <w:rFonts w:ascii="Times New Roman" w:hAnsi="Times New Roman" w:cs="Times New Roman"/>
+          <w:b/>
+          <w:color w:val="auto"/>
+          <w:sz w:val="24"/>
+          <w:szCs w:val="24"/>
+        </w:rPr>
+        <w:t>ходных данных</w:t>
+      </w:r>
+    </w:p>
+    <w:p>
+      <w:pPr>
+        <w:ind w:firstLine="709"/>
+        <w:jc w:val="both"/>
+        <w:rPr>
+          <w:rFonts w:ascii="Times New Roman" w:hAnsi="Times New Roman" w:cs="Times New Roman"/>
+          <w:sz w:val="24"/>
+          <w:szCs w:val="24"/>
+        </w:rPr>
+      </w:pPr>
+      <w:r>
+        <w:rPr>
+          <w:rFonts w:ascii="Times New Roman" w:hAnsi="Times New Roman" w:cs="Times New Roman"/>
+          <w:sz w:val="24"/>
+          <w:szCs w:val="24"/>
+        </w:rPr>
+        <w:t xml:space="preserve">Программа </w:t>
+      </w:r>
+      <w:r>
+        <w:rPr>
+          <w:rFonts w:ascii="Times New Roman" w:hAnsi="Times New Roman" w:cs="Times New Roman"/>
+          <w:sz w:val="24"/>
+          <w:szCs w:val="24"/>
+        </w:rPr>
+        <w:t>выводит</w:t>
+      </w:r>
+      <w:r>
+        <w:rPr>
+          <w:rFonts w:ascii="Times New Roman" w:hAnsi="Times New Roman" w:cs="Times New Roman"/>
+          <w:sz w:val="24"/>
+          <w:szCs w:val="24"/>
+        </w:rPr>
+        <w:t xml:space="preserve"> </w:t>
+      </w:r>
+      <w:r>
+        <w:rPr>
+          <w:rFonts w:ascii="Times New Roman" w:hAnsi="Times New Roman" w:cs="Times New Roman"/>
+          <w:sz w:val="24"/>
+          <w:szCs w:val="24"/>
+        </w:rPr>
+        <w:t xml:space="preserve">прочитанный ранее граф на новую страницу открытого документа </w:t>
+      </w:r>
+      <w:r>
+        <w:rPr>
+          <w:rFonts w:ascii="Times New Roman" w:hAnsi="Times New Roman" w:cs="Times New Roman"/>
+          <w:sz w:val="24"/>
+          <w:szCs w:val="24"/>
+          <w:lang w:val="en-US"/>
+        </w:rPr>
+        <w:t>Visio</w:t>
+      </w:r>
+      <w:r>
+        <w:rPr>
+          <w:rFonts w:ascii="Times New Roman" w:hAnsi="Times New Roman" w:cs="Times New Roman"/>
+          <w:sz w:val="24"/>
+          <w:szCs w:val="24"/>
+        </w:rPr>
+        <w:t xml:space="preserve">. Граф представлен в виде схемы, состоящей из различных фигур (вершин) и соединительных линий (ребер) между ними. Программа сохраняет схему в виде графа, записанном на языке </w:t>
+      </w:r>
+      <w:r>
+        <w:rPr>
+          <w:rFonts w:ascii="Times New Roman" w:hAnsi="Times New Roman" w:cs="Times New Roman"/>
+          <w:sz w:val="24"/>
+          <w:szCs w:val="24"/>
+          <w:lang w:val="en-US"/>
+        </w:rPr>
+        <w:t>DOT</w:t>
+      </w:r>
+      <w:r>
+        <w:rPr>
+          <w:rFonts w:ascii="Times New Roman" w:hAnsi="Times New Roman" w:cs="Times New Roman"/>
+          <w:sz w:val="24"/>
+          <w:szCs w:val="24"/>
+        </w:rPr>
+        <w:t xml:space="preserve">, в файле, выбранном пользователем при помощи диалогового окна сохранения файла </w:t>
+      </w:r>
+      <w:r>
+        <w:rPr>
+          <w:rFonts w:ascii="Times New Roman" w:hAnsi="Times New Roman" w:cs="Times New Roman"/>
+          <w:sz w:val="24"/>
+          <w:szCs w:val="24"/>
+          <w:lang w:val="en-US"/>
+        </w:rPr>
+        <w:t>Windows</w:t>
+      </w:r>
+      <w:r>
+        <w:rPr>
+          <w:rFonts w:ascii="Times New Roman" w:hAnsi="Times New Roman" w:cs="Times New Roman"/>
+          <w:sz w:val="24"/>
+          <w:szCs w:val="24"/>
+        </w:rPr>
+        <w:t xml:space="preserve"> </w:t>
+      </w:r>
+      <w:r>
+        <w:rPr>
+          <w:rFonts w:ascii="Times New Roman" w:hAnsi="Times New Roman" w:cs="Times New Roman"/>
+          <w:sz w:val="24"/>
+          <w:szCs w:val="24"/>
+          <w:lang w:val="en-US"/>
+        </w:rPr>
+        <w:t>Forms</w:t>
+      </w:r>
+      <w:r>
+        <w:rPr>
+          <w:rFonts w:ascii="Times New Roman" w:hAnsi="Times New Roman" w:cs="Times New Roman"/>
+          <w:sz w:val="24"/>
+          <w:szCs w:val="24"/>
+        </w:rPr>
+        <w:t>.</w:t>
+      </w:r>
+    </w:p>
+    <w:p>
+      <w:pPr>
+        <w:pStyle w:val="3"/>
+        <w:spacing w:after="240"/>
+        <w:rPr>
+          <w:rFonts w:ascii="Times New Roman" w:hAnsi="Times New Roman" w:cs="Times New Roman"/>
+          <w:b/>
+          <w:color w:val="auto"/>
+        </w:rPr>
+      </w:pPr>
+      <w:bookmarkStart w:id="20" w:name="_Toc451347305"/>
+      <w:r>
+        <w:rPr>
+          <w:rFonts w:ascii="Times New Roman" w:hAnsi="Times New Roman" w:cs="Times New Roman"/>
+          <w:b/>
+          <w:color w:val="auto"/>
+        </w:rPr>
+        <w:t>3.3.2</w:t>
+      </w:r>
+      <w:r>
+        <w:rPr>
+          <w:rFonts w:ascii="Times New Roman" w:hAnsi="Times New Roman" w:cs="Times New Roman"/>
+          <w:b/>
+          <w:color w:val="auto"/>
+        </w:rPr>
+        <w:t xml:space="preserve">. </w:t>
+      </w:r>
+      <w:r>
+        <w:rPr>
+          <w:rFonts w:ascii="Times New Roman" w:hAnsi="Times New Roman" w:cs="Times New Roman"/>
+          <w:b/>
+          <w:color w:val="auto"/>
+        </w:rPr>
+        <w:t>Обоснование</w:t>
+      </w:r>
+      <w:r>
+        <w:rPr>
+          <w:rFonts w:ascii="Times New Roman" w:hAnsi="Times New Roman" w:cs="Times New Roman"/>
+          <w:b/>
+          <w:color w:val="auto"/>
+        </w:rPr>
+        <w:t xml:space="preserve"> метода организации входных и выходных данных</w:t>
       </w:r>
       <w:bookmarkEnd w:id="20"/>
     </w:p>
@@ -6697,7 +7135,37 @@
           <w:sz w:val="24"/>
           <w:szCs w:val="24"/>
         </w:rPr>
-        <w:t>3.3.1.1. Описание метода организации входных данных</w:t>
+        <w:t>3.3.2</w:t>
+      </w:r>
+      <w:r>
+        <w:rPr>
+          <w:rFonts w:ascii="Times New Roman" w:hAnsi="Times New Roman" w:cs="Times New Roman"/>
+          <w:b/>
+          <w:color w:val="auto"/>
+          <w:sz w:val="24"/>
+          <w:szCs w:val="24"/>
+        </w:rPr>
+        <w:t xml:space="preserve">.1. </w:t>
+      </w:r>
+      <w:r>
+        <w:rPr>
+          <w:rFonts w:ascii="Times New Roman" w:hAnsi="Times New Roman" w:cs="Times New Roman"/>
+          <w:b/>
+          <w:color w:val="auto"/>
+          <w:sz w:val="24"/>
+          <w:szCs w:val="24"/>
+        </w:rPr>
+        <w:t>Обоснование</w:t>
+      </w:r>
+      <w:r>
+        <w:rPr>
+          <w:rFonts w:ascii="Times New Roman" w:hAnsi="Times New Roman" w:cs="Times New Roman"/>
+          <w:b/>
+          <w:color w:val="auto"/>
+          <w:sz w:val="24"/>
+          <w:szCs w:val="24"/>
+        </w:rPr>
+        <w:t xml:space="preserve"> метода организации входных данных</w:t>
       </w:r>
     </w:p>
     <w:p>
@@ -6716,59 +7184,15 @@
           <w:sz w:val="24"/>
           <w:szCs w:val="24"/>
         </w:rPr>
-        <w:t xml:space="preserve">Программа </w:t>
-      </w:r>
-      <w:r>
-        <w:rPr>
-          <w:rFonts w:ascii="Times New Roman" w:hAnsi="Times New Roman" w:cs="Times New Roman"/>
-          <w:sz w:val="24"/>
-          <w:szCs w:val="24"/>
-        </w:rPr>
-        <w:t>позволяет</w:t>
-      </w:r>
-      <w:r>
-        <w:rPr>
-          <w:rFonts w:ascii="Times New Roman" w:hAnsi="Times New Roman" w:cs="Times New Roman"/>
-          <w:sz w:val="24"/>
-          <w:szCs w:val="24"/>
-        </w:rPr>
-        <w:t xml:space="preserve"> вводить входные данные (данные о дифференциальном уравнении для решения, границах области, на которой дифференциальное уравнение решается, и граничных условий, параметрах нейронной сети и ее обучения) через текстовые поля или выпадающие списки окна </w:t>
-      </w:r>
-      <w:proofErr w:type="spellStart"/>
-      <w:r>
-        <w:rPr>
-          <w:rFonts w:ascii="Times New Roman" w:hAnsi="Times New Roman" w:cs="Times New Roman"/>
-          <w:sz w:val="24"/>
-          <w:szCs w:val="24"/>
-        </w:rPr>
-        <w:t>Windows</w:t>
-      </w:r>
-      <w:proofErr w:type="spellEnd"/>
-      <w:r>
-        <w:rPr>
-          <w:rFonts w:ascii="Times New Roman" w:hAnsi="Times New Roman" w:cs="Times New Roman"/>
-          <w:sz w:val="24"/>
-          <w:szCs w:val="24"/>
-        </w:rPr>
-        <w:t xml:space="preserve"> </w:t>
-      </w:r>
-      <w:proofErr w:type="spellStart"/>
-      <w:r>
-        <w:rPr>
-          <w:rFonts w:ascii="Times New Roman" w:hAnsi="Times New Roman" w:cs="Times New Roman"/>
-          <w:sz w:val="24"/>
-          <w:szCs w:val="24"/>
-        </w:rPr>
-        <w:t>Forms</w:t>
-      </w:r>
-      <w:proofErr w:type="spellEnd"/>
-      <w:r>
-        <w:rPr>
-          <w:rFonts w:ascii="Times New Roman" w:hAnsi="Times New Roman" w:cs="Times New Roman"/>
-          <w:sz w:val="24"/>
-          <w:szCs w:val="24"/>
-        </w:rPr>
-        <w:t>.</w:t>
+        <w:t>Выбранный метод организации входных данных обеспечивает максимально удобн</w:t>
+      </w:r>
+      <w:r>
+        <w:rPr>
+          <w:rFonts w:ascii="Times New Roman" w:hAnsi="Times New Roman" w:cs="Times New Roman"/>
+          <w:sz w:val="24"/>
+          <w:szCs w:val="24"/>
+        </w:rPr>
+        <w:t xml:space="preserve">ую и комфортную работу пользователя. </w:t>
       </w:r>
     </w:p>
     <w:p>
@@ -6791,7 +7215,7 @@
           <w:sz w:val="24"/>
           <w:szCs w:val="24"/>
         </w:rPr>
-        <w:t>3.3.1.2</w:t>
+        <w:t>3.3.2.2</w:t>
       </w:r>
       <w:r>
         <w:rPr>
@@ -6801,7 +7225,27 @@
           <w:sz w:val="24"/>
           <w:szCs w:val="24"/>
         </w:rPr>
-        <w:t>. Описание метода организации в</w:t>
+        <w:t xml:space="preserve">. </w:t>
+      </w:r>
+      <w:r>
+        <w:rPr>
+          <w:rFonts w:ascii="Times New Roman" w:hAnsi="Times New Roman" w:cs="Times New Roman"/>
+          <w:b/>
+          <w:color w:val="auto"/>
+          <w:sz w:val="24"/>
+          <w:szCs w:val="24"/>
+        </w:rPr>
+        <w:t>Обоснование</w:t>
+      </w:r>
+      <w:r>
+        <w:rPr>
+          <w:rFonts w:ascii="Times New Roman" w:hAnsi="Times New Roman" w:cs="Times New Roman"/>
+          <w:b/>
+          <w:color w:val="auto"/>
+          <w:sz w:val="24"/>
+          <w:szCs w:val="24"/>
+        </w:rPr>
+        <w:t xml:space="preserve"> метода организации в</w:t>
       </w:r>
       <w:r>
         <w:rPr>
@@ -6840,24 +7284,33 @@
           <w:sz w:val="24"/>
           <w:szCs w:val="24"/>
         </w:rPr>
-        <w:t xml:space="preserve">Программа </w:t>
-      </w:r>
-      <w:r>
-        <w:rPr>
-          <w:rFonts w:ascii="Times New Roman" w:hAnsi="Times New Roman" w:cs="Times New Roman"/>
-          <w:sz w:val="24"/>
-          <w:szCs w:val="24"/>
-        </w:rPr>
-        <w:t>выводит</w:t>
-      </w:r>
-      <w:r>
-        <w:rPr>
-          <w:rFonts w:ascii="Times New Roman" w:hAnsi="Times New Roman" w:cs="Times New Roman"/>
-          <w:sz w:val="24"/>
-          <w:szCs w:val="24"/>
-        </w:rPr>
-        <w:t xml:space="preserve"> результат решения дифференциального уравнения в виде цветового графика искомой функции на заданной области (с возможностью посмотреть значение искомой функции в каждой из отображаемых точек заданной области) и информации о максимальной ошибке нейронной сети после ее обучения.</w:t>
-      </w:r>
+        <w:t>Граф визуализируется на отдельной странице документа для того, чтобы не смешиваться с другими схемами, уже имеющимися в документе. Это также обеспечивает удобство работы с графом и его удаления (достаточно удалить лишь страницу, на которой он размещен).</w:t>
+      </w:r>
+    </w:p>
+    <w:p>
+      <w:pPr>
+        <w:pStyle w:val="2"/>
+        <w:spacing w:after="240"/>
+        <w:rPr>
+          <w:rFonts w:ascii="Times New Roman" w:hAnsi="Times New Roman" w:cs="Times New Roman"/>
+          <w:b/>
+          <w:color w:val="auto"/>
+          <w:sz w:val="28"/>
+          <w:szCs w:val="28"/>
+        </w:rPr>
+      </w:pPr>
+      <w:bookmarkStart w:id="21" w:name="_Toc451347306"/>
+      <w:r>
+        <w:rPr>
+          <w:rFonts w:ascii="Times New Roman" w:hAnsi="Times New Roman" w:cs="Times New Roman"/>
+          <w:b/>
+          <w:color w:val="auto"/>
+          <w:sz w:val="28"/>
+          <w:szCs w:val="28"/>
+        </w:rPr>
+        <w:t>3.4. Описание и обоснование выбора состава технических и программных средств</w:t>
+      </w:r>
+      <w:bookmarkEnd w:id="21"/>
     </w:p>
     <w:p>
       <w:pPr>
@@ -6869,326 +7322,16 @@
           <w:color w:val="auto"/>
         </w:rPr>
       </w:pPr>
-      <w:bookmarkStart w:id="21" w:name="_Toc451347305"/>
+      <w:bookmarkStart w:id="22" w:name="_Toc451347307"/>
       <w:r>
         <w:rPr>
           <w:rFonts w:ascii="Times New Roman" w:hAnsi="Times New Roman" w:cs="Times New Roman"/>
           <w:b/>
           <w:color w:val="auto"/>
         </w:rPr>
-        <w:t>3.3.2</w:t>
-      </w:r>
-      <w:r>
-        <w:rPr>
-          <w:rFonts w:ascii="Times New Roman" w:hAnsi="Times New Roman" w:cs="Times New Roman"/>
-          <w:b/>
-          <w:color w:val="auto"/>
-        </w:rPr>
-        <w:t xml:space="preserve">. </w:t>
-      </w:r>
-      <w:r>
-        <w:rPr>
-          <w:rFonts w:ascii="Times New Roman" w:hAnsi="Times New Roman" w:cs="Times New Roman"/>
-          <w:b/>
-          <w:color w:val="auto"/>
-        </w:rPr>
-        <w:t>Обоснование</w:t>
-      </w:r>
-      <w:r>
-        <w:rPr>
-          <w:rFonts w:ascii="Times New Roman" w:hAnsi="Times New Roman" w:cs="Times New Roman"/>
-          <w:b/>
-          <w:color w:val="auto"/>
-        </w:rPr>
-        <w:t xml:space="preserve"> метода организации входных и выходных данных</w:t>
-      </w:r>
-      <w:bookmarkEnd w:id="21"/>
-    </w:p>
-    <w:p>
-      <w:pPr>
-        <w:pStyle w:val="4"/>
-        <w:spacing w:after="240"/>
-        <w:rPr>
-          <w:rFonts w:ascii="Times New Roman" w:hAnsi="Times New Roman" w:cs="Times New Roman"/>
-          <w:b/>
-          <w:color w:val="auto"/>
-          <w:sz w:val="24"/>
-          <w:szCs w:val="24"/>
-        </w:rPr>
-      </w:pPr>
-      <w:r>
-        <w:rPr>
-          <w:rFonts w:ascii="Times New Roman" w:hAnsi="Times New Roman" w:cs="Times New Roman"/>
-          <w:b/>
-          <w:color w:val="auto"/>
-          <w:sz w:val="24"/>
-          <w:szCs w:val="24"/>
-        </w:rPr>
-        <w:t>3.3.2</w:t>
-      </w:r>
-      <w:r>
-        <w:rPr>
-          <w:rFonts w:ascii="Times New Roman" w:hAnsi="Times New Roman" w:cs="Times New Roman"/>
-          <w:b/>
-          <w:color w:val="auto"/>
-          <w:sz w:val="24"/>
-          <w:szCs w:val="24"/>
-        </w:rPr>
-        <w:t xml:space="preserve">.1. </w:t>
-      </w:r>
-      <w:r>
-        <w:rPr>
-          <w:rFonts w:ascii="Times New Roman" w:hAnsi="Times New Roman" w:cs="Times New Roman"/>
-          <w:b/>
-          <w:color w:val="auto"/>
-          <w:sz w:val="24"/>
-          <w:szCs w:val="24"/>
-        </w:rPr>
-        <w:t>Обоснование</w:t>
-      </w:r>
-      <w:r>
-        <w:rPr>
-          <w:rFonts w:ascii="Times New Roman" w:hAnsi="Times New Roman" w:cs="Times New Roman"/>
-          <w:b/>
-          <w:color w:val="auto"/>
-          <w:sz w:val="24"/>
-          <w:szCs w:val="24"/>
-        </w:rPr>
-        <w:t xml:space="preserve"> метода организации входных данных</w:t>
-      </w:r>
-    </w:p>
-    <w:p>
-      <w:pPr>
-        <w:ind w:firstLine="709"/>
-        <w:jc w:val="both"/>
-        <w:rPr>
-          <w:rFonts w:ascii="Times New Roman" w:hAnsi="Times New Roman" w:cs="Times New Roman"/>
-          <w:sz w:val="24"/>
-          <w:szCs w:val="24"/>
-        </w:rPr>
-      </w:pPr>
-      <w:r>
-        <w:rPr>
-          <w:rFonts w:ascii="Times New Roman" w:hAnsi="Times New Roman" w:cs="Times New Roman"/>
-          <w:sz w:val="24"/>
-          <w:szCs w:val="24"/>
-        </w:rPr>
-        <w:t>Описанный в п. 3.3.1.1</w:t>
-      </w:r>
-      <w:r>
-        <w:rPr>
-          <w:rFonts w:ascii="Times New Roman" w:hAnsi="Times New Roman" w:cs="Times New Roman"/>
-          <w:sz w:val="24"/>
-          <w:szCs w:val="24"/>
-        </w:rPr>
-        <w:t xml:space="preserve"> настоящего документа</w:t>
-      </w:r>
-      <w:r>
-        <w:rPr>
-          <w:rFonts w:ascii="Times New Roman" w:hAnsi="Times New Roman" w:cs="Times New Roman"/>
-          <w:sz w:val="24"/>
-          <w:szCs w:val="24"/>
-        </w:rPr>
-        <w:t xml:space="preserve"> метод организации входных данных выбран, потому что ввод входных данных через текстовые поля или выпадающие списки окна </w:t>
-      </w:r>
-      <w:r>
-        <w:rPr>
-          <w:rFonts w:ascii="Times New Roman" w:hAnsi="Times New Roman" w:cs="Times New Roman"/>
-          <w:sz w:val="24"/>
-          <w:szCs w:val="24"/>
-          <w:lang w:val="en-US"/>
-        </w:rPr>
-        <w:t>Windows</w:t>
-      </w:r>
-      <w:r>
-        <w:rPr>
-          <w:rFonts w:ascii="Times New Roman" w:hAnsi="Times New Roman" w:cs="Times New Roman"/>
-          <w:sz w:val="24"/>
-          <w:szCs w:val="24"/>
-        </w:rPr>
-        <w:t xml:space="preserve"> </w:t>
-      </w:r>
-      <w:r>
-        <w:rPr>
-          <w:rFonts w:ascii="Times New Roman" w:hAnsi="Times New Roman" w:cs="Times New Roman"/>
-          <w:sz w:val="24"/>
-          <w:szCs w:val="24"/>
-          <w:lang w:val="en-US"/>
-        </w:rPr>
-        <w:t>Forms</w:t>
-      </w:r>
-      <w:r>
-        <w:rPr>
-          <w:rFonts w:ascii="Times New Roman" w:hAnsi="Times New Roman" w:cs="Times New Roman"/>
-          <w:sz w:val="24"/>
-          <w:szCs w:val="24"/>
-        </w:rPr>
-        <w:t xml:space="preserve"> </w:t>
-      </w:r>
-      <w:r>
-        <w:rPr>
-          <w:rFonts w:ascii="Times New Roman" w:hAnsi="Times New Roman" w:cs="Times New Roman"/>
-          <w:sz w:val="24"/>
-          <w:szCs w:val="24"/>
-        </w:rPr>
-        <w:t>является оптимальным и удобным для пользователя.</w:t>
-      </w:r>
-    </w:p>
-    <w:p>
-      <w:pPr>
-        <w:pStyle w:val="4"/>
-        <w:spacing w:after="240"/>
-        <w:rPr>
-          <w:rFonts w:ascii="Times New Roman" w:hAnsi="Times New Roman" w:cs="Times New Roman"/>
-          <w:b/>
-          <w:color w:val="auto"/>
-          <w:sz w:val="24"/>
-          <w:szCs w:val="24"/>
-        </w:rPr>
-      </w:pPr>
-      <w:r>
-        <w:rPr>
-          <w:rFonts w:ascii="Times New Roman" w:hAnsi="Times New Roman" w:cs="Times New Roman"/>
-          <w:b/>
-          <w:color w:val="auto"/>
-          <w:sz w:val="24"/>
-          <w:szCs w:val="24"/>
-        </w:rPr>
-        <w:t>3.3.2.2</w:t>
-      </w:r>
-      <w:r>
-        <w:rPr>
-          <w:rFonts w:ascii="Times New Roman" w:hAnsi="Times New Roman" w:cs="Times New Roman"/>
-          <w:b/>
-          <w:color w:val="auto"/>
-          <w:sz w:val="24"/>
-          <w:szCs w:val="24"/>
-        </w:rPr>
-        <w:t xml:space="preserve">. </w:t>
-      </w:r>
-      <w:r>
-        <w:rPr>
-          <w:rFonts w:ascii="Times New Roman" w:hAnsi="Times New Roman" w:cs="Times New Roman"/>
-          <w:b/>
-          <w:color w:val="auto"/>
-          <w:sz w:val="24"/>
-          <w:szCs w:val="24"/>
-        </w:rPr>
-        <w:t>Обоснование</w:t>
-      </w:r>
-      <w:r>
-        <w:rPr>
-          <w:rFonts w:ascii="Times New Roman" w:hAnsi="Times New Roman" w:cs="Times New Roman"/>
-          <w:b/>
-          <w:color w:val="auto"/>
-          <w:sz w:val="24"/>
-          <w:szCs w:val="24"/>
-        </w:rPr>
-        <w:t xml:space="preserve"> метода организации в</w:t>
-      </w:r>
-      <w:r>
-        <w:rPr>
-          <w:rFonts w:ascii="Times New Roman" w:hAnsi="Times New Roman" w:cs="Times New Roman"/>
-          <w:b/>
-          <w:color w:val="auto"/>
-          <w:sz w:val="24"/>
-          <w:szCs w:val="24"/>
-        </w:rPr>
-        <w:t>ы</w:t>
-      </w:r>
-      <w:r>
-        <w:rPr>
-          <w:rFonts w:ascii="Times New Roman" w:hAnsi="Times New Roman" w:cs="Times New Roman"/>
-          <w:b/>
-          <w:color w:val="auto"/>
-          <w:sz w:val="24"/>
-          <w:szCs w:val="24"/>
-        </w:rPr>
-        <w:t>ходных данных</w:t>
-      </w:r>
-    </w:p>
-    <w:p>
-      <w:pPr>
-        <w:ind w:firstLine="709"/>
-        <w:jc w:val="both"/>
-        <w:rPr>
-          <w:rFonts w:ascii="Times New Roman" w:hAnsi="Times New Roman" w:cs="Times New Roman"/>
-          <w:sz w:val="24"/>
-          <w:szCs w:val="24"/>
-        </w:rPr>
-      </w:pPr>
-      <w:r>
-        <w:rPr>
-          <w:rFonts w:ascii="Times New Roman" w:hAnsi="Times New Roman" w:cs="Times New Roman"/>
-          <w:sz w:val="24"/>
-          <w:szCs w:val="24"/>
-        </w:rPr>
-        <w:t xml:space="preserve">Обоснование </w:t>
-      </w:r>
-      <w:proofErr w:type="gramStart"/>
-      <w:r>
-        <w:rPr>
-          <w:rFonts w:ascii="Times New Roman" w:hAnsi="Times New Roman" w:cs="Times New Roman"/>
-          <w:sz w:val="24"/>
-          <w:szCs w:val="24"/>
-        </w:rPr>
-        <w:t>выбора</w:t>
-      </w:r>
-      <w:proofErr w:type="gramEnd"/>
-      <w:r>
-        <w:rPr>
-          <w:rFonts w:ascii="Times New Roman" w:hAnsi="Times New Roman" w:cs="Times New Roman"/>
-          <w:sz w:val="24"/>
-          <w:szCs w:val="24"/>
-        </w:rPr>
-        <w:t xml:space="preserve"> описанного в п. 3.3.1.2 настоящего документа метода организации выходных данных приведено в п. 3.2.2 настоящего документа при обосновании выбора алгоритма построения цветового графика искомой функции.</w:t>
-      </w:r>
-    </w:p>
-    <w:p>
-      <w:pPr>
-        <w:pStyle w:val="2"/>
-        <w:spacing w:after="240"/>
-        <w:rPr>
-          <w:rFonts w:ascii="Times New Roman" w:hAnsi="Times New Roman" w:cs="Times New Roman"/>
-          <w:b/>
-          <w:color w:val="auto"/>
-          <w:sz w:val="28"/>
-          <w:szCs w:val="28"/>
-        </w:rPr>
-      </w:pPr>
-      <w:bookmarkStart w:id="22" w:name="_Toc451347306"/>
-      <w:r>
-        <w:rPr>
-          <w:rFonts w:ascii="Times New Roman" w:hAnsi="Times New Roman" w:cs="Times New Roman"/>
-          <w:b/>
-          <w:color w:val="auto"/>
-          <w:sz w:val="28"/>
-          <w:szCs w:val="28"/>
-        </w:rPr>
-        <w:t>3.4. Описание и обоснование выбора состава технических и программных средств</w:t>
+        <w:t>3.4.1. Состав технических и программных средств</w:t>
       </w:r>
       <w:bookmarkEnd w:id="22"/>
-    </w:p>
-    <w:p>
-      <w:pPr>
-        <w:pStyle w:val="3"/>
-        <w:spacing w:after="240"/>
-        <w:rPr>
-          <w:rFonts w:ascii="Times New Roman" w:hAnsi="Times New Roman" w:cs="Times New Roman"/>
-          <w:b/>
-          <w:color w:val="auto"/>
-        </w:rPr>
-      </w:pPr>
-      <w:bookmarkStart w:id="23" w:name="_Toc451347307"/>
-      <w:r>
-        <w:rPr>
-          <w:rFonts w:ascii="Times New Roman" w:hAnsi="Times New Roman" w:cs="Times New Roman"/>
-          <w:b/>
-          <w:color w:val="auto"/>
-        </w:rPr>
-        <w:t>3.4.1. Состав технических и программных средств</w:t>
-      </w:r>
-      <w:bookmarkEnd w:id="23"/>
     </w:p>
     <w:p>
       <w:pPr>
@@ -7873,7 +8016,57 @@
           <w:szCs w:val="24"/>
           <w:lang w:val="en-US"/>
         </w:rPr>
+        <w:t xml:space="preserve">; </w:t>
+      </w:r>
+    </w:p>
+    <w:p>
+      <w:pPr>
+        <w:pStyle w:val="aa"/>
+        <w:numPr>
+          <w:ilvl w:val="0"/>
+          <w:numId w:val="5"/>
+        </w:numPr>
+        <w:jc w:val="both"/>
+        <w:rPr>
+          <w:rFonts w:ascii="Times New Roman" w:hAnsi="Times New Roman" w:cs="Times New Roman"/>
+          <w:sz w:val="24"/>
+          <w:szCs w:val="24"/>
+          <w:lang w:val="en-US"/>
+        </w:rPr>
+      </w:pPr>
+      <w:r>
+        <w:rPr>
+          <w:rFonts w:ascii="Times New Roman" w:hAnsi="Times New Roman" w:cs="Times New Roman"/>
+          <w:sz w:val="24"/>
+          <w:szCs w:val="24"/>
+        </w:rPr>
+        <w:t xml:space="preserve">установленная программа </w:t>
+      </w:r>
+      <w:r>
+        <w:rPr>
+          <w:rFonts w:ascii="Times New Roman" w:hAnsi="Times New Roman" w:cs="Times New Roman"/>
+          <w:sz w:val="24"/>
+          <w:szCs w:val="24"/>
+          <w:lang w:val="en-US"/>
+        </w:rPr>
+        <w:t>Microsoft Visio</w:t>
+      </w:r>
+      <w:r>
+        <w:rPr>
+          <w:rFonts w:ascii="Times New Roman" w:hAnsi="Times New Roman" w:cs="Times New Roman"/>
+          <w:sz w:val="24"/>
+          <w:szCs w:val="24"/>
+        </w:rPr>
         <w:t>.</w:t>
+      </w:r>
+      <w:r>
+        <w:rPr>
+          <w:rFonts w:ascii="Times New Roman" w:hAnsi="Times New Roman" w:cs="Times New Roman"/>
+          <w:sz w:val="24"/>
+          <w:szCs w:val="24"/>
+          <w:lang w:val="en-US"/>
+        </w:rPr>
+        <w:t xml:space="preserve"> </w:t>
       </w:r>
     </w:p>
     <w:p>
@@ -7886,7 +8079,7 @@
           <w:color w:val="auto"/>
         </w:rPr>
       </w:pPr>
-      <w:bookmarkStart w:id="24" w:name="_Toc451347308"/>
+      <w:bookmarkStart w:id="23" w:name="_Toc451347308"/>
       <w:r>
         <w:rPr>
           <w:rFonts w:ascii="Times New Roman" w:hAnsi="Times New Roman" w:cs="Times New Roman"/>
@@ -7895,7 +8088,7 @@
         </w:rPr>
         <w:t>3.4.2. Обоснование выбора состава технических и программных средств</w:t>
       </w:r>
-      <w:bookmarkEnd w:id="24"/>
+      <w:bookmarkEnd w:id="23"/>
     </w:p>
     <w:p>
       <w:pPr>
@@ -7936,25 +8129,57 @@
           <w:sz w:val="24"/>
           <w:szCs w:val="24"/>
         </w:rPr>
-        <w:t xml:space="preserve">При процессоре ниже указанного процесс решения дифференциального уравнения и </w:t>
-      </w:r>
-      <w:proofErr w:type="spellStart"/>
-      <w:r>
-        <w:rPr>
-          <w:rFonts w:ascii="Times New Roman" w:hAnsi="Times New Roman" w:cs="Times New Roman"/>
-          <w:sz w:val="24"/>
-          <w:szCs w:val="24"/>
-        </w:rPr>
-        <w:t>отрисовки</w:t>
-      </w:r>
-      <w:proofErr w:type="spellEnd"/>
-      <w:r>
-        <w:rPr>
-          <w:rFonts w:ascii="Times New Roman" w:hAnsi="Times New Roman" w:cs="Times New Roman"/>
-          <w:sz w:val="24"/>
-          <w:szCs w:val="24"/>
-        </w:rPr>
-        <w:t xml:space="preserve"> цветового графика искомой функции будет выполняться крайне долго.</w:t>
+        <w:t xml:space="preserve">При процессоре ниже указанного </w:t>
+      </w:r>
+      <w:r>
+        <w:rPr>
+          <w:rFonts w:ascii="Times New Roman" w:hAnsi="Times New Roman" w:cs="Times New Roman"/>
+          <w:sz w:val="24"/>
+          <w:szCs w:val="24"/>
+        </w:rPr>
+        <w:t xml:space="preserve">может некорректно работать программа </w:t>
+      </w:r>
+      <w:r>
+        <w:rPr>
+          <w:rFonts w:ascii="Times New Roman" w:hAnsi="Times New Roman" w:cs="Times New Roman"/>
+          <w:sz w:val="24"/>
+          <w:szCs w:val="24"/>
+          <w:lang w:val="en-US"/>
+        </w:rPr>
+        <w:t>Microsoft</w:t>
+      </w:r>
+      <w:r>
+        <w:rPr>
+          <w:rFonts w:ascii="Times New Roman" w:hAnsi="Times New Roman" w:cs="Times New Roman"/>
+          <w:sz w:val="24"/>
+          <w:szCs w:val="24"/>
+        </w:rPr>
+        <w:t xml:space="preserve"> </w:t>
+      </w:r>
+      <w:r>
+        <w:rPr>
+          <w:rFonts w:ascii="Times New Roman" w:hAnsi="Times New Roman" w:cs="Times New Roman"/>
+          <w:sz w:val="24"/>
+          <w:szCs w:val="24"/>
+          <w:lang w:val="en-US"/>
+        </w:rPr>
+        <w:t>Visio</w:t>
+      </w:r>
+      <w:r>
+        <w:rPr>
+          <w:rFonts w:ascii="Times New Roman" w:hAnsi="Times New Roman" w:cs="Times New Roman"/>
+          <w:sz w:val="24"/>
+          <w:szCs w:val="24"/>
+        </w:rPr>
+        <w:t xml:space="preserve"> </w:t>
+      </w:r>
+      <w:r>
+        <w:rPr>
+          <w:rFonts w:ascii="Times New Roman" w:hAnsi="Times New Roman" w:cs="Times New Roman"/>
+          <w:sz w:val="24"/>
+          <w:szCs w:val="24"/>
+        </w:rPr>
+        <w:t>и данное расширение к ней.</w:t>
       </w:r>
     </w:p>
     <w:p>
@@ -7991,25 +8216,57 @@
           <w:sz w:val="24"/>
           <w:szCs w:val="24"/>
         </w:rPr>
-        <w:t xml:space="preserve"> ниже указанного его может не хватить для успешного решения дифференциального уравнения и </w:t>
-      </w:r>
-      <w:proofErr w:type="spellStart"/>
-      <w:r>
-        <w:rPr>
-          <w:rFonts w:ascii="Times New Roman" w:hAnsi="Times New Roman" w:cs="Times New Roman"/>
-          <w:sz w:val="24"/>
-          <w:szCs w:val="24"/>
-        </w:rPr>
-        <w:t>отрисовки</w:t>
-      </w:r>
-      <w:proofErr w:type="spellEnd"/>
-      <w:r>
-        <w:rPr>
-          <w:rFonts w:ascii="Times New Roman" w:hAnsi="Times New Roman" w:cs="Times New Roman"/>
-          <w:sz w:val="24"/>
-          <w:szCs w:val="24"/>
-        </w:rPr>
-        <w:t xml:space="preserve"> цветового графика искомой функции.</w:t>
+        <w:t xml:space="preserve"> ниже указанного его может не хватить для успешного </w:t>
+      </w:r>
+      <w:r>
+        <w:rPr>
+          <w:rFonts w:ascii="Times New Roman" w:hAnsi="Times New Roman" w:cs="Times New Roman"/>
+          <w:sz w:val="24"/>
+          <w:szCs w:val="24"/>
+        </w:rPr>
+        <w:t xml:space="preserve">корректной работы программы </w:t>
+      </w:r>
+      <w:r>
+        <w:rPr>
+          <w:rFonts w:ascii="Times New Roman" w:hAnsi="Times New Roman" w:cs="Times New Roman"/>
+          <w:sz w:val="24"/>
+          <w:szCs w:val="24"/>
+          <w:lang w:val="en-US"/>
+        </w:rPr>
+        <w:t>Microsoft</w:t>
+      </w:r>
+      <w:r>
+        <w:rPr>
+          <w:rFonts w:ascii="Times New Roman" w:hAnsi="Times New Roman" w:cs="Times New Roman"/>
+          <w:sz w:val="24"/>
+          <w:szCs w:val="24"/>
+        </w:rPr>
+        <w:t xml:space="preserve"> </w:t>
+      </w:r>
+      <w:r>
+        <w:rPr>
+          <w:rFonts w:ascii="Times New Roman" w:hAnsi="Times New Roman" w:cs="Times New Roman"/>
+          <w:sz w:val="24"/>
+          <w:szCs w:val="24"/>
+          <w:lang w:val="en-US"/>
+        </w:rPr>
+        <w:t>Visio</w:t>
+      </w:r>
+      <w:r>
+        <w:rPr>
+          <w:rFonts w:ascii="Times New Roman" w:hAnsi="Times New Roman" w:cs="Times New Roman"/>
+          <w:sz w:val="24"/>
+          <w:szCs w:val="24"/>
+        </w:rPr>
+        <w:t xml:space="preserve"> </w:t>
+      </w:r>
+      <w:r>
+        <w:rPr>
+          <w:rFonts w:ascii="Times New Roman" w:hAnsi="Times New Roman" w:cs="Times New Roman"/>
+          <w:sz w:val="24"/>
+          <w:szCs w:val="24"/>
+        </w:rPr>
+        <w:t>и данного расширения.</w:t>
       </w:r>
     </w:p>
     <w:p>
@@ -8072,6 +8329,40 @@
           <w:lang w:val="en-US"/>
         </w:rPr>
         <w:t>Framework</w:t>
+      </w:r>
+      <w:r>
+        <w:rPr>
+          <w:rFonts w:ascii="Times New Roman" w:hAnsi="Times New Roman" w:cs="Times New Roman"/>
+          <w:sz w:val="24"/>
+          <w:szCs w:val="24"/>
+        </w:rPr>
+        <w:t xml:space="preserve">, </w:t>
+      </w:r>
+      <w:r>
+        <w:rPr>
+          <w:rFonts w:ascii="Times New Roman" w:hAnsi="Times New Roman" w:cs="Times New Roman"/>
+          <w:sz w:val="24"/>
+          <w:szCs w:val="24"/>
+          <w:lang w:val="en-US"/>
+        </w:rPr>
+        <w:t>Microsoft</w:t>
+      </w:r>
+      <w:r>
+        <w:rPr>
+          <w:rFonts w:ascii="Times New Roman" w:hAnsi="Times New Roman" w:cs="Times New Roman"/>
+          <w:sz w:val="24"/>
+          <w:szCs w:val="24"/>
+        </w:rPr>
+        <w:t xml:space="preserve"> </w:t>
+      </w:r>
+      <w:r>
+        <w:rPr>
+          <w:rFonts w:ascii="Times New Roman" w:hAnsi="Times New Roman" w:cs="Times New Roman"/>
+          <w:sz w:val="24"/>
+          <w:szCs w:val="24"/>
+          <w:lang w:val="en-US"/>
+        </w:rPr>
+        <w:t>Visio</w:t>
       </w:r>
       <w:r>
         <w:rPr>
@@ -8342,8 +8633,8 @@
           <w:szCs w:val="36"/>
         </w:rPr>
       </w:pPr>
-      <w:bookmarkStart w:id="25" w:name="_Toc448943013"/>
-      <w:bookmarkStart w:id="26" w:name="_Toc451347309"/>
+      <w:bookmarkStart w:id="24" w:name="_Toc448943013"/>
+      <w:bookmarkStart w:id="25" w:name="_Toc451347309"/>
       <w:r>
         <w:rPr>
           <w:rFonts w:ascii="Times New Roman" w:hAnsi="Times New Roman" w:cs="Times New Roman"/>
@@ -8365,8 +8656,8 @@
         </w:rPr>
         <w:t>. Технико-экономические показатели</w:t>
       </w:r>
+      <w:bookmarkEnd w:id="24"/>
       <w:bookmarkEnd w:id="25"/>
-      <w:bookmarkEnd w:id="26"/>
     </w:p>
     <w:p>
       <w:pPr>
@@ -8380,8 +8671,8 @@
           <w:szCs w:val="28"/>
         </w:rPr>
       </w:pPr>
-      <w:bookmarkStart w:id="27" w:name="_Toc448943014"/>
-      <w:bookmarkStart w:id="28" w:name="_Toc451347310"/>
+      <w:bookmarkStart w:id="26" w:name="_Toc448943014"/>
+      <w:bookmarkStart w:id="27" w:name="_Toc451347310"/>
       <w:r>
         <w:rPr>
           <w:rFonts w:ascii="Times New Roman" w:hAnsi="Times New Roman" w:cs="Times New Roman"/>
@@ -8402,8 +8693,8 @@
         </w:rPr>
         <w:t>.1. Предполагаемая потребность</w:t>
       </w:r>
+      <w:bookmarkEnd w:id="26"/>
       <w:bookmarkEnd w:id="27"/>
-      <w:bookmarkEnd w:id="28"/>
     </w:p>
     <w:p>
       <w:pPr>
@@ -8421,25 +8712,133 @@
           <w:sz w:val="24"/>
           <w:szCs w:val="24"/>
         </w:rPr>
-        <w:t xml:space="preserve">Программа будет использоваться преподавателями, студентами и исследователями в области математики и информатики для решения дифференциальных уравнений в частных производных, а также для демонстрации и исследования </w:t>
-      </w:r>
-      <w:proofErr w:type="spellStart"/>
-      <w:r>
-        <w:rPr>
-          <w:rFonts w:ascii="Times New Roman" w:hAnsi="Times New Roman" w:cs="Times New Roman"/>
-          <w:sz w:val="24"/>
-          <w:szCs w:val="24"/>
-        </w:rPr>
-        <w:t>нейросетевого</w:t>
-      </w:r>
-      <w:proofErr w:type="spellEnd"/>
-      <w:r>
-        <w:rPr>
-          <w:rFonts w:ascii="Times New Roman" w:hAnsi="Times New Roman" w:cs="Times New Roman"/>
-          <w:sz w:val="24"/>
-          <w:szCs w:val="24"/>
-        </w:rPr>
-        <w:t xml:space="preserve"> способа решения дифференциальных уравнений в частных производных, оценки качества, точности и быстродействия данного способа, в том числе, в учебных и научных целях.</w:t>
+        <w:t xml:space="preserve">Программа </w:t>
+      </w:r>
+      <w:r>
+        <w:rPr>
+          <w:rFonts w:ascii="Times New Roman" w:hAnsi="Times New Roman" w:cs="Times New Roman"/>
+          <w:sz w:val="24"/>
+          <w:szCs w:val="24"/>
+        </w:rPr>
+        <w:t xml:space="preserve">может быть использована любым пользователем </w:t>
+      </w:r>
+      <w:r>
+        <w:rPr>
+          <w:rFonts w:ascii="Times New Roman" w:hAnsi="Times New Roman" w:cs="Times New Roman"/>
+          <w:sz w:val="24"/>
+          <w:szCs w:val="24"/>
+          <w:lang w:val="en-US"/>
+        </w:rPr>
+        <w:t>Microsoft</w:t>
+      </w:r>
+      <w:r>
+        <w:rPr>
+          <w:rFonts w:ascii="Times New Roman" w:hAnsi="Times New Roman" w:cs="Times New Roman"/>
+          <w:sz w:val="24"/>
+          <w:szCs w:val="24"/>
+        </w:rPr>
+        <w:t xml:space="preserve"> </w:t>
+      </w:r>
+      <w:r>
+        <w:rPr>
+          <w:rFonts w:ascii="Times New Roman" w:hAnsi="Times New Roman" w:cs="Times New Roman"/>
+          <w:sz w:val="24"/>
+          <w:szCs w:val="24"/>
+          <w:lang w:val="en-US"/>
+        </w:rPr>
+        <w:t>Visio</w:t>
+      </w:r>
+      <w:r>
+        <w:rPr>
+          <w:rFonts w:ascii="Times New Roman" w:hAnsi="Times New Roman" w:cs="Times New Roman"/>
+          <w:sz w:val="24"/>
+          <w:szCs w:val="24"/>
+        </w:rPr>
+        <w:t xml:space="preserve"> в случае необходимости визуализации графа, записанного в файле, в документе </w:t>
+      </w:r>
+      <w:r>
+        <w:rPr>
+          <w:rFonts w:ascii="Times New Roman" w:hAnsi="Times New Roman" w:cs="Times New Roman"/>
+          <w:sz w:val="24"/>
+          <w:szCs w:val="24"/>
+          <w:lang w:val="en-US"/>
+        </w:rPr>
+        <w:t>Visio</w:t>
+      </w:r>
+      <w:r>
+        <w:rPr>
+          <w:rFonts w:ascii="Times New Roman" w:hAnsi="Times New Roman" w:cs="Times New Roman"/>
+          <w:sz w:val="24"/>
+          <w:szCs w:val="24"/>
+        </w:rPr>
+        <w:t xml:space="preserve">. Наличие обратной связи – возможности экспорта графа из документа в </w:t>
+      </w:r>
+      <w:r>
+        <w:rPr>
+          <w:rFonts w:ascii="Times New Roman" w:hAnsi="Times New Roman" w:cs="Times New Roman"/>
+          <w:sz w:val="24"/>
+          <w:szCs w:val="24"/>
+          <w:lang w:val="en-US"/>
+        </w:rPr>
+        <w:t>DOT</w:t>
+      </w:r>
+      <w:r>
+        <w:rPr>
+          <w:rFonts w:ascii="Times New Roman" w:hAnsi="Times New Roman" w:cs="Times New Roman"/>
+          <w:sz w:val="24"/>
+          <w:szCs w:val="24"/>
+        </w:rPr>
+        <w:t xml:space="preserve"> </w:t>
+      </w:r>
+      <w:r>
+        <w:rPr>
+          <w:rFonts w:ascii="Times New Roman" w:hAnsi="Times New Roman" w:cs="Times New Roman"/>
+          <w:sz w:val="24"/>
+          <w:szCs w:val="24"/>
+        </w:rPr>
+        <w:t xml:space="preserve">файл – делает данную программу полноценным инструментом работы с графами, полезным преподавателям или студентам, изучающим графы и алгоритмы работы с ними, исследователям, выполняющим эксперименты в области </w:t>
+      </w:r>
+      <w:r>
+        <w:rPr>
+          <w:rFonts w:ascii="Times New Roman" w:hAnsi="Times New Roman" w:cs="Times New Roman"/>
+          <w:sz w:val="24"/>
+          <w:szCs w:val="24"/>
+          <w:lang w:val="en-US"/>
+        </w:rPr>
+        <w:t>Process</w:t>
+      </w:r>
+      <w:r>
+        <w:rPr>
+          <w:rFonts w:ascii="Times New Roman" w:hAnsi="Times New Roman" w:cs="Times New Roman"/>
+          <w:sz w:val="24"/>
+          <w:szCs w:val="24"/>
+        </w:rPr>
+        <w:t xml:space="preserve"> </w:t>
+      </w:r>
+      <w:r>
+        <w:rPr>
+          <w:rFonts w:ascii="Times New Roman" w:hAnsi="Times New Roman" w:cs="Times New Roman"/>
+          <w:sz w:val="24"/>
+          <w:szCs w:val="24"/>
+          <w:lang w:val="en-US"/>
+        </w:rPr>
+        <w:t>Mining</w:t>
+      </w:r>
+      <w:r>
+        <w:rPr>
+          <w:rFonts w:ascii="Times New Roman" w:hAnsi="Times New Roman" w:cs="Times New Roman"/>
+          <w:sz w:val="24"/>
+          <w:szCs w:val="24"/>
+        </w:rPr>
+        <w:t xml:space="preserve"> </w:t>
+      </w:r>
+      <w:r>
+        <w:rPr>
+          <w:rFonts w:ascii="Times New Roman" w:hAnsi="Times New Roman" w:cs="Times New Roman"/>
+          <w:sz w:val="24"/>
+          <w:szCs w:val="24"/>
+        </w:rPr>
+        <w:t>и других областях науки, использующих графы.</w:t>
       </w:r>
     </w:p>
     <w:p>
@@ -8454,8 +8853,8 @@
           <w:szCs w:val="28"/>
         </w:rPr>
       </w:pPr>
-      <w:bookmarkStart w:id="29" w:name="_Toc448943015"/>
-      <w:bookmarkStart w:id="30" w:name="_Toc451347311"/>
+      <w:bookmarkStart w:id="28" w:name="_Toc448943015"/>
+      <w:bookmarkStart w:id="29" w:name="_Toc451347311"/>
       <w:r>
         <w:rPr>
           <w:rFonts w:ascii="Times New Roman" w:hAnsi="Times New Roman" w:cs="Times New Roman"/>
@@ -8476,8 +8875,8 @@
         </w:rPr>
         <w:t>.2. Ориентировочная экономическая эффективность</w:t>
       </w:r>
+      <w:bookmarkEnd w:id="28"/>
       <w:bookmarkEnd w:id="29"/>
-      <w:bookmarkEnd w:id="30"/>
     </w:p>
     <w:p>
       <w:pPr>
@@ -8503,31 +8902,57 @@
           <w:sz w:val="24"/>
           <w:szCs w:val="24"/>
         </w:rPr>
-        <w:t>может бесплатно дать необходимый материал для</w:t>
-      </w:r>
-      <w:r>
-        <w:rPr>
-          <w:rFonts w:ascii="Times New Roman" w:hAnsi="Times New Roman" w:cs="Times New Roman"/>
-          <w:sz w:val="24"/>
-          <w:szCs w:val="24"/>
-        </w:rPr>
-        <w:t xml:space="preserve"> преподавателей, студентов и</w:t>
-      </w:r>
-      <w:r>
-        <w:rPr>
-          <w:rFonts w:ascii="Times New Roman" w:hAnsi="Times New Roman" w:cs="Times New Roman"/>
-          <w:sz w:val="24"/>
-          <w:szCs w:val="24"/>
-        </w:rPr>
-        <w:t xml:space="preserve"> исследователей в области математики и информатики</w:t>
-      </w:r>
-      <w:r>
-        <w:rPr>
-          <w:rFonts w:ascii="Times New Roman" w:hAnsi="Times New Roman" w:cs="Times New Roman"/>
-          <w:sz w:val="24"/>
-          <w:szCs w:val="24"/>
-        </w:rPr>
-        <w:t>, занимающихся исследованиями в области дифференциальных уравнений и нейронных сетей и изучением данных областей.</w:t>
+        <w:t xml:space="preserve">может </w:t>
+      </w:r>
+      <w:r>
+        <w:rPr>
+          <w:rFonts w:ascii="Times New Roman" w:hAnsi="Times New Roman" w:cs="Times New Roman"/>
+          <w:sz w:val="24"/>
+          <w:szCs w:val="24"/>
+        </w:rPr>
+        <w:t xml:space="preserve">быть выложена в любой магазин программного обеспечения в качестве самостоятельного продукта или быть включена в уже существующий набор инструментов </w:t>
+      </w:r>
+      <w:r>
+        <w:rPr>
+          <w:rFonts w:ascii="Times New Roman" w:hAnsi="Times New Roman" w:cs="Times New Roman"/>
+          <w:sz w:val="24"/>
+          <w:szCs w:val="24"/>
+        </w:rPr>
+        <w:t xml:space="preserve">для работы с графами или набор расширений для </w:t>
+      </w:r>
+      <w:r>
+        <w:rPr>
+          <w:rFonts w:ascii="Times New Roman" w:hAnsi="Times New Roman" w:cs="Times New Roman"/>
+          <w:sz w:val="24"/>
+          <w:szCs w:val="24"/>
+          <w:lang w:val="en-US"/>
+        </w:rPr>
+        <w:t>Microsoft</w:t>
+      </w:r>
+      <w:r>
+        <w:rPr>
+          <w:rFonts w:ascii="Times New Roman" w:hAnsi="Times New Roman" w:cs="Times New Roman"/>
+          <w:sz w:val="24"/>
+          <w:szCs w:val="24"/>
+        </w:rPr>
+        <w:t xml:space="preserve"> </w:t>
+      </w:r>
+      <w:r>
+        <w:rPr>
+          <w:rFonts w:ascii="Times New Roman" w:hAnsi="Times New Roman" w:cs="Times New Roman"/>
+          <w:sz w:val="24"/>
+          <w:szCs w:val="24"/>
+          <w:lang w:val="en-US"/>
+        </w:rPr>
+        <w:t>Visio</w:t>
+      </w:r>
+      <w:r>
+        <w:rPr>
+          <w:rFonts w:ascii="Times New Roman" w:hAnsi="Times New Roman" w:cs="Times New Roman"/>
+          <w:sz w:val="24"/>
+          <w:szCs w:val="24"/>
+        </w:rPr>
+        <w:t>. Подробная оценка экономической эффективности продукта не проводилась.</w:t>
       </w:r>
     </w:p>
     <w:p>
@@ -8542,8 +8967,8 @@
           <w:szCs w:val="28"/>
         </w:rPr>
       </w:pPr>
-      <w:bookmarkStart w:id="31" w:name="_Toc448943016"/>
-      <w:bookmarkStart w:id="32" w:name="_Toc451347312"/>
+      <w:bookmarkStart w:id="30" w:name="_Toc448943016"/>
+      <w:bookmarkStart w:id="31" w:name="_Toc451347312"/>
       <w:r>
         <w:rPr>
           <w:rFonts w:ascii="Times New Roman" w:hAnsi="Times New Roman" w:cs="Times New Roman"/>
@@ -8564,8 +8989,8 @@
         </w:rPr>
         <w:t>.3. Экономические преимущества разработки по сравнению с отечественными и зарубежными аналогами</w:t>
       </w:r>
+      <w:bookmarkEnd w:id="30"/>
       <w:bookmarkEnd w:id="31"/>
-      <w:bookmarkEnd w:id="32"/>
     </w:p>
     <w:p>
       <w:pPr>
@@ -8583,40 +9008,10 @@
           <w:sz w:val="24"/>
           <w:szCs w:val="24"/>
         </w:rPr>
-        <w:t>Программа</w:t>
-      </w:r>
-      <w:r>
-        <w:rPr>
-          <w:rFonts w:ascii="Times New Roman" w:hAnsi="Times New Roman" w:cs="Times New Roman"/>
-          <w:sz w:val="24"/>
-          <w:szCs w:val="24"/>
-        </w:rPr>
-        <w:t xml:space="preserve"> бесплатна</w:t>
-      </w:r>
-      <w:r>
-        <w:rPr>
-          <w:rFonts w:ascii="Times New Roman" w:hAnsi="Times New Roman" w:cs="Times New Roman"/>
-          <w:sz w:val="24"/>
-          <w:szCs w:val="24"/>
-        </w:rPr>
-        <w:t xml:space="preserve"> и</w:t>
-      </w:r>
-      <w:r>
-        <w:rPr>
-          <w:rFonts w:ascii="Times New Roman" w:hAnsi="Times New Roman" w:cs="Times New Roman"/>
-          <w:sz w:val="24"/>
-          <w:szCs w:val="24"/>
-        </w:rPr>
-        <w:t xml:space="preserve"> имеет</w:t>
-      </w:r>
-      <w:r>
-        <w:rPr>
-          <w:rFonts w:ascii="Times New Roman" w:hAnsi="Times New Roman" w:cs="Times New Roman"/>
-          <w:sz w:val="24"/>
-          <w:szCs w:val="24"/>
-        </w:rPr>
-        <w:t xml:space="preserve"> русскоязычный интерфейс.</w:t>
-      </w:r>
+        <w:t>Программа имеет русскоязычный интерфейс и более широкий набор функций, чем у аналогов, найденных в интернете.</w:t>
+      </w:r>
+      <w:bookmarkStart w:id="32" w:name="_GoBack"/>
+      <w:bookmarkEnd w:id="32"/>
     </w:p>
     <w:p>
       <w:pPr>
@@ -33446,7 +33841,7 @@
               <w:sz w:val="24"/>
               <w:szCs w:val="24"/>
             </w:rPr>
-            <w:t>RU.17701729.04.01-01</w:t>
+            <w:t>RU.17701729.04.01-01 ПЗ 01-1</w:t>
           </w:r>
         </w:p>
       </w:tc>
@@ -34170,7 +34565,7 @@
             <w:sz w:val="24"/>
             <w:szCs w:val="24"/>
           </w:rPr>
-          <w:t>7</w:t>
+          <w:t>9</w:t>
         </w:r>
         <w:r>
           <w:rPr>
@@ -34197,7 +34592,7 @@
             <w:sz w:val="24"/>
             <w:szCs w:val="24"/>
           </w:rPr>
-          <w:t>RU.17701729.04.01-01</w:t>
+          <w:t>RU.17701729.04.01-01 ПЗ 01-1</w:t>
         </w:r>
       </w:p>
     </w:sdtContent>
@@ -36064,7 +36459,7 @@
 </file>
 
 <file path=customXml/itemProps1.xml><?xml version="1.0" encoding="utf-8"?>
-<ds:datastoreItem xmlns:ds="http://schemas.openxmlformats.org/officeDocument/2006/customXml" ds:itemID="{0F54937A-D02F-4A59-9486-0A2E8691B4D0}">
+<ds:datastoreItem xmlns:ds="http://schemas.openxmlformats.org/officeDocument/2006/customXml" ds:itemID="{D4C34EB6-830A-434C-A27E-A82ADA632846}">
   <ds:schemaRefs>
     <ds:schemaRef ds:uri="http://schemas.openxmlformats.org/officeDocument/2006/bibliography"/>
   </ds:schemaRefs>

</xml_diff>

<commit_message>
Some changes in documentation + decomposing DeleteGraph method
</commit_message>
<xml_diff>
--- a/docs/ПЗ.docx
+++ b/docs/ПЗ.docx
@@ -10317,8 +10317,9 @@
           <w:sz w:val="24"/>
           <w:szCs w:val="24"/>
         </w:rPr>
-        <w:t xml:space="preserve"> 2. Описание и функциональное назначение полей</w:t>
-      </w:r>
+        <w:t xml:space="preserve"> 2. Описание и функциональное назначение </w:t>
+      </w:r>
+      <w:proofErr w:type="gramStart"/>
       <w:r>
         <w:rPr>
           <w:rFonts w:ascii="Times New Roman" w:hAnsi="Times New Roman" w:cs="Times New Roman"/>
@@ -10326,7 +10327,35 @@
           <w:sz w:val="24"/>
           <w:szCs w:val="24"/>
         </w:rPr>
-        <w:t>, методов и свойств</w:t>
+        <w:t>полей</w:t>
+      </w:r>
+      <w:r>
+        <w:rPr>
+          <w:rFonts w:ascii="Times New Roman" w:hAnsi="Times New Roman" w:cs="Times New Roman"/>
+          <w:i/>
+          <w:sz w:val="24"/>
+          <w:szCs w:val="24"/>
+        </w:rPr>
+        <w:t xml:space="preserve"> </w:t>
+      </w:r>
+      <w:r>
+        <w:rPr>
+          <w:rFonts w:ascii="Times New Roman" w:hAnsi="Times New Roman" w:cs="Times New Roman"/>
+          <w:i/>
+          <w:sz w:val="24"/>
+          <w:szCs w:val="24"/>
+        </w:rPr>
+        <w:t xml:space="preserve"> и</w:t>
+      </w:r>
+      <w:proofErr w:type="gramEnd"/>
+      <w:r>
+        <w:rPr>
+          <w:rFonts w:ascii="Times New Roman" w:hAnsi="Times New Roman" w:cs="Times New Roman"/>
+          <w:i/>
+          <w:sz w:val="24"/>
+          <w:szCs w:val="24"/>
+        </w:rPr>
+        <w:t xml:space="preserve"> свойств</w:t>
       </w:r>
       <w:r>
         <w:rPr>
@@ -10357,15 +10386,15 @@
         <w:tblLook w:val="04A0" w:firstRow="1" w:lastRow="0" w:firstColumn="1" w:lastColumn="0" w:noHBand="0" w:noVBand="1"/>
       </w:tblPr>
       <w:tblGrid>
-        <w:gridCol w:w="3295"/>
-        <w:gridCol w:w="1652"/>
-        <w:gridCol w:w="1849"/>
-        <w:gridCol w:w="2549"/>
+        <w:gridCol w:w="1271"/>
+        <w:gridCol w:w="1701"/>
+        <w:gridCol w:w="3686"/>
+        <w:gridCol w:w="2687"/>
       </w:tblGrid>
       <w:tr>
         <w:tc>
           <w:tcPr>
-            <w:tcW w:w="3371" w:type="dxa"/>
+            <w:tcW w:w="1271" w:type="dxa"/>
           </w:tcPr>
           <w:p>
             <w:pPr>
@@ -10387,7 +10416,7 @@
         </w:tc>
         <w:tc>
           <w:tcPr>
-            <w:tcW w:w="1509" w:type="dxa"/>
+            <w:tcW w:w="1701" w:type="dxa"/>
           </w:tcPr>
           <w:p>
             <w:pPr>
@@ -10409,7 +10438,7 @@
         </w:tc>
         <w:tc>
           <w:tcPr>
-            <w:tcW w:w="1884" w:type="dxa"/>
+            <w:tcW w:w="3686" w:type="dxa"/>
           </w:tcPr>
           <w:p>
             <w:pPr>
@@ -10431,7 +10460,7 @@
         </w:tc>
         <w:tc>
           <w:tcPr>
-            <w:tcW w:w="2581" w:type="dxa"/>
+            <w:tcW w:w="2687" w:type="dxa"/>
           </w:tcPr>
           <w:p>
             <w:pPr>
@@ -10455,7 +10484,7 @@
       <w:tr>
         <w:tc>
           <w:tcPr>
-            <w:tcW w:w="3371" w:type="dxa"/>
+            <w:tcW w:w="1271" w:type="dxa"/>
           </w:tcPr>
           <w:p>
             <w:pPr>
@@ -10473,13 +10502,13 @@
                 <w:szCs w:val="24"/>
                 <w:lang w:val="en-US"/>
               </w:rPr>
-              <w:t>-</w:t>
-            </w:r>
-          </w:p>
-        </w:tc>
-        <w:tc>
-          <w:tcPr>
-            <w:tcW w:w="1509" w:type="dxa"/>
+              <w:t>graphs</w:t>
+            </w:r>
+          </w:p>
+        </w:tc>
+        <w:tc>
+          <w:tcPr>
+            <w:tcW w:w="1701" w:type="dxa"/>
           </w:tcPr>
           <w:p>
             <w:pPr>
@@ -10497,13 +10526,13 @@
                 <w:szCs w:val="24"/>
                 <w:lang w:val="en-US"/>
               </w:rPr>
-              <w:t>-</w:t>
-            </w:r>
-          </w:p>
-        </w:tc>
-        <w:tc>
-          <w:tcPr>
-            <w:tcW w:w="1884" w:type="dxa"/>
+              <w:t>private</w:t>
+            </w:r>
+          </w:p>
+        </w:tc>
+        <w:tc>
+          <w:tcPr>
+            <w:tcW w:w="3686" w:type="dxa"/>
           </w:tcPr>
           <w:p>
             <w:pPr>
@@ -10521,23 +10550,19 @@
                 <w:szCs w:val="24"/>
                 <w:lang w:val="en-US"/>
               </w:rPr>
-              <w:t>-</w:t>
-            </w:r>
-          </w:p>
-        </w:tc>
-        <w:tc>
-          <w:tcPr>
-            <w:tcW w:w="2581" w:type="dxa"/>
-          </w:tcPr>
-          <w:p>
-            <w:pPr>
+              <w:t>Dictionary&lt;</w:t>
+            </w:r>
+            <w:proofErr w:type="spellStart"/>
+            <w:r>
               <w:rPr>
                 <w:rFonts w:ascii="Times New Roman" w:hAnsi="Times New Roman" w:cs="Times New Roman"/>
                 <w:sz w:val="24"/>
                 <w:szCs w:val="24"/>
                 <w:lang w:val="en-US"/>
               </w:rPr>
-            </w:pPr>
+              <w:t>Visio.Page</w:t>
+            </w:r>
+            <w:proofErr w:type="spellEnd"/>
             <w:r>
               <w:rPr>
                 <w:rFonts w:ascii="Times New Roman" w:hAnsi="Times New Roman" w:cs="Times New Roman"/>
@@ -10545,7 +10570,82 @@
                 <w:szCs w:val="24"/>
                 <w:lang w:val="en-US"/>
               </w:rPr>
-              <w:t>-</w:t>
+              <w:t xml:space="preserve">, </w:t>
+            </w:r>
+            <w:proofErr w:type="spellStart"/>
+            <w:r>
+              <w:rPr>
+                <w:rFonts w:ascii="Times New Roman" w:hAnsi="Times New Roman" w:cs="Times New Roman"/>
+                <w:sz w:val="24"/>
+                <w:szCs w:val="24"/>
+                <w:lang w:val="en-US"/>
+              </w:rPr>
+              <w:t>VisiGraph</w:t>
+            </w:r>
+            <w:proofErr w:type="spellEnd"/>
+            <w:r>
+              <w:rPr>
+                <w:rFonts w:ascii="Times New Roman" w:hAnsi="Times New Roman" w:cs="Times New Roman"/>
+                <w:sz w:val="24"/>
+                <w:szCs w:val="24"/>
+                <w:lang w:val="en-US"/>
+              </w:rPr>
+              <w:t>&gt;</w:t>
+            </w:r>
+          </w:p>
+        </w:tc>
+        <w:tc>
+          <w:tcPr>
+            <w:tcW w:w="2687" w:type="dxa"/>
+          </w:tcPr>
+          <w:p>
+            <w:pPr>
+              <w:rPr>
+                <w:rFonts w:ascii="Times New Roman" w:hAnsi="Times New Roman" w:cs="Times New Roman"/>
+                <w:sz w:val="24"/>
+                <w:szCs w:val="24"/>
+              </w:rPr>
+            </w:pPr>
+            <w:r>
+              <w:rPr>
+                <w:rFonts w:ascii="Times New Roman" w:hAnsi="Times New Roman" w:cs="Times New Roman"/>
+                <w:sz w:val="24"/>
+                <w:szCs w:val="24"/>
+              </w:rPr>
+              <w:t xml:space="preserve">Хранит пары значений типа </w:t>
+            </w:r>
+            <w:r>
+              <w:rPr>
+                <w:rFonts w:ascii="Times New Roman" w:hAnsi="Times New Roman" w:cs="Times New Roman"/>
+                <w:sz w:val="24"/>
+                <w:szCs w:val="24"/>
+              </w:rPr>
+              <w:t xml:space="preserve">страница документа </w:t>
+            </w:r>
+            <w:r>
+              <w:rPr>
+                <w:rFonts w:ascii="Times New Roman" w:hAnsi="Times New Roman" w:cs="Times New Roman"/>
+                <w:sz w:val="24"/>
+                <w:szCs w:val="24"/>
+                <w:lang w:val="en-US"/>
+              </w:rPr>
+              <w:t>Visio</w:t>
+            </w:r>
+            <w:r>
+              <w:rPr>
+                <w:rFonts w:ascii="Times New Roman" w:hAnsi="Times New Roman" w:cs="Times New Roman"/>
+                <w:sz w:val="24"/>
+                <w:szCs w:val="24"/>
+              </w:rPr>
+              <w:t xml:space="preserve"> </w:t>
+            </w:r>
+            <w:r>
+              <w:rPr>
+                <w:rFonts w:ascii="Times New Roman" w:hAnsi="Times New Roman" w:cs="Times New Roman"/>
+                <w:sz w:val="24"/>
+                <w:szCs w:val="24"/>
+              </w:rPr>
+              <w:t>– граф, соответствующий данной странице</w:t>
             </w:r>
           </w:p>
         </w:tc>
@@ -10553,8 +10653,10 @@
     </w:tbl>
     <w:p>
       <w:pPr>
-        <w:rPr>
-          <w:rFonts w:ascii="Times New Roman" w:hAnsi="Times New Roman" w:cs="Times New Roman"/>
+        <w:jc w:val="center"/>
+        <w:rPr>
+          <w:rFonts w:ascii="Times New Roman" w:hAnsi="Times New Roman" w:cs="Times New Roman"/>
+          <w:i/>
           <w:sz w:val="24"/>
           <w:szCs w:val="24"/>
         </w:rPr>
@@ -10562,6 +10664,1255 @@
     </w:p>
     <w:p>
       <w:pPr>
+        <w:jc w:val="center"/>
+        <w:rPr>
+          <w:rFonts w:ascii="Times New Roman" w:hAnsi="Times New Roman" w:cs="Times New Roman"/>
+          <w:i/>
+          <w:sz w:val="24"/>
+          <w:szCs w:val="24"/>
+        </w:rPr>
+      </w:pPr>
+      <w:r>
+        <w:rPr>
+          <w:rFonts w:ascii="Times New Roman" w:hAnsi="Times New Roman" w:cs="Times New Roman"/>
+          <w:i/>
+          <w:sz w:val="24"/>
+          <w:szCs w:val="24"/>
+        </w:rPr>
+        <w:t>Табл.</w:t>
+      </w:r>
+      <w:r>
+        <w:rPr>
+          <w:rFonts w:ascii="Times New Roman" w:hAnsi="Times New Roman" w:cs="Times New Roman"/>
+          <w:i/>
+          <w:sz w:val="24"/>
+          <w:szCs w:val="24"/>
+        </w:rPr>
+        <w:t xml:space="preserve"> 3</w:t>
+      </w:r>
+      <w:r>
+        <w:rPr>
+          <w:rFonts w:ascii="Times New Roman" w:hAnsi="Times New Roman" w:cs="Times New Roman"/>
+          <w:i/>
+          <w:sz w:val="24"/>
+          <w:szCs w:val="24"/>
+        </w:rPr>
+        <w:t xml:space="preserve">. Описание и функциональное назначение </w:t>
+      </w:r>
+      <w:r>
+        <w:rPr>
+          <w:rFonts w:ascii="Times New Roman" w:hAnsi="Times New Roman" w:cs="Times New Roman"/>
+          <w:i/>
+          <w:sz w:val="24"/>
+          <w:szCs w:val="24"/>
+        </w:rPr>
+        <w:t>методов</w:t>
+      </w:r>
+      <w:r>
+        <w:rPr>
+          <w:rFonts w:ascii="Times New Roman" w:hAnsi="Times New Roman" w:cs="Times New Roman"/>
+          <w:i/>
+          <w:sz w:val="24"/>
+          <w:szCs w:val="24"/>
+        </w:rPr>
+        <w:t xml:space="preserve"> класса </w:t>
+      </w:r>
+      <w:proofErr w:type="spellStart"/>
+      <w:r>
+        <w:rPr>
+          <w:rFonts w:ascii="Times New Roman" w:hAnsi="Times New Roman" w:cs="Times New Roman"/>
+          <w:i/>
+          <w:sz w:val="24"/>
+          <w:szCs w:val="24"/>
+          <w:lang w:val="en-US"/>
+        </w:rPr>
+        <w:t>ThisAddIn</w:t>
+      </w:r>
+      <w:proofErr w:type="spellEnd"/>
+    </w:p>
+    <w:tbl>
+      <w:tblPr>
+        <w:tblStyle w:val="a3"/>
+        <w:tblW w:w="0" w:type="auto"/>
+        <w:tblLayout w:type="fixed"/>
+        <w:tblLook w:val="04A0" w:firstRow="1" w:lastRow="0" w:firstColumn="1" w:lastColumn="0" w:noHBand="0" w:noVBand="1"/>
+      </w:tblPr>
+      <w:tblGrid>
+        <w:gridCol w:w="2263"/>
+        <w:gridCol w:w="1769"/>
+        <w:gridCol w:w="1023"/>
+        <w:gridCol w:w="1461"/>
+        <w:gridCol w:w="2829"/>
+      </w:tblGrid>
+      <w:tr>
+        <w:tc>
+          <w:tcPr>
+            <w:tcW w:w="2263" w:type="dxa"/>
+          </w:tcPr>
+          <w:p>
+            <w:pPr>
+              <w:rPr>
+                <w:rFonts w:ascii="Times New Roman" w:hAnsi="Times New Roman" w:cs="Times New Roman"/>
+                <w:sz w:val="24"/>
+                <w:szCs w:val="24"/>
+              </w:rPr>
+            </w:pPr>
+            <w:r>
+              <w:rPr>
+                <w:rFonts w:ascii="Times New Roman" w:hAnsi="Times New Roman" w:cs="Times New Roman"/>
+                <w:sz w:val="24"/>
+                <w:szCs w:val="24"/>
+              </w:rPr>
+              <w:t>Имя</w:t>
+            </w:r>
+          </w:p>
+        </w:tc>
+        <w:tc>
+          <w:tcPr>
+            <w:tcW w:w="1769" w:type="dxa"/>
+          </w:tcPr>
+          <w:p>
+            <w:pPr>
+              <w:rPr>
+                <w:rFonts w:ascii="Times New Roman" w:hAnsi="Times New Roman" w:cs="Times New Roman"/>
+                <w:sz w:val="24"/>
+                <w:szCs w:val="24"/>
+              </w:rPr>
+            </w:pPr>
+            <w:r>
+              <w:rPr>
+                <w:rFonts w:ascii="Times New Roman" w:hAnsi="Times New Roman" w:cs="Times New Roman"/>
+                <w:sz w:val="24"/>
+                <w:szCs w:val="24"/>
+              </w:rPr>
+              <w:t>Модификатор доступа</w:t>
+            </w:r>
+          </w:p>
+        </w:tc>
+        <w:tc>
+          <w:tcPr>
+            <w:tcW w:w="1023" w:type="dxa"/>
+          </w:tcPr>
+          <w:p>
+            <w:pPr>
+              <w:rPr>
+                <w:rFonts w:ascii="Times New Roman" w:hAnsi="Times New Roman" w:cs="Times New Roman"/>
+                <w:sz w:val="24"/>
+                <w:szCs w:val="24"/>
+              </w:rPr>
+            </w:pPr>
+            <w:r>
+              <w:rPr>
+                <w:rFonts w:ascii="Times New Roman" w:hAnsi="Times New Roman" w:cs="Times New Roman"/>
+                <w:sz w:val="24"/>
+                <w:szCs w:val="24"/>
+              </w:rPr>
+              <w:t>Тип</w:t>
+            </w:r>
+          </w:p>
+        </w:tc>
+        <w:tc>
+          <w:tcPr>
+            <w:tcW w:w="1461" w:type="dxa"/>
+          </w:tcPr>
+          <w:p>
+            <w:pPr>
+              <w:rPr>
+                <w:rFonts w:ascii="Times New Roman" w:hAnsi="Times New Roman" w:cs="Times New Roman"/>
+                <w:sz w:val="24"/>
+                <w:szCs w:val="24"/>
+              </w:rPr>
+            </w:pPr>
+            <w:r>
+              <w:rPr>
+                <w:rFonts w:ascii="Times New Roman" w:hAnsi="Times New Roman" w:cs="Times New Roman"/>
+                <w:sz w:val="24"/>
+                <w:szCs w:val="24"/>
+              </w:rPr>
+              <w:t>Аргументы</w:t>
+            </w:r>
+          </w:p>
+        </w:tc>
+        <w:tc>
+          <w:tcPr>
+            <w:tcW w:w="2829" w:type="dxa"/>
+          </w:tcPr>
+          <w:p>
+            <w:pPr>
+              <w:rPr>
+                <w:rFonts w:ascii="Times New Roman" w:hAnsi="Times New Roman" w:cs="Times New Roman"/>
+                <w:sz w:val="24"/>
+                <w:szCs w:val="24"/>
+              </w:rPr>
+            </w:pPr>
+            <w:r>
+              <w:rPr>
+                <w:rFonts w:ascii="Times New Roman" w:hAnsi="Times New Roman" w:cs="Times New Roman"/>
+                <w:sz w:val="24"/>
+                <w:szCs w:val="24"/>
+              </w:rPr>
+              <w:t>Назначение</w:t>
+            </w:r>
+          </w:p>
+        </w:tc>
+      </w:tr>
+      <w:tr>
+        <w:tc>
+          <w:tcPr>
+            <w:tcW w:w="2263" w:type="dxa"/>
+          </w:tcPr>
+          <w:p>
+            <w:pPr>
+              <w:jc w:val="both"/>
+              <w:rPr>
+                <w:rFonts w:ascii="Times New Roman" w:hAnsi="Times New Roman" w:cs="Times New Roman"/>
+                <w:sz w:val="24"/>
+                <w:szCs w:val="24"/>
+                <w:lang w:val="en-US"/>
+              </w:rPr>
+            </w:pPr>
+            <w:proofErr w:type="spellStart"/>
+            <w:r>
+              <w:rPr>
+                <w:rFonts w:ascii="Times New Roman" w:hAnsi="Times New Roman" w:cs="Times New Roman"/>
+                <w:sz w:val="24"/>
+                <w:szCs w:val="24"/>
+                <w:lang w:val="en-US"/>
+              </w:rPr>
+              <w:t>ShowGraph</w:t>
+            </w:r>
+            <w:proofErr w:type="spellEnd"/>
+          </w:p>
+        </w:tc>
+        <w:tc>
+          <w:tcPr>
+            <w:tcW w:w="1769" w:type="dxa"/>
+          </w:tcPr>
+          <w:p>
+            <w:pPr>
+              <w:jc w:val="both"/>
+              <w:rPr>
+                <w:rFonts w:ascii="Times New Roman" w:hAnsi="Times New Roman" w:cs="Times New Roman"/>
+                <w:sz w:val="24"/>
+                <w:szCs w:val="24"/>
+                <w:lang w:val="en-US"/>
+              </w:rPr>
+            </w:pPr>
+            <w:r>
+              <w:rPr>
+                <w:rFonts w:ascii="Times New Roman" w:hAnsi="Times New Roman" w:cs="Times New Roman"/>
+                <w:sz w:val="24"/>
+                <w:szCs w:val="24"/>
+                <w:lang w:val="en-US"/>
+              </w:rPr>
+              <w:t>public</w:t>
+            </w:r>
+          </w:p>
+        </w:tc>
+        <w:tc>
+          <w:tcPr>
+            <w:tcW w:w="1023" w:type="dxa"/>
+          </w:tcPr>
+          <w:p>
+            <w:pPr>
+              <w:jc w:val="both"/>
+              <w:rPr>
+                <w:rFonts w:ascii="Times New Roman" w:hAnsi="Times New Roman" w:cs="Times New Roman"/>
+                <w:sz w:val="24"/>
+                <w:szCs w:val="24"/>
+                <w:lang w:val="en-US"/>
+              </w:rPr>
+            </w:pPr>
+            <w:r>
+              <w:rPr>
+                <w:rFonts w:ascii="Times New Roman" w:hAnsi="Times New Roman" w:cs="Times New Roman"/>
+                <w:sz w:val="24"/>
+                <w:szCs w:val="24"/>
+                <w:lang w:val="en-US"/>
+              </w:rPr>
+              <w:t>void</w:t>
+            </w:r>
+          </w:p>
+        </w:tc>
+        <w:tc>
+          <w:tcPr>
+            <w:tcW w:w="1461" w:type="dxa"/>
+          </w:tcPr>
+          <w:p>
+            <w:pPr>
+              <w:jc w:val="both"/>
+              <w:rPr>
+                <w:rFonts w:ascii="Times New Roman" w:hAnsi="Times New Roman" w:cs="Times New Roman"/>
+                <w:sz w:val="24"/>
+                <w:szCs w:val="24"/>
+                <w:lang w:val="en-US"/>
+              </w:rPr>
+            </w:pPr>
+            <w:r>
+              <w:rPr>
+                <w:rFonts w:ascii="Times New Roman" w:hAnsi="Times New Roman" w:cs="Times New Roman"/>
+                <w:sz w:val="24"/>
+                <w:szCs w:val="24"/>
+                <w:lang w:val="en-US"/>
+              </w:rPr>
+              <w:t>string</w:t>
+            </w:r>
+          </w:p>
+        </w:tc>
+        <w:tc>
+          <w:tcPr>
+            <w:tcW w:w="2829" w:type="dxa"/>
+          </w:tcPr>
+          <w:p>
+            <w:pPr>
+              <w:rPr>
+                <w:rFonts w:ascii="Times New Roman" w:hAnsi="Times New Roman" w:cs="Times New Roman"/>
+                <w:sz w:val="24"/>
+                <w:szCs w:val="24"/>
+              </w:rPr>
+            </w:pPr>
+            <w:r>
+              <w:rPr>
+                <w:rFonts w:ascii="Times New Roman" w:hAnsi="Times New Roman" w:cs="Times New Roman"/>
+                <w:sz w:val="24"/>
+                <w:szCs w:val="24"/>
+              </w:rPr>
+              <w:t xml:space="preserve">Метод, отображающий граф на странице документа </w:t>
+            </w:r>
+            <w:r>
+              <w:rPr>
+                <w:rFonts w:ascii="Times New Roman" w:hAnsi="Times New Roman" w:cs="Times New Roman"/>
+                <w:sz w:val="24"/>
+                <w:szCs w:val="24"/>
+                <w:lang w:val="en-US"/>
+              </w:rPr>
+              <w:t>Visio</w:t>
+            </w:r>
+          </w:p>
+        </w:tc>
+      </w:tr>
+      <w:tr>
+        <w:tc>
+          <w:tcPr>
+            <w:tcW w:w="2263" w:type="dxa"/>
+          </w:tcPr>
+          <w:p>
+            <w:pPr>
+              <w:jc w:val="both"/>
+              <w:rPr>
+                <w:rFonts w:ascii="Times New Roman" w:hAnsi="Times New Roman" w:cs="Times New Roman"/>
+                <w:sz w:val="24"/>
+                <w:szCs w:val="24"/>
+              </w:rPr>
+            </w:pPr>
+            <w:proofErr w:type="spellStart"/>
+            <w:r>
+              <w:rPr>
+                <w:rFonts w:ascii="Times New Roman" w:hAnsi="Times New Roman" w:cs="Times New Roman"/>
+                <w:sz w:val="24"/>
+                <w:szCs w:val="24"/>
+                <w:lang w:val="en-US"/>
+              </w:rPr>
+              <w:t>ExportGraph</w:t>
+            </w:r>
+            <w:proofErr w:type="spellEnd"/>
+          </w:p>
+        </w:tc>
+        <w:tc>
+          <w:tcPr>
+            <w:tcW w:w="1769" w:type="dxa"/>
+          </w:tcPr>
+          <w:p>
+            <w:pPr>
+              <w:jc w:val="both"/>
+              <w:rPr>
+                <w:rFonts w:ascii="Times New Roman" w:hAnsi="Times New Roman" w:cs="Times New Roman"/>
+                <w:sz w:val="24"/>
+                <w:szCs w:val="24"/>
+                <w:lang w:val="en-US"/>
+              </w:rPr>
+            </w:pPr>
+            <w:r>
+              <w:rPr>
+                <w:rFonts w:ascii="Times New Roman" w:hAnsi="Times New Roman" w:cs="Times New Roman"/>
+                <w:sz w:val="24"/>
+                <w:szCs w:val="24"/>
+                <w:lang w:val="en-US"/>
+              </w:rPr>
+              <w:t>public</w:t>
+            </w:r>
+          </w:p>
+        </w:tc>
+        <w:tc>
+          <w:tcPr>
+            <w:tcW w:w="1023" w:type="dxa"/>
+          </w:tcPr>
+          <w:p>
+            <w:pPr>
+              <w:jc w:val="both"/>
+              <w:rPr>
+                <w:rFonts w:ascii="Times New Roman" w:hAnsi="Times New Roman" w:cs="Times New Roman"/>
+                <w:sz w:val="24"/>
+                <w:szCs w:val="24"/>
+                <w:lang w:val="en-US"/>
+              </w:rPr>
+            </w:pPr>
+            <w:r>
+              <w:rPr>
+                <w:rFonts w:ascii="Times New Roman" w:hAnsi="Times New Roman" w:cs="Times New Roman"/>
+                <w:sz w:val="24"/>
+                <w:szCs w:val="24"/>
+                <w:lang w:val="en-US"/>
+              </w:rPr>
+              <w:t>void</w:t>
+            </w:r>
+          </w:p>
+        </w:tc>
+        <w:tc>
+          <w:tcPr>
+            <w:tcW w:w="1461" w:type="dxa"/>
+          </w:tcPr>
+          <w:p>
+            <w:pPr>
+              <w:jc w:val="both"/>
+              <w:rPr>
+                <w:rFonts w:ascii="Times New Roman" w:hAnsi="Times New Roman" w:cs="Times New Roman"/>
+                <w:sz w:val="24"/>
+                <w:szCs w:val="24"/>
+                <w:lang w:val="en-US"/>
+              </w:rPr>
+            </w:pPr>
+            <w:r>
+              <w:rPr>
+                <w:rFonts w:ascii="Times New Roman" w:hAnsi="Times New Roman" w:cs="Times New Roman"/>
+                <w:sz w:val="24"/>
+                <w:szCs w:val="24"/>
+                <w:lang w:val="en-US"/>
+              </w:rPr>
+              <w:t>string</w:t>
+            </w:r>
+          </w:p>
+        </w:tc>
+        <w:tc>
+          <w:tcPr>
+            <w:tcW w:w="2829" w:type="dxa"/>
+          </w:tcPr>
+          <w:p>
+            <w:pPr>
+              <w:rPr>
+                <w:rFonts w:ascii="Times New Roman" w:hAnsi="Times New Roman" w:cs="Times New Roman"/>
+                <w:sz w:val="24"/>
+                <w:szCs w:val="24"/>
+              </w:rPr>
+            </w:pPr>
+            <w:r>
+              <w:rPr>
+                <w:rFonts w:ascii="Times New Roman" w:hAnsi="Times New Roman" w:cs="Times New Roman"/>
+                <w:sz w:val="24"/>
+                <w:szCs w:val="24"/>
+              </w:rPr>
+              <w:t xml:space="preserve">Метод, экспортирующий граф со страницы документа в </w:t>
+            </w:r>
+            <w:r>
+              <w:rPr>
+                <w:rFonts w:ascii="Times New Roman" w:hAnsi="Times New Roman" w:cs="Times New Roman"/>
+                <w:sz w:val="24"/>
+                <w:szCs w:val="24"/>
+                <w:lang w:val="en-US"/>
+              </w:rPr>
+              <w:t>DOT</w:t>
+            </w:r>
+            <w:r>
+              <w:rPr>
+                <w:rFonts w:ascii="Times New Roman" w:hAnsi="Times New Roman" w:cs="Times New Roman"/>
+                <w:sz w:val="24"/>
+                <w:szCs w:val="24"/>
+              </w:rPr>
+              <w:t xml:space="preserve"> </w:t>
+            </w:r>
+            <w:r>
+              <w:rPr>
+                <w:rFonts w:ascii="Times New Roman" w:hAnsi="Times New Roman" w:cs="Times New Roman"/>
+                <w:sz w:val="24"/>
+                <w:szCs w:val="24"/>
+              </w:rPr>
+              <w:t>файл</w:t>
+            </w:r>
+          </w:p>
+        </w:tc>
+      </w:tr>
+      <w:tr>
+        <w:tc>
+          <w:tcPr>
+            <w:tcW w:w="2263" w:type="dxa"/>
+          </w:tcPr>
+          <w:p>
+            <w:pPr>
+              <w:jc w:val="both"/>
+              <w:rPr>
+                <w:rFonts w:ascii="Times New Roman" w:hAnsi="Times New Roman" w:cs="Times New Roman"/>
+                <w:sz w:val="24"/>
+                <w:szCs w:val="24"/>
+                <w:lang w:val="en-US"/>
+              </w:rPr>
+            </w:pPr>
+            <w:r>
+              <w:rPr>
+                <w:rFonts w:ascii="Times New Roman" w:hAnsi="Times New Roman" w:cs="Times New Roman"/>
+                <w:sz w:val="24"/>
+                <w:szCs w:val="24"/>
+                <w:lang w:val="en-US"/>
+              </w:rPr>
+              <w:t>Layout</w:t>
+            </w:r>
+          </w:p>
+        </w:tc>
+        <w:tc>
+          <w:tcPr>
+            <w:tcW w:w="1769" w:type="dxa"/>
+          </w:tcPr>
+          <w:p>
+            <w:pPr>
+              <w:jc w:val="both"/>
+              <w:rPr>
+                <w:rFonts w:ascii="Times New Roman" w:hAnsi="Times New Roman" w:cs="Times New Roman"/>
+                <w:sz w:val="24"/>
+                <w:szCs w:val="24"/>
+                <w:lang w:val="en-US"/>
+              </w:rPr>
+            </w:pPr>
+            <w:r>
+              <w:rPr>
+                <w:rFonts w:ascii="Times New Roman" w:hAnsi="Times New Roman" w:cs="Times New Roman"/>
+                <w:sz w:val="24"/>
+                <w:szCs w:val="24"/>
+                <w:lang w:val="en-US"/>
+              </w:rPr>
+              <w:t>public</w:t>
+            </w:r>
+          </w:p>
+        </w:tc>
+        <w:tc>
+          <w:tcPr>
+            <w:tcW w:w="1023" w:type="dxa"/>
+          </w:tcPr>
+          <w:p>
+            <w:pPr>
+              <w:jc w:val="both"/>
+              <w:rPr>
+                <w:rFonts w:ascii="Times New Roman" w:hAnsi="Times New Roman" w:cs="Times New Roman"/>
+                <w:sz w:val="24"/>
+                <w:szCs w:val="24"/>
+              </w:rPr>
+            </w:pPr>
+            <w:r>
+              <w:rPr>
+                <w:rFonts w:ascii="Times New Roman" w:hAnsi="Times New Roman" w:cs="Times New Roman"/>
+                <w:sz w:val="24"/>
+                <w:szCs w:val="24"/>
+                <w:lang w:val="en-US"/>
+              </w:rPr>
+              <w:t>void</w:t>
+            </w:r>
+          </w:p>
+        </w:tc>
+        <w:tc>
+          <w:tcPr>
+            <w:tcW w:w="1461" w:type="dxa"/>
+          </w:tcPr>
+          <w:p>
+            <w:pPr>
+              <w:jc w:val="both"/>
+              <w:rPr>
+                <w:rFonts w:ascii="Times New Roman" w:hAnsi="Times New Roman" w:cs="Times New Roman"/>
+                <w:sz w:val="24"/>
+                <w:szCs w:val="24"/>
+              </w:rPr>
+            </w:pPr>
+            <w:r>
+              <w:rPr>
+                <w:rFonts w:ascii="Times New Roman" w:hAnsi="Times New Roman" w:cs="Times New Roman"/>
+                <w:sz w:val="24"/>
+                <w:szCs w:val="24"/>
+              </w:rPr>
+              <w:t>-</w:t>
+            </w:r>
+          </w:p>
+        </w:tc>
+        <w:tc>
+          <w:tcPr>
+            <w:tcW w:w="2829" w:type="dxa"/>
+          </w:tcPr>
+          <w:p>
+            <w:pPr>
+              <w:rPr>
+                <w:rFonts w:ascii="Times New Roman" w:hAnsi="Times New Roman" w:cs="Times New Roman"/>
+                <w:sz w:val="24"/>
+                <w:szCs w:val="24"/>
+              </w:rPr>
+            </w:pPr>
+            <w:r>
+              <w:rPr>
+                <w:rFonts w:ascii="Times New Roman" w:hAnsi="Times New Roman" w:cs="Times New Roman"/>
+                <w:sz w:val="24"/>
+                <w:szCs w:val="24"/>
+              </w:rPr>
+              <w:t>Производит перепланировку графа</w:t>
+            </w:r>
+          </w:p>
+        </w:tc>
+      </w:tr>
+      <w:tr>
+        <w:tc>
+          <w:tcPr>
+            <w:tcW w:w="2263" w:type="dxa"/>
+          </w:tcPr>
+          <w:p>
+            <w:pPr>
+              <w:jc w:val="both"/>
+              <w:rPr>
+                <w:rFonts w:ascii="Times New Roman" w:hAnsi="Times New Roman" w:cs="Times New Roman"/>
+                <w:sz w:val="24"/>
+                <w:szCs w:val="24"/>
+              </w:rPr>
+            </w:pPr>
+            <w:r>
+              <w:rPr>
+                <w:rFonts w:ascii="Times New Roman" w:hAnsi="Times New Roman" w:cs="Times New Roman"/>
+                <w:sz w:val="24"/>
+                <w:szCs w:val="24"/>
+                <w:lang w:val="en-US"/>
+              </w:rPr>
+              <w:t>Invert</w:t>
+            </w:r>
+          </w:p>
+        </w:tc>
+        <w:tc>
+          <w:tcPr>
+            <w:tcW w:w="1769" w:type="dxa"/>
+          </w:tcPr>
+          <w:p>
+            <w:pPr>
+              <w:jc w:val="both"/>
+              <w:rPr>
+                <w:rFonts w:ascii="Times New Roman" w:hAnsi="Times New Roman" w:cs="Times New Roman"/>
+                <w:sz w:val="24"/>
+                <w:szCs w:val="24"/>
+                <w:lang w:val="en-US"/>
+              </w:rPr>
+            </w:pPr>
+            <w:r>
+              <w:rPr>
+                <w:rFonts w:ascii="Times New Roman" w:hAnsi="Times New Roman" w:cs="Times New Roman"/>
+                <w:sz w:val="24"/>
+                <w:szCs w:val="24"/>
+                <w:lang w:val="en-US"/>
+              </w:rPr>
+              <w:t>public</w:t>
+            </w:r>
+          </w:p>
+        </w:tc>
+        <w:tc>
+          <w:tcPr>
+            <w:tcW w:w="1023" w:type="dxa"/>
+          </w:tcPr>
+          <w:p>
+            <w:pPr>
+              <w:jc w:val="both"/>
+              <w:rPr>
+                <w:rFonts w:ascii="Times New Roman" w:hAnsi="Times New Roman" w:cs="Times New Roman"/>
+                <w:sz w:val="24"/>
+                <w:szCs w:val="24"/>
+                <w:lang w:val="en-US"/>
+              </w:rPr>
+            </w:pPr>
+            <w:r>
+              <w:rPr>
+                <w:rFonts w:ascii="Times New Roman" w:hAnsi="Times New Roman" w:cs="Times New Roman"/>
+                <w:sz w:val="24"/>
+                <w:szCs w:val="24"/>
+                <w:lang w:val="en-US"/>
+              </w:rPr>
+              <w:t>void</w:t>
+            </w:r>
+          </w:p>
+        </w:tc>
+        <w:tc>
+          <w:tcPr>
+            <w:tcW w:w="1461" w:type="dxa"/>
+          </w:tcPr>
+          <w:p>
+            <w:pPr>
+              <w:jc w:val="both"/>
+              <w:rPr>
+                <w:rFonts w:ascii="Times New Roman" w:hAnsi="Times New Roman" w:cs="Times New Roman"/>
+                <w:sz w:val="24"/>
+                <w:szCs w:val="24"/>
+                <w:lang w:val="en-US"/>
+              </w:rPr>
+            </w:pPr>
+            <w:r>
+              <w:rPr>
+                <w:rFonts w:ascii="Times New Roman" w:hAnsi="Times New Roman" w:cs="Times New Roman"/>
+                <w:sz w:val="24"/>
+                <w:szCs w:val="24"/>
+                <w:lang w:val="en-US"/>
+              </w:rPr>
+              <w:t>-</w:t>
+            </w:r>
+          </w:p>
+        </w:tc>
+        <w:tc>
+          <w:tcPr>
+            <w:tcW w:w="2829" w:type="dxa"/>
+          </w:tcPr>
+          <w:p>
+            <w:pPr>
+              <w:rPr>
+                <w:rFonts w:ascii="Times New Roman" w:hAnsi="Times New Roman" w:cs="Times New Roman"/>
+                <w:sz w:val="24"/>
+                <w:szCs w:val="24"/>
+              </w:rPr>
+            </w:pPr>
+            <w:r>
+              <w:rPr>
+                <w:rFonts w:ascii="Times New Roman" w:hAnsi="Times New Roman" w:cs="Times New Roman"/>
+                <w:sz w:val="24"/>
+                <w:szCs w:val="24"/>
+              </w:rPr>
+              <w:t>Инвертирует выбранные ребра</w:t>
+            </w:r>
+          </w:p>
+        </w:tc>
+      </w:tr>
+      <w:tr>
+        <w:tc>
+          <w:tcPr>
+            <w:tcW w:w="2263" w:type="dxa"/>
+          </w:tcPr>
+          <w:p>
+            <w:pPr>
+              <w:jc w:val="both"/>
+              <w:rPr>
+                <w:rFonts w:ascii="Times New Roman" w:hAnsi="Times New Roman" w:cs="Times New Roman"/>
+                <w:sz w:val="24"/>
+                <w:szCs w:val="24"/>
+                <w:lang w:val="en-US"/>
+              </w:rPr>
+            </w:pPr>
+            <w:r>
+              <w:rPr>
+                <w:rFonts w:ascii="Times New Roman" w:hAnsi="Times New Roman" w:cs="Times New Roman"/>
+                <w:sz w:val="24"/>
+                <w:szCs w:val="24"/>
+                <w:lang w:val="en-US"/>
+              </w:rPr>
+              <w:t>Select</w:t>
+            </w:r>
+          </w:p>
+        </w:tc>
+        <w:tc>
+          <w:tcPr>
+            <w:tcW w:w="1769" w:type="dxa"/>
+          </w:tcPr>
+          <w:p>
+            <w:pPr>
+              <w:jc w:val="both"/>
+              <w:rPr>
+                <w:rFonts w:ascii="Times New Roman" w:hAnsi="Times New Roman" w:cs="Times New Roman"/>
+                <w:sz w:val="24"/>
+                <w:szCs w:val="24"/>
+                <w:lang w:val="en-US"/>
+              </w:rPr>
+            </w:pPr>
+            <w:r>
+              <w:rPr>
+                <w:rFonts w:ascii="Times New Roman" w:hAnsi="Times New Roman" w:cs="Times New Roman"/>
+                <w:sz w:val="24"/>
+                <w:szCs w:val="24"/>
+                <w:lang w:val="en-US"/>
+              </w:rPr>
+              <w:t>public</w:t>
+            </w:r>
+          </w:p>
+        </w:tc>
+        <w:tc>
+          <w:tcPr>
+            <w:tcW w:w="1023" w:type="dxa"/>
+          </w:tcPr>
+          <w:p>
+            <w:pPr>
+              <w:jc w:val="both"/>
+              <w:rPr>
+                <w:rFonts w:ascii="Times New Roman" w:hAnsi="Times New Roman" w:cs="Times New Roman"/>
+                <w:sz w:val="24"/>
+                <w:szCs w:val="24"/>
+                <w:lang w:val="en-US"/>
+              </w:rPr>
+            </w:pPr>
+            <w:r>
+              <w:rPr>
+                <w:rFonts w:ascii="Times New Roman" w:hAnsi="Times New Roman" w:cs="Times New Roman"/>
+                <w:sz w:val="24"/>
+                <w:szCs w:val="24"/>
+                <w:lang w:val="en-US"/>
+              </w:rPr>
+              <w:t>void</w:t>
+            </w:r>
+          </w:p>
+        </w:tc>
+        <w:tc>
+          <w:tcPr>
+            <w:tcW w:w="1461" w:type="dxa"/>
+          </w:tcPr>
+          <w:p>
+            <w:pPr>
+              <w:jc w:val="both"/>
+              <w:rPr>
+                <w:rFonts w:ascii="Times New Roman" w:hAnsi="Times New Roman" w:cs="Times New Roman"/>
+                <w:sz w:val="24"/>
+                <w:szCs w:val="24"/>
+                <w:lang w:val="en-US"/>
+              </w:rPr>
+            </w:pPr>
+            <w:proofErr w:type="spellStart"/>
+            <w:r>
+              <w:rPr>
+                <w:rFonts w:ascii="Times New Roman" w:hAnsi="Times New Roman" w:cs="Times New Roman"/>
+                <w:sz w:val="24"/>
+                <w:szCs w:val="24"/>
+                <w:lang w:val="en-US"/>
+              </w:rPr>
+              <w:t>int</w:t>
+            </w:r>
+            <w:proofErr w:type="spellEnd"/>
+          </w:p>
+        </w:tc>
+        <w:tc>
+          <w:tcPr>
+            <w:tcW w:w="2829" w:type="dxa"/>
+          </w:tcPr>
+          <w:p>
+            <w:pPr>
+              <w:rPr>
+                <w:rFonts w:ascii="Times New Roman" w:hAnsi="Times New Roman" w:cs="Times New Roman"/>
+                <w:sz w:val="24"/>
+                <w:szCs w:val="24"/>
+              </w:rPr>
+            </w:pPr>
+            <w:r>
+              <w:rPr>
+                <w:rFonts w:ascii="Times New Roman" w:hAnsi="Times New Roman" w:cs="Times New Roman"/>
+                <w:sz w:val="24"/>
+                <w:szCs w:val="24"/>
+              </w:rPr>
+              <w:t>Выделяет вершины графа в зависимости от ключа</w:t>
+            </w:r>
+          </w:p>
+        </w:tc>
+      </w:tr>
+      <w:tr>
+        <w:tc>
+          <w:tcPr>
+            <w:tcW w:w="2263" w:type="dxa"/>
+          </w:tcPr>
+          <w:p>
+            <w:pPr>
+              <w:jc w:val="both"/>
+              <w:rPr>
+                <w:rFonts w:ascii="Times New Roman" w:hAnsi="Times New Roman" w:cs="Times New Roman"/>
+                <w:sz w:val="24"/>
+                <w:szCs w:val="24"/>
+                <w:lang w:val="en-US"/>
+              </w:rPr>
+            </w:pPr>
+            <w:proofErr w:type="spellStart"/>
+            <w:r>
+              <w:rPr>
+                <w:rFonts w:ascii="Times New Roman" w:hAnsi="Times New Roman" w:cs="Times New Roman"/>
+                <w:sz w:val="24"/>
+                <w:szCs w:val="24"/>
+                <w:lang w:val="en-US"/>
+              </w:rPr>
+              <w:t>RemovePageIfError</w:t>
+            </w:r>
+            <w:proofErr w:type="spellEnd"/>
+          </w:p>
+        </w:tc>
+        <w:tc>
+          <w:tcPr>
+            <w:tcW w:w="1769" w:type="dxa"/>
+          </w:tcPr>
+          <w:p>
+            <w:pPr>
+              <w:jc w:val="both"/>
+              <w:rPr>
+                <w:rFonts w:ascii="Times New Roman" w:hAnsi="Times New Roman" w:cs="Times New Roman"/>
+                <w:sz w:val="24"/>
+                <w:szCs w:val="24"/>
+                <w:lang w:val="en-US"/>
+              </w:rPr>
+            </w:pPr>
+            <w:r>
+              <w:rPr>
+                <w:rFonts w:ascii="Times New Roman" w:hAnsi="Times New Roman" w:cs="Times New Roman"/>
+                <w:sz w:val="24"/>
+                <w:szCs w:val="24"/>
+                <w:lang w:val="en-US"/>
+              </w:rPr>
+              <w:t>public</w:t>
+            </w:r>
+          </w:p>
+        </w:tc>
+        <w:tc>
+          <w:tcPr>
+            <w:tcW w:w="1023" w:type="dxa"/>
+          </w:tcPr>
+          <w:p>
+            <w:pPr>
+              <w:jc w:val="both"/>
+              <w:rPr>
+                <w:rFonts w:ascii="Times New Roman" w:hAnsi="Times New Roman" w:cs="Times New Roman"/>
+                <w:sz w:val="24"/>
+                <w:szCs w:val="24"/>
+                <w:lang w:val="en-US"/>
+              </w:rPr>
+            </w:pPr>
+            <w:r>
+              <w:rPr>
+                <w:rFonts w:ascii="Times New Roman" w:hAnsi="Times New Roman" w:cs="Times New Roman"/>
+                <w:sz w:val="24"/>
+                <w:szCs w:val="24"/>
+                <w:lang w:val="en-US"/>
+              </w:rPr>
+              <w:t>void</w:t>
+            </w:r>
+          </w:p>
+        </w:tc>
+        <w:tc>
+          <w:tcPr>
+            <w:tcW w:w="1461" w:type="dxa"/>
+          </w:tcPr>
+          <w:p>
+            <w:pPr>
+              <w:jc w:val="both"/>
+              <w:rPr>
+                <w:rFonts w:ascii="Times New Roman" w:hAnsi="Times New Roman" w:cs="Times New Roman"/>
+                <w:sz w:val="24"/>
+                <w:szCs w:val="24"/>
+                <w:lang w:val="en-US"/>
+              </w:rPr>
+            </w:pPr>
+            <w:r>
+              <w:rPr>
+                <w:rFonts w:ascii="Times New Roman" w:hAnsi="Times New Roman" w:cs="Times New Roman"/>
+                <w:sz w:val="24"/>
+                <w:szCs w:val="24"/>
+                <w:lang w:val="en-US"/>
+              </w:rPr>
+              <w:t>-</w:t>
+            </w:r>
+          </w:p>
+        </w:tc>
+        <w:tc>
+          <w:tcPr>
+            <w:tcW w:w="2829" w:type="dxa"/>
+          </w:tcPr>
+          <w:p>
+            <w:pPr>
+              <w:rPr>
+                <w:rFonts w:ascii="Times New Roman" w:hAnsi="Times New Roman" w:cs="Times New Roman"/>
+                <w:sz w:val="24"/>
+                <w:szCs w:val="24"/>
+              </w:rPr>
+            </w:pPr>
+            <w:r>
+              <w:rPr>
+                <w:rFonts w:ascii="Times New Roman" w:hAnsi="Times New Roman" w:cs="Times New Roman"/>
+                <w:sz w:val="24"/>
+                <w:szCs w:val="24"/>
+              </w:rPr>
+              <w:t>Если в ходе импорта графа возникла ошибка, данный метод удаляет страницу, соответствующую ему</w:t>
+            </w:r>
+          </w:p>
+        </w:tc>
+      </w:tr>
+      <w:tr>
+        <w:tc>
+          <w:tcPr>
+            <w:tcW w:w="2263" w:type="dxa"/>
+          </w:tcPr>
+          <w:p>
+            <w:pPr>
+              <w:jc w:val="both"/>
+              <w:rPr>
+                <w:rFonts w:ascii="Times New Roman" w:hAnsi="Times New Roman" w:cs="Times New Roman"/>
+                <w:sz w:val="24"/>
+                <w:szCs w:val="24"/>
+                <w:lang w:val="en-US"/>
+              </w:rPr>
+            </w:pPr>
+            <w:proofErr w:type="spellStart"/>
+            <w:r>
+              <w:rPr>
+                <w:rFonts w:ascii="Times New Roman" w:hAnsi="Times New Roman" w:cs="Times New Roman"/>
+                <w:sz w:val="24"/>
+                <w:szCs w:val="24"/>
+                <w:lang w:val="en-US"/>
+              </w:rPr>
+              <w:t>ErrorMessage</w:t>
+            </w:r>
+            <w:proofErr w:type="spellEnd"/>
+          </w:p>
+        </w:tc>
+        <w:tc>
+          <w:tcPr>
+            <w:tcW w:w="1769" w:type="dxa"/>
+          </w:tcPr>
+          <w:p>
+            <w:pPr>
+              <w:jc w:val="both"/>
+              <w:rPr>
+                <w:rFonts w:ascii="Times New Roman" w:hAnsi="Times New Roman" w:cs="Times New Roman"/>
+                <w:sz w:val="24"/>
+                <w:szCs w:val="24"/>
+                <w:lang w:val="en-US"/>
+              </w:rPr>
+            </w:pPr>
+            <w:r>
+              <w:rPr>
+                <w:rFonts w:ascii="Times New Roman" w:hAnsi="Times New Roman" w:cs="Times New Roman"/>
+                <w:sz w:val="24"/>
+                <w:szCs w:val="24"/>
+                <w:lang w:val="en-US"/>
+              </w:rPr>
+              <w:t>public</w:t>
+            </w:r>
+          </w:p>
+        </w:tc>
+        <w:tc>
+          <w:tcPr>
+            <w:tcW w:w="1023" w:type="dxa"/>
+          </w:tcPr>
+          <w:p>
+            <w:pPr>
+              <w:jc w:val="both"/>
+              <w:rPr>
+                <w:rFonts w:ascii="Times New Roman" w:hAnsi="Times New Roman" w:cs="Times New Roman"/>
+                <w:sz w:val="24"/>
+                <w:szCs w:val="24"/>
+                <w:lang w:val="en-US"/>
+              </w:rPr>
+            </w:pPr>
+            <w:r>
+              <w:rPr>
+                <w:rFonts w:ascii="Times New Roman" w:hAnsi="Times New Roman" w:cs="Times New Roman"/>
+                <w:sz w:val="24"/>
+                <w:szCs w:val="24"/>
+                <w:lang w:val="en-US"/>
+              </w:rPr>
+              <w:t>void</w:t>
+            </w:r>
+          </w:p>
+        </w:tc>
+        <w:tc>
+          <w:tcPr>
+            <w:tcW w:w="1461" w:type="dxa"/>
+          </w:tcPr>
+          <w:p>
+            <w:pPr>
+              <w:jc w:val="both"/>
+              <w:rPr>
+                <w:rFonts w:ascii="Times New Roman" w:hAnsi="Times New Roman" w:cs="Times New Roman"/>
+                <w:sz w:val="24"/>
+                <w:szCs w:val="24"/>
+                <w:lang w:val="en-US"/>
+              </w:rPr>
+            </w:pPr>
+            <w:r>
+              <w:rPr>
+                <w:rFonts w:ascii="Times New Roman" w:hAnsi="Times New Roman" w:cs="Times New Roman"/>
+                <w:sz w:val="24"/>
+                <w:szCs w:val="24"/>
+                <w:lang w:val="en-US"/>
+              </w:rPr>
+              <w:t>-</w:t>
+            </w:r>
+          </w:p>
+        </w:tc>
+        <w:tc>
+          <w:tcPr>
+            <w:tcW w:w="2829" w:type="dxa"/>
+          </w:tcPr>
+          <w:p>
+            <w:pPr>
+              <w:rPr>
+                <w:rFonts w:ascii="Times New Roman" w:hAnsi="Times New Roman" w:cs="Times New Roman"/>
+                <w:sz w:val="24"/>
+                <w:szCs w:val="24"/>
+              </w:rPr>
+            </w:pPr>
+            <w:r>
+              <w:rPr>
+                <w:rFonts w:ascii="Times New Roman" w:hAnsi="Times New Roman" w:cs="Times New Roman"/>
+                <w:sz w:val="24"/>
+                <w:szCs w:val="24"/>
+              </w:rPr>
+              <w:t>Выводит сообщение об ошибке в новое окно</w:t>
+            </w:r>
+          </w:p>
+        </w:tc>
+      </w:tr>
+      <w:tr>
+        <w:tc>
+          <w:tcPr>
+            <w:tcW w:w="2263" w:type="dxa"/>
+          </w:tcPr>
+          <w:p>
+            <w:pPr>
+              <w:jc w:val="both"/>
+              <w:rPr>
+                <w:rFonts w:ascii="Times New Roman" w:hAnsi="Times New Roman" w:cs="Times New Roman"/>
+                <w:sz w:val="24"/>
+                <w:szCs w:val="24"/>
+                <w:lang w:val="en-US"/>
+              </w:rPr>
+            </w:pPr>
+            <w:proofErr w:type="spellStart"/>
+            <w:r>
+              <w:rPr>
+                <w:rFonts w:ascii="Times New Roman" w:hAnsi="Times New Roman" w:cs="Times New Roman"/>
+                <w:sz w:val="24"/>
+                <w:szCs w:val="24"/>
+                <w:lang w:val="en-US"/>
+              </w:rPr>
+              <w:t>DeleteGraph</w:t>
+            </w:r>
+            <w:proofErr w:type="spellEnd"/>
+          </w:p>
+        </w:tc>
+        <w:tc>
+          <w:tcPr>
+            <w:tcW w:w="1769" w:type="dxa"/>
+          </w:tcPr>
+          <w:p>
+            <w:pPr>
+              <w:jc w:val="both"/>
+              <w:rPr>
+                <w:rFonts w:ascii="Times New Roman" w:hAnsi="Times New Roman" w:cs="Times New Roman"/>
+                <w:sz w:val="24"/>
+                <w:szCs w:val="24"/>
+                <w:lang w:val="en-US"/>
+              </w:rPr>
+            </w:pPr>
+            <w:r>
+              <w:rPr>
+                <w:rFonts w:ascii="Times New Roman" w:hAnsi="Times New Roman" w:cs="Times New Roman"/>
+                <w:sz w:val="24"/>
+                <w:szCs w:val="24"/>
+                <w:lang w:val="en-US"/>
+              </w:rPr>
+              <w:t>private</w:t>
+            </w:r>
+          </w:p>
+        </w:tc>
+        <w:tc>
+          <w:tcPr>
+            <w:tcW w:w="1023" w:type="dxa"/>
+          </w:tcPr>
+          <w:p>
+            <w:pPr>
+              <w:jc w:val="both"/>
+              <w:rPr>
+                <w:rFonts w:ascii="Times New Roman" w:hAnsi="Times New Roman" w:cs="Times New Roman"/>
+                <w:sz w:val="24"/>
+                <w:szCs w:val="24"/>
+                <w:lang w:val="en-US"/>
+              </w:rPr>
+            </w:pPr>
+            <w:r>
+              <w:rPr>
+                <w:rFonts w:ascii="Times New Roman" w:hAnsi="Times New Roman" w:cs="Times New Roman"/>
+                <w:sz w:val="24"/>
+                <w:szCs w:val="24"/>
+                <w:lang w:val="en-US"/>
+              </w:rPr>
+              <w:t>void</w:t>
+            </w:r>
+          </w:p>
+        </w:tc>
+        <w:tc>
+          <w:tcPr>
+            <w:tcW w:w="1461" w:type="dxa"/>
+          </w:tcPr>
+          <w:p>
+            <w:pPr>
+              <w:jc w:val="both"/>
+              <w:rPr>
+                <w:rFonts w:ascii="Times New Roman" w:hAnsi="Times New Roman" w:cs="Times New Roman"/>
+                <w:sz w:val="24"/>
+                <w:szCs w:val="24"/>
+                <w:lang w:val="en-US"/>
+              </w:rPr>
+            </w:pPr>
+            <w:proofErr w:type="spellStart"/>
+            <w:r>
+              <w:rPr>
+                <w:rFonts w:ascii="Times New Roman" w:hAnsi="Times New Roman" w:cs="Times New Roman"/>
+                <w:sz w:val="24"/>
+                <w:szCs w:val="24"/>
+                <w:lang w:val="en-US"/>
+              </w:rPr>
+              <w:t>Visio.Page</w:t>
+            </w:r>
+            <w:proofErr w:type="spellEnd"/>
+          </w:p>
+        </w:tc>
+        <w:tc>
+          <w:tcPr>
+            <w:tcW w:w="2829" w:type="dxa"/>
+          </w:tcPr>
+          <w:p>
+            <w:pPr>
+              <w:rPr>
+                <w:rFonts w:ascii="Times New Roman" w:hAnsi="Times New Roman" w:cs="Times New Roman"/>
+                <w:sz w:val="24"/>
+                <w:szCs w:val="24"/>
+              </w:rPr>
+            </w:pPr>
+            <w:r>
+              <w:rPr>
+                <w:rFonts w:ascii="Times New Roman" w:hAnsi="Times New Roman" w:cs="Times New Roman"/>
+                <w:sz w:val="24"/>
+                <w:szCs w:val="24"/>
+              </w:rPr>
+              <w:t xml:space="preserve">Удаляет граф из словаря, если была удалена данная </w:t>
+            </w:r>
+            <w:bookmarkStart w:id="35" w:name="_GoBack"/>
+            <w:bookmarkEnd w:id="35"/>
+            <w:r>
+              <w:rPr>
+                <w:rFonts w:ascii="Times New Roman" w:hAnsi="Times New Roman" w:cs="Times New Roman"/>
+                <w:sz w:val="24"/>
+                <w:szCs w:val="24"/>
+              </w:rPr>
+              <w:t>страница</w:t>
+            </w:r>
+          </w:p>
+        </w:tc>
+      </w:tr>
+    </w:tbl>
+    <w:p>
+      <w:pPr>
+        <w:rPr>
+          <w:rFonts w:ascii="Times New Roman" w:hAnsi="Times New Roman" w:cs="Times New Roman"/>
+          <w:sz w:val="24"/>
+          <w:szCs w:val="24"/>
+        </w:rPr>
+      </w:pPr>
+    </w:p>
+    <w:p>
+      <w:pPr>
         <w:rPr>
           <w:rFonts w:ascii="Times New Roman" w:hAnsi="Times New Roman" w:cs="Times New Roman"/>
           <w:sz w:val="24"/>
@@ -10576,8 +11927,6 @@
         </w:rPr>
         <w:br w:type="page"/>
       </w:r>
-      <w:bookmarkStart w:id="35" w:name="_GoBack"/>
-      <w:bookmarkEnd w:id="35"/>
     </w:p>
     <w:p>
       <w:pPr>
@@ -13569,6 +14918,7 @@
         <w:docPartUnique/>
       </w:docPartObj>
     </w:sdtPr>
+    <w:sdtEndPr/>
     <w:sdtContent>
       <w:p>
         <w:pPr>
@@ -13611,7 +14961,7 @@
             <w:sz w:val="24"/>
             <w:szCs w:val="24"/>
           </w:rPr>
-          <w:t>12</w:t>
+          <w:t>11</w:t>
         </w:r>
         <w:r>
           <w:rPr>
@@ -15505,7 +16855,7 @@
 </file>
 
 <file path=customXml/itemProps1.xml><?xml version="1.0" encoding="utf-8"?>
-<ds:datastoreItem xmlns:ds="http://schemas.openxmlformats.org/officeDocument/2006/customXml" ds:itemID="{7EEE3A5B-BD38-4562-9543-5CB7E454E41A}">
+<ds:datastoreItem xmlns:ds="http://schemas.openxmlformats.org/officeDocument/2006/customXml" ds:itemID="{C3E1163D-493B-490A-8409-56BD11EA3F28}">
   <ds:schemaRefs>
     <ds:schemaRef ds:uri="http://schemas.openxmlformats.org/officeDocument/2006/bibliography"/>
   </ds:schemaRefs>

</xml_diff>

<commit_message>
Added option to select all edges
</commit_message>
<xml_diff>
--- a/docs/ПЗ.docx
+++ b/docs/ПЗ.docx
@@ -10679,43 +10679,7 @@
           <w:sz w:val="24"/>
           <w:szCs w:val="24"/>
         </w:rPr>
-        <w:t>Табл.</w:t>
-      </w:r>
-      <w:r>
-        <w:rPr>
-          <w:rFonts w:ascii="Times New Roman" w:hAnsi="Times New Roman" w:cs="Times New Roman"/>
-          <w:i/>
-          <w:sz w:val="24"/>
-          <w:szCs w:val="24"/>
-        </w:rPr>
-        <w:t xml:space="preserve"> 3</w:t>
-      </w:r>
-      <w:r>
-        <w:rPr>
-          <w:rFonts w:ascii="Times New Roman" w:hAnsi="Times New Roman" w:cs="Times New Roman"/>
-          <w:i/>
-          <w:sz w:val="24"/>
-          <w:szCs w:val="24"/>
-        </w:rPr>
-        <w:t xml:space="preserve">. Описание и функциональное назначение </w:t>
-      </w:r>
-      <w:r>
-        <w:rPr>
-          <w:rFonts w:ascii="Times New Roman" w:hAnsi="Times New Roman" w:cs="Times New Roman"/>
-          <w:i/>
-          <w:sz w:val="24"/>
-          <w:szCs w:val="24"/>
-        </w:rPr>
-        <w:t>методов</w:t>
-      </w:r>
-      <w:r>
-        <w:rPr>
-          <w:rFonts w:ascii="Times New Roman" w:hAnsi="Times New Roman" w:cs="Times New Roman"/>
-          <w:i/>
-          <w:sz w:val="24"/>
-          <w:szCs w:val="24"/>
-        </w:rPr>
-        <w:t xml:space="preserve"> класса </w:t>
+        <w:t xml:space="preserve">Табл. 3. Описание и функциональное назначение методов класса </w:t>
       </w:r>
       <w:proofErr w:type="spellStart"/>
       <w:r>
@@ -10740,8 +10704,8 @@
       <w:tblGrid>
         <w:gridCol w:w="2263"/>
         <w:gridCol w:w="1769"/>
-        <w:gridCol w:w="1023"/>
-        <w:gridCol w:w="1461"/>
+        <w:gridCol w:w="783"/>
+        <w:gridCol w:w="1701"/>
         <w:gridCol w:w="2829"/>
       </w:tblGrid>
       <w:tr>
@@ -10791,7 +10755,7 @@
         </w:tc>
         <w:tc>
           <w:tcPr>
-            <w:tcW w:w="1023" w:type="dxa"/>
+            <w:tcW w:w="783" w:type="dxa"/>
           </w:tcPr>
           <w:p>
             <w:pPr>
@@ -10813,7 +10777,7 @@
         </w:tc>
         <w:tc>
           <w:tcPr>
-            <w:tcW w:w="1461" w:type="dxa"/>
+            <w:tcW w:w="1701" w:type="dxa"/>
           </w:tcPr>
           <w:p>
             <w:pPr>
@@ -10911,7 +10875,7 @@
         </w:tc>
         <w:tc>
           <w:tcPr>
-            <w:tcW w:w="1023" w:type="dxa"/>
+            <w:tcW w:w="783" w:type="dxa"/>
           </w:tcPr>
           <w:p>
             <w:pPr>
@@ -10936,7 +10900,7 @@
         </w:tc>
         <w:tc>
           <w:tcPr>
-            <w:tcW w:w="1461" w:type="dxa"/>
+            <w:tcW w:w="1701" w:type="dxa"/>
           </w:tcPr>
           <w:p>
             <w:pPr>
@@ -11045,7 +11009,7 @@
         </w:tc>
         <w:tc>
           <w:tcPr>
-            <w:tcW w:w="1023" w:type="dxa"/>
+            <w:tcW w:w="783" w:type="dxa"/>
           </w:tcPr>
           <w:p>
             <w:pPr>
@@ -11070,7 +11034,7 @@
         </w:tc>
         <w:tc>
           <w:tcPr>
-            <w:tcW w:w="1461" w:type="dxa"/>
+            <w:tcW w:w="1701" w:type="dxa"/>
           </w:tcPr>
           <w:p>
             <w:pPr>
@@ -11194,7 +11158,7 @@
         </w:tc>
         <w:tc>
           <w:tcPr>
-            <w:tcW w:w="1023" w:type="dxa"/>
+            <w:tcW w:w="783" w:type="dxa"/>
           </w:tcPr>
           <w:p>
             <w:pPr>
@@ -11218,7 +11182,7 @@
         </w:tc>
         <w:tc>
           <w:tcPr>
-            <w:tcW w:w="1461" w:type="dxa"/>
+            <w:tcW w:w="1701" w:type="dxa"/>
           </w:tcPr>
           <w:p>
             <w:pPr>
@@ -11314,7 +11278,7 @@
         </w:tc>
         <w:tc>
           <w:tcPr>
-            <w:tcW w:w="1023" w:type="dxa"/>
+            <w:tcW w:w="783" w:type="dxa"/>
           </w:tcPr>
           <w:p>
             <w:pPr>
@@ -11339,7 +11303,7 @@
         </w:tc>
         <w:tc>
           <w:tcPr>
-            <w:tcW w:w="1461" w:type="dxa"/>
+            <w:tcW w:w="1701" w:type="dxa"/>
           </w:tcPr>
           <w:p>
             <w:pPr>
@@ -11438,7 +11402,7 @@
         </w:tc>
         <w:tc>
           <w:tcPr>
-            <w:tcW w:w="1023" w:type="dxa"/>
+            <w:tcW w:w="783" w:type="dxa"/>
           </w:tcPr>
           <w:p>
             <w:pPr>
@@ -11463,7 +11427,7 @@
         </w:tc>
         <w:tc>
           <w:tcPr>
-            <w:tcW w:w="1461" w:type="dxa"/>
+            <w:tcW w:w="1701" w:type="dxa"/>
           </w:tcPr>
           <w:p>
             <w:pPr>
@@ -11566,7 +11530,7 @@
         </w:tc>
         <w:tc>
           <w:tcPr>
-            <w:tcW w:w="1023" w:type="dxa"/>
+            <w:tcW w:w="783" w:type="dxa"/>
           </w:tcPr>
           <w:p>
             <w:pPr>
@@ -11591,7 +11555,7 @@
         </w:tc>
         <w:tc>
           <w:tcPr>
-            <w:tcW w:w="1461" w:type="dxa"/>
+            <w:tcW w:w="1701" w:type="dxa"/>
           </w:tcPr>
           <w:p>
             <w:pPr>
@@ -11692,7 +11656,7 @@
         </w:tc>
         <w:tc>
           <w:tcPr>
-            <w:tcW w:w="1023" w:type="dxa"/>
+            <w:tcW w:w="783" w:type="dxa"/>
           </w:tcPr>
           <w:p>
             <w:pPr>
@@ -11717,7 +11681,7 @@
         </w:tc>
         <w:tc>
           <w:tcPr>
-            <w:tcW w:w="1461" w:type="dxa"/>
+            <w:tcW w:w="1701" w:type="dxa"/>
           </w:tcPr>
           <w:p>
             <w:pPr>
@@ -11818,7 +11782,7 @@
         </w:tc>
         <w:tc>
           <w:tcPr>
-            <w:tcW w:w="1023" w:type="dxa"/>
+            <w:tcW w:w="783" w:type="dxa"/>
           </w:tcPr>
           <w:p>
             <w:pPr>
@@ -11843,7 +11807,7 @@
         </w:tc>
         <w:tc>
           <w:tcPr>
-            <w:tcW w:w="1461" w:type="dxa"/>
+            <w:tcW w:w="1701" w:type="dxa"/>
           </w:tcPr>
           <w:p>
             <w:pPr>
@@ -11886,7 +11850,1690 @@
                 <w:sz w:val="24"/>
                 <w:szCs w:val="24"/>
               </w:rPr>
-              <w:t xml:space="preserve">Удаляет граф из словаря, если была удалена данная </w:t>
+              <w:t>Удаляет граф из словаря, если была удалена данная страница</w:t>
+            </w:r>
+          </w:p>
+        </w:tc>
+      </w:tr>
+      <w:tr>
+        <w:tc>
+          <w:tcPr>
+            <w:tcW w:w="2263" w:type="dxa"/>
+          </w:tcPr>
+          <w:p>
+            <w:pPr>
+              <w:jc w:val="both"/>
+              <w:rPr>
+                <w:rFonts w:ascii="Times New Roman" w:hAnsi="Times New Roman" w:cs="Times New Roman"/>
+                <w:sz w:val="24"/>
+                <w:szCs w:val="24"/>
+                <w:lang w:val="en-US"/>
+              </w:rPr>
+            </w:pPr>
+            <w:proofErr w:type="spellStart"/>
+            <w:r>
+              <w:rPr>
+                <w:rFonts w:ascii="Times New Roman" w:hAnsi="Times New Roman" w:cs="Times New Roman"/>
+                <w:sz w:val="24"/>
+                <w:szCs w:val="24"/>
+                <w:lang w:val="en-US"/>
+              </w:rPr>
+              <w:t>AddEdge</w:t>
+            </w:r>
+            <w:proofErr w:type="spellEnd"/>
+          </w:p>
+        </w:tc>
+        <w:tc>
+          <w:tcPr>
+            <w:tcW w:w="1769" w:type="dxa"/>
+          </w:tcPr>
+          <w:p>
+            <w:pPr>
+              <w:jc w:val="both"/>
+              <w:rPr>
+                <w:rFonts w:ascii="Times New Roman" w:hAnsi="Times New Roman" w:cs="Times New Roman"/>
+                <w:sz w:val="24"/>
+                <w:szCs w:val="24"/>
+                <w:lang w:val="en-US"/>
+              </w:rPr>
+            </w:pPr>
+            <w:r>
+              <w:rPr>
+                <w:rFonts w:ascii="Times New Roman" w:hAnsi="Times New Roman" w:cs="Times New Roman"/>
+                <w:sz w:val="24"/>
+                <w:szCs w:val="24"/>
+                <w:lang w:val="en-US"/>
+              </w:rPr>
+              <w:t>private</w:t>
+            </w:r>
+          </w:p>
+        </w:tc>
+        <w:tc>
+          <w:tcPr>
+            <w:tcW w:w="783" w:type="dxa"/>
+          </w:tcPr>
+          <w:p>
+            <w:pPr>
+              <w:jc w:val="both"/>
+              <w:rPr>
+                <w:rFonts w:ascii="Times New Roman" w:hAnsi="Times New Roman" w:cs="Times New Roman"/>
+                <w:sz w:val="24"/>
+                <w:szCs w:val="24"/>
+                <w:lang w:val="en-US"/>
+              </w:rPr>
+            </w:pPr>
+            <w:r>
+              <w:rPr>
+                <w:rFonts w:ascii="Times New Roman" w:hAnsi="Times New Roman" w:cs="Times New Roman"/>
+                <w:sz w:val="24"/>
+                <w:szCs w:val="24"/>
+                <w:lang w:val="en-US"/>
+              </w:rPr>
+              <w:t>void</w:t>
+            </w:r>
+          </w:p>
+        </w:tc>
+        <w:tc>
+          <w:tcPr>
+            <w:tcW w:w="1701" w:type="dxa"/>
+          </w:tcPr>
+          <w:p>
+            <w:pPr>
+              <w:jc w:val="both"/>
+              <w:rPr>
+                <w:rFonts w:ascii="Times New Roman" w:hAnsi="Times New Roman" w:cs="Times New Roman"/>
+                <w:sz w:val="24"/>
+                <w:szCs w:val="24"/>
+                <w:lang w:val="en-US"/>
+              </w:rPr>
+            </w:pPr>
+            <w:proofErr w:type="spellStart"/>
+            <w:r>
+              <w:rPr>
+                <w:rFonts w:ascii="Times New Roman" w:hAnsi="Times New Roman" w:cs="Times New Roman"/>
+                <w:sz w:val="24"/>
+                <w:szCs w:val="24"/>
+                <w:lang w:val="en-US"/>
+              </w:rPr>
+              <w:t>Visio.Connects</w:t>
+            </w:r>
+            <w:proofErr w:type="spellEnd"/>
+          </w:p>
+        </w:tc>
+        <w:tc>
+          <w:tcPr>
+            <w:tcW w:w="2829" w:type="dxa"/>
+          </w:tcPr>
+          <w:p>
+            <w:pPr>
+              <w:rPr>
+                <w:rFonts w:ascii="Times New Roman" w:hAnsi="Times New Roman" w:cs="Times New Roman"/>
+                <w:sz w:val="24"/>
+                <w:szCs w:val="24"/>
+              </w:rPr>
+            </w:pPr>
+            <w:r>
+              <w:rPr>
+                <w:rFonts w:ascii="Times New Roman" w:hAnsi="Times New Roman" w:cs="Times New Roman"/>
+                <w:sz w:val="24"/>
+                <w:szCs w:val="24"/>
+              </w:rPr>
+              <w:t>Данный метод вызывается при срабатывании события «Добавить соединение» и добавляет ребро в граф</w:t>
+            </w:r>
+          </w:p>
+        </w:tc>
+      </w:tr>
+      <w:tr>
+        <w:tc>
+          <w:tcPr>
+            <w:tcW w:w="2263" w:type="dxa"/>
+          </w:tcPr>
+          <w:p>
+            <w:pPr>
+              <w:jc w:val="both"/>
+              <w:rPr>
+                <w:rFonts w:ascii="Times New Roman" w:hAnsi="Times New Roman" w:cs="Times New Roman"/>
+                <w:sz w:val="24"/>
+                <w:szCs w:val="24"/>
+                <w:lang w:val="en-US"/>
+              </w:rPr>
+            </w:pPr>
+            <w:proofErr w:type="spellStart"/>
+            <w:r>
+              <w:rPr>
+                <w:rFonts w:ascii="Times New Roman" w:hAnsi="Times New Roman" w:cs="Times New Roman"/>
+                <w:sz w:val="24"/>
+                <w:szCs w:val="24"/>
+                <w:lang w:val="en-US"/>
+              </w:rPr>
+              <w:t>DeleteShape</w:t>
+            </w:r>
+            <w:proofErr w:type="spellEnd"/>
+          </w:p>
+        </w:tc>
+        <w:tc>
+          <w:tcPr>
+            <w:tcW w:w="1769" w:type="dxa"/>
+          </w:tcPr>
+          <w:p>
+            <w:pPr>
+              <w:jc w:val="both"/>
+              <w:rPr>
+                <w:rFonts w:ascii="Times New Roman" w:hAnsi="Times New Roman" w:cs="Times New Roman"/>
+                <w:sz w:val="24"/>
+                <w:szCs w:val="24"/>
+                <w:lang w:val="en-US"/>
+              </w:rPr>
+            </w:pPr>
+            <w:r>
+              <w:rPr>
+                <w:rFonts w:ascii="Times New Roman" w:hAnsi="Times New Roman" w:cs="Times New Roman"/>
+                <w:sz w:val="24"/>
+                <w:szCs w:val="24"/>
+                <w:lang w:val="en-US"/>
+              </w:rPr>
+              <w:t>private</w:t>
+            </w:r>
+          </w:p>
+        </w:tc>
+        <w:tc>
+          <w:tcPr>
+            <w:tcW w:w="783" w:type="dxa"/>
+          </w:tcPr>
+          <w:p>
+            <w:pPr>
+              <w:jc w:val="both"/>
+              <w:rPr>
+                <w:rFonts w:ascii="Times New Roman" w:hAnsi="Times New Roman" w:cs="Times New Roman"/>
+                <w:sz w:val="24"/>
+                <w:szCs w:val="24"/>
+                <w:lang w:val="en-US"/>
+              </w:rPr>
+            </w:pPr>
+            <w:r>
+              <w:rPr>
+                <w:rFonts w:ascii="Times New Roman" w:hAnsi="Times New Roman" w:cs="Times New Roman"/>
+                <w:sz w:val="24"/>
+                <w:szCs w:val="24"/>
+                <w:lang w:val="en-US"/>
+              </w:rPr>
+              <w:t>void</w:t>
+            </w:r>
+          </w:p>
+        </w:tc>
+        <w:tc>
+          <w:tcPr>
+            <w:tcW w:w="1701" w:type="dxa"/>
+          </w:tcPr>
+          <w:p>
+            <w:pPr>
+              <w:jc w:val="both"/>
+              <w:rPr>
+                <w:rFonts w:ascii="Times New Roman" w:hAnsi="Times New Roman" w:cs="Times New Roman"/>
+                <w:sz w:val="24"/>
+                <w:szCs w:val="24"/>
+                <w:lang w:val="en-US"/>
+              </w:rPr>
+            </w:pPr>
+            <w:proofErr w:type="spellStart"/>
+            <w:r>
+              <w:rPr>
+                <w:rFonts w:ascii="Times New Roman" w:hAnsi="Times New Roman" w:cs="Times New Roman"/>
+                <w:sz w:val="24"/>
+                <w:szCs w:val="24"/>
+                <w:lang w:val="en-US"/>
+              </w:rPr>
+              <w:t>Visio.Shape</w:t>
+            </w:r>
+            <w:proofErr w:type="spellEnd"/>
+          </w:p>
+        </w:tc>
+        <w:tc>
+          <w:tcPr>
+            <w:tcW w:w="2829" w:type="dxa"/>
+          </w:tcPr>
+          <w:p>
+            <w:pPr>
+              <w:rPr>
+                <w:rFonts w:ascii="Times New Roman" w:hAnsi="Times New Roman" w:cs="Times New Roman"/>
+                <w:sz w:val="24"/>
+                <w:szCs w:val="24"/>
+              </w:rPr>
+            </w:pPr>
+            <w:r>
+              <w:rPr>
+                <w:rFonts w:ascii="Times New Roman" w:hAnsi="Times New Roman" w:cs="Times New Roman"/>
+                <w:sz w:val="24"/>
+                <w:szCs w:val="24"/>
+              </w:rPr>
+              <w:t xml:space="preserve">Данный метод вызывается при срабатывании события </w:t>
+            </w:r>
+            <w:r>
+              <w:rPr>
+                <w:rFonts w:ascii="Times New Roman" w:hAnsi="Times New Roman" w:cs="Times New Roman"/>
+                <w:sz w:val="24"/>
+                <w:szCs w:val="24"/>
+              </w:rPr>
+              <w:lastRenderedPageBreak/>
+              <w:t>«Удалить фигуру» и удаляет ребро или вершину из графа</w:t>
+            </w:r>
+          </w:p>
+        </w:tc>
+      </w:tr>
+      <w:tr>
+        <w:tc>
+          <w:tcPr>
+            <w:tcW w:w="2263" w:type="dxa"/>
+          </w:tcPr>
+          <w:p>
+            <w:pPr>
+              <w:jc w:val="both"/>
+              <w:rPr>
+                <w:rFonts w:ascii="Times New Roman" w:hAnsi="Times New Roman" w:cs="Times New Roman"/>
+                <w:sz w:val="24"/>
+                <w:szCs w:val="24"/>
+                <w:lang w:val="en-US"/>
+              </w:rPr>
+            </w:pPr>
+            <w:proofErr w:type="spellStart"/>
+            <w:r>
+              <w:rPr>
+                <w:rFonts w:ascii="Times New Roman" w:hAnsi="Times New Roman" w:cs="Times New Roman"/>
+                <w:sz w:val="24"/>
+                <w:szCs w:val="24"/>
+                <w:lang w:val="en-US"/>
+              </w:rPr>
+              <w:lastRenderedPageBreak/>
+              <w:t>DeleteEdge</w:t>
+            </w:r>
+            <w:proofErr w:type="spellEnd"/>
+          </w:p>
+        </w:tc>
+        <w:tc>
+          <w:tcPr>
+            <w:tcW w:w="1769" w:type="dxa"/>
+          </w:tcPr>
+          <w:p>
+            <w:pPr>
+              <w:jc w:val="both"/>
+              <w:rPr>
+                <w:rFonts w:ascii="Times New Roman" w:hAnsi="Times New Roman" w:cs="Times New Roman"/>
+                <w:sz w:val="24"/>
+                <w:szCs w:val="24"/>
+                <w:lang w:val="en-US"/>
+              </w:rPr>
+            </w:pPr>
+            <w:r>
+              <w:rPr>
+                <w:rFonts w:ascii="Times New Roman" w:hAnsi="Times New Roman" w:cs="Times New Roman"/>
+                <w:sz w:val="24"/>
+                <w:szCs w:val="24"/>
+                <w:lang w:val="en-US"/>
+              </w:rPr>
+              <w:t>private</w:t>
+            </w:r>
+          </w:p>
+        </w:tc>
+        <w:tc>
+          <w:tcPr>
+            <w:tcW w:w="783" w:type="dxa"/>
+          </w:tcPr>
+          <w:p>
+            <w:pPr>
+              <w:jc w:val="both"/>
+              <w:rPr>
+                <w:rFonts w:ascii="Times New Roman" w:hAnsi="Times New Roman" w:cs="Times New Roman"/>
+                <w:sz w:val="24"/>
+                <w:szCs w:val="24"/>
+                <w:lang w:val="en-US"/>
+              </w:rPr>
+            </w:pPr>
+            <w:r>
+              <w:rPr>
+                <w:rFonts w:ascii="Times New Roman" w:hAnsi="Times New Roman" w:cs="Times New Roman"/>
+                <w:sz w:val="24"/>
+                <w:szCs w:val="24"/>
+                <w:lang w:val="en-US"/>
+              </w:rPr>
+              <w:t>void</w:t>
+            </w:r>
+          </w:p>
+        </w:tc>
+        <w:tc>
+          <w:tcPr>
+            <w:tcW w:w="1701" w:type="dxa"/>
+          </w:tcPr>
+          <w:p>
+            <w:pPr>
+              <w:jc w:val="both"/>
+              <w:rPr>
+                <w:rFonts w:ascii="Times New Roman" w:hAnsi="Times New Roman" w:cs="Times New Roman"/>
+                <w:sz w:val="24"/>
+                <w:szCs w:val="24"/>
+                <w:lang w:val="en-US"/>
+              </w:rPr>
+            </w:pPr>
+            <w:proofErr w:type="spellStart"/>
+            <w:r>
+              <w:rPr>
+                <w:rFonts w:ascii="Times New Roman" w:hAnsi="Times New Roman" w:cs="Times New Roman"/>
+                <w:sz w:val="24"/>
+                <w:szCs w:val="24"/>
+                <w:lang w:val="en-US"/>
+              </w:rPr>
+              <w:t>Visio.Connects</w:t>
+            </w:r>
+            <w:proofErr w:type="spellEnd"/>
+          </w:p>
+        </w:tc>
+        <w:tc>
+          <w:tcPr>
+            <w:tcW w:w="2829" w:type="dxa"/>
+          </w:tcPr>
+          <w:p>
+            <w:pPr>
+              <w:rPr>
+                <w:rFonts w:ascii="Times New Roman" w:hAnsi="Times New Roman" w:cs="Times New Roman"/>
+                <w:sz w:val="24"/>
+                <w:szCs w:val="24"/>
+              </w:rPr>
+            </w:pPr>
+            <w:r>
+              <w:rPr>
+                <w:rFonts w:ascii="Times New Roman" w:hAnsi="Times New Roman" w:cs="Times New Roman"/>
+                <w:sz w:val="24"/>
+                <w:szCs w:val="24"/>
+              </w:rPr>
+              <w:t>Данный метод вызывается при срабатывании события «Удалить соединение» и удаляет ребро из графа</w:t>
+            </w:r>
+          </w:p>
+        </w:tc>
+      </w:tr>
+      <w:tr>
+        <w:tc>
+          <w:tcPr>
+            <w:tcW w:w="2263" w:type="dxa"/>
+          </w:tcPr>
+          <w:p>
+            <w:pPr>
+              <w:jc w:val="both"/>
+              <w:rPr>
+                <w:rFonts w:ascii="Times New Roman" w:hAnsi="Times New Roman" w:cs="Times New Roman"/>
+                <w:sz w:val="24"/>
+                <w:szCs w:val="24"/>
+                <w:lang w:val="en-US"/>
+              </w:rPr>
+            </w:pPr>
+            <w:proofErr w:type="spellStart"/>
+            <w:r>
+              <w:rPr>
+                <w:rFonts w:ascii="Times New Roman" w:hAnsi="Times New Roman" w:cs="Times New Roman"/>
+                <w:sz w:val="24"/>
+                <w:szCs w:val="24"/>
+                <w:lang w:val="en-US"/>
+              </w:rPr>
+              <w:t>ChangeText</w:t>
+            </w:r>
+            <w:proofErr w:type="spellEnd"/>
+          </w:p>
+        </w:tc>
+        <w:tc>
+          <w:tcPr>
+            <w:tcW w:w="1769" w:type="dxa"/>
+          </w:tcPr>
+          <w:p>
+            <w:pPr>
+              <w:jc w:val="both"/>
+              <w:rPr>
+                <w:rFonts w:ascii="Times New Roman" w:hAnsi="Times New Roman" w:cs="Times New Roman"/>
+                <w:sz w:val="24"/>
+                <w:szCs w:val="24"/>
+                <w:lang w:val="en-US"/>
+              </w:rPr>
+            </w:pPr>
+            <w:r>
+              <w:rPr>
+                <w:rFonts w:ascii="Times New Roman" w:hAnsi="Times New Roman" w:cs="Times New Roman"/>
+                <w:sz w:val="24"/>
+                <w:szCs w:val="24"/>
+                <w:lang w:val="en-US"/>
+              </w:rPr>
+              <w:t>private</w:t>
+            </w:r>
+          </w:p>
+        </w:tc>
+        <w:tc>
+          <w:tcPr>
+            <w:tcW w:w="783" w:type="dxa"/>
+          </w:tcPr>
+          <w:p>
+            <w:pPr>
+              <w:jc w:val="both"/>
+              <w:rPr>
+                <w:rFonts w:ascii="Times New Roman" w:hAnsi="Times New Roman" w:cs="Times New Roman"/>
+                <w:sz w:val="24"/>
+                <w:szCs w:val="24"/>
+                <w:lang w:val="en-US"/>
+              </w:rPr>
+            </w:pPr>
+            <w:r>
+              <w:rPr>
+                <w:rFonts w:ascii="Times New Roman" w:hAnsi="Times New Roman" w:cs="Times New Roman"/>
+                <w:sz w:val="24"/>
+                <w:szCs w:val="24"/>
+                <w:lang w:val="en-US"/>
+              </w:rPr>
+              <w:t>void</w:t>
+            </w:r>
+          </w:p>
+        </w:tc>
+        <w:tc>
+          <w:tcPr>
+            <w:tcW w:w="1701" w:type="dxa"/>
+          </w:tcPr>
+          <w:p>
+            <w:pPr>
+              <w:jc w:val="both"/>
+              <w:rPr>
+                <w:rFonts w:ascii="Times New Roman" w:hAnsi="Times New Roman" w:cs="Times New Roman"/>
+                <w:sz w:val="24"/>
+                <w:szCs w:val="24"/>
+              </w:rPr>
+            </w:pPr>
+            <w:proofErr w:type="spellStart"/>
+            <w:r>
+              <w:rPr>
+                <w:rFonts w:ascii="Times New Roman" w:hAnsi="Times New Roman" w:cs="Times New Roman"/>
+                <w:sz w:val="24"/>
+                <w:szCs w:val="24"/>
+                <w:lang w:val="en-US"/>
+              </w:rPr>
+              <w:t>Visio.Shape</w:t>
+            </w:r>
+            <w:proofErr w:type="spellEnd"/>
+          </w:p>
+        </w:tc>
+        <w:tc>
+          <w:tcPr>
+            <w:tcW w:w="2829" w:type="dxa"/>
+          </w:tcPr>
+          <w:p>
+            <w:pPr>
+              <w:rPr>
+                <w:rFonts w:ascii="Times New Roman" w:hAnsi="Times New Roman" w:cs="Times New Roman"/>
+                <w:sz w:val="24"/>
+                <w:szCs w:val="24"/>
+              </w:rPr>
+            </w:pPr>
+            <w:r>
+              <w:rPr>
+                <w:rFonts w:ascii="Times New Roman" w:hAnsi="Times New Roman" w:cs="Times New Roman"/>
+                <w:sz w:val="24"/>
+                <w:szCs w:val="24"/>
+              </w:rPr>
+              <w:t>Данный метод вызывается при срабатывании события «Изменить текст»</w:t>
+            </w:r>
+          </w:p>
+        </w:tc>
+      </w:tr>
+      <w:tr>
+        <w:tc>
+          <w:tcPr>
+            <w:tcW w:w="2263" w:type="dxa"/>
+          </w:tcPr>
+          <w:p>
+            <w:pPr>
+              <w:jc w:val="both"/>
+              <w:rPr>
+                <w:rFonts w:ascii="Times New Roman" w:hAnsi="Times New Roman" w:cs="Times New Roman"/>
+                <w:sz w:val="24"/>
+                <w:szCs w:val="24"/>
+                <w:lang w:val="en-US"/>
+              </w:rPr>
+            </w:pPr>
+            <w:proofErr w:type="spellStart"/>
+            <w:r>
+              <w:rPr>
+                <w:rFonts w:ascii="Times New Roman" w:hAnsi="Times New Roman" w:cs="Times New Roman"/>
+                <w:sz w:val="24"/>
+                <w:szCs w:val="24"/>
+                <w:lang w:val="en-US"/>
+              </w:rPr>
+              <w:t>AddShape</w:t>
+            </w:r>
+            <w:proofErr w:type="spellEnd"/>
+          </w:p>
+        </w:tc>
+        <w:tc>
+          <w:tcPr>
+            <w:tcW w:w="1769" w:type="dxa"/>
+          </w:tcPr>
+          <w:p>
+            <w:pPr>
+              <w:jc w:val="both"/>
+              <w:rPr>
+                <w:rFonts w:ascii="Times New Roman" w:hAnsi="Times New Roman" w:cs="Times New Roman"/>
+                <w:sz w:val="24"/>
+                <w:szCs w:val="24"/>
+                <w:lang w:val="en-US"/>
+              </w:rPr>
+            </w:pPr>
+            <w:r>
+              <w:rPr>
+                <w:rFonts w:ascii="Times New Roman" w:hAnsi="Times New Roman" w:cs="Times New Roman"/>
+                <w:sz w:val="24"/>
+                <w:szCs w:val="24"/>
+                <w:lang w:val="en-US"/>
+              </w:rPr>
+              <w:t>private</w:t>
+            </w:r>
+          </w:p>
+        </w:tc>
+        <w:tc>
+          <w:tcPr>
+            <w:tcW w:w="783" w:type="dxa"/>
+          </w:tcPr>
+          <w:p>
+            <w:pPr>
+              <w:jc w:val="both"/>
+              <w:rPr>
+                <w:rFonts w:ascii="Times New Roman" w:hAnsi="Times New Roman" w:cs="Times New Roman"/>
+                <w:sz w:val="24"/>
+                <w:szCs w:val="24"/>
+                <w:lang w:val="en-US"/>
+              </w:rPr>
+            </w:pPr>
+            <w:r>
+              <w:rPr>
+                <w:rFonts w:ascii="Times New Roman" w:hAnsi="Times New Roman" w:cs="Times New Roman"/>
+                <w:sz w:val="24"/>
+                <w:szCs w:val="24"/>
+                <w:lang w:val="en-US"/>
+              </w:rPr>
+              <w:t>void</w:t>
+            </w:r>
+          </w:p>
+        </w:tc>
+        <w:tc>
+          <w:tcPr>
+            <w:tcW w:w="1701" w:type="dxa"/>
+          </w:tcPr>
+          <w:p>
+            <w:pPr>
+              <w:jc w:val="both"/>
+              <w:rPr>
+                <w:rFonts w:ascii="Times New Roman" w:hAnsi="Times New Roman" w:cs="Times New Roman"/>
+                <w:sz w:val="24"/>
+                <w:szCs w:val="24"/>
+                <w:lang w:val="en-US"/>
+              </w:rPr>
+            </w:pPr>
+          </w:p>
+        </w:tc>
+        <w:tc>
+          <w:tcPr>
+            <w:tcW w:w="2829" w:type="dxa"/>
+          </w:tcPr>
+          <w:p>
+            <w:pPr>
+              <w:rPr>
+                <w:rFonts w:ascii="Times New Roman" w:hAnsi="Times New Roman" w:cs="Times New Roman"/>
+                <w:sz w:val="24"/>
+                <w:szCs w:val="24"/>
+              </w:rPr>
+            </w:pPr>
+            <w:r>
+              <w:rPr>
+                <w:rFonts w:ascii="Times New Roman" w:hAnsi="Times New Roman" w:cs="Times New Roman"/>
+                <w:sz w:val="24"/>
+                <w:szCs w:val="24"/>
+              </w:rPr>
+              <w:t>Данный метод вызывается при срабатывании события «Добавить фигуру» и добавляет вершину в граф</w:t>
+            </w:r>
+          </w:p>
+        </w:tc>
+      </w:tr>
+    </w:tbl>
+    <w:p>
+      <w:pPr>
+        <w:jc w:val="center"/>
+        <w:rPr>
+          <w:rFonts w:ascii="Times New Roman" w:hAnsi="Times New Roman" w:cs="Times New Roman"/>
+          <w:i/>
+          <w:sz w:val="24"/>
+          <w:szCs w:val="24"/>
+        </w:rPr>
+      </w:pPr>
+    </w:p>
+    <w:p>
+      <w:pPr>
+        <w:jc w:val="center"/>
+        <w:rPr>
+          <w:rFonts w:ascii="Times New Roman" w:hAnsi="Times New Roman" w:cs="Times New Roman"/>
+          <w:i/>
+          <w:sz w:val="24"/>
+          <w:szCs w:val="24"/>
+        </w:rPr>
+      </w:pPr>
+      <w:r>
+        <w:rPr>
+          <w:rFonts w:ascii="Times New Roman" w:hAnsi="Times New Roman" w:cs="Times New Roman"/>
+          <w:i/>
+          <w:sz w:val="24"/>
+          <w:szCs w:val="24"/>
+        </w:rPr>
+        <w:t xml:space="preserve">Табл. 4. Описание и функциональное назначение методов класса </w:t>
+      </w:r>
+      <w:r>
+        <w:rPr>
+          <w:rFonts w:ascii="Times New Roman" w:hAnsi="Times New Roman" w:cs="Times New Roman"/>
+          <w:i/>
+          <w:sz w:val="24"/>
+          <w:szCs w:val="24"/>
+          <w:lang w:val="en-US"/>
+        </w:rPr>
+        <w:t>Ribbon</w:t>
+      </w:r>
+    </w:p>
+    <w:tbl>
+      <w:tblPr>
+        <w:tblStyle w:val="a3"/>
+        <w:tblW w:w="0" w:type="auto"/>
+        <w:tblLayout w:type="fixed"/>
+        <w:tblLook w:val="04A0" w:firstRow="1" w:lastRow="0" w:firstColumn="1" w:lastColumn="0" w:noHBand="0" w:noVBand="1"/>
+      </w:tblPr>
+      <w:tblGrid>
+        <w:gridCol w:w="2263"/>
+        <w:gridCol w:w="1769"/>
+        <w:gridCol w:w="783"/>
+        <w:gridCol w:w="1701"/>
+        <w:gridCol w:w="2829"/>
+      </w:tblGrid>
+      <w:tr>
+        <w:tc>
+          <w:tcPr>
+            <w:tcW w:w="2263" w:type="dxa"/>
+          </w:tcPr>
+          <w:p>
+            <w:pPr>
+              <w:rPr>
+                <w:rFonts w:ascii="Times New Roman" w:hAnsi="Times New Roman" w:cs="Times New Roman"/>
+                <w:sz w:val="24"/>
+                <w:szCs w:val="24"/>
+              </w:rPr>
+            </w:pPr>
+            <w:r>
+              <w:rPr>
+                <w:rFonts w:ascii="Times New Roman" w:hAnsi="Times New Roman" w:cs="Times New Roman"/>
+                <w:sz w:val="24"/>
+                <w:szCs w:val="24"/>
+              </w:rPr>
+              <w:t>Имя</w:t>
+            </w:r>
+          </w:p>
+        </w:tc>
+        <w:tc>
+          <w:tcPr>
+            <w:tcW w:w="1769" w:type="dxa"/>
+          </w:tcPr>
+          <w:p>
+            <w:pPr>
+              <w:rPr>
+                <w:rFonts w:ascii="Times New Roman" w:hAnsi="Times New Roman" w:cs="Times New Roman"/>
+                <w:sz w:val="24"/>
+                <w:szCs w:val="24"/>
+              </w:rPr>
+            </w:pPr>
+            <w:r>
+              <w:rPr>
+                <w:rFonts w:ascii="Times New Roman" w:hAnsi="Times New Roman" w:cs="Times New Roman"/>
+                <w:sz w:val="24"/>
+                <w:szCs w:val="24"/>
+              </w:rPr>
+              <w:t>Модификатор доступа</w:t>
+            </w:r>
+          </w:p>
+        </w:tc>
+        <w:tc>
+          <w:tcPr>
+            <w:tcW w:w="783" w:type="dxa"/>
+          </w:tcPr>
+          <w:p>
+            <w:pPr>
+              <w:rPr>
+                <w:rFonts w:ascii="Times New Roman" w:hAnsi="Times New Roman" w:cs="Times New Roman"/>
+                <w:sz w:val="24"/>
+                <w:szCs w:val="24"/>
+              </w:rPr>
+            </w:pPr>
+            <w:r>
+              <w:rPr>
+                <w:rFonts w:ascii="Times New Roman" w:hAnsi="Times New Roman" w:cs="Times New Roman"/>
+                <w:sz w:val="24"/>
+                <w:szCs w:val="24"/>
+              </w:rPr>
+              <w:t>Тип</w:t>
+            </w:r>
+          </w:p>
+        </w:tc>
+        <w:tc>
+          <w:tcPr>
+            <w:tcW w:w="1701" w:type="dxa"/>
+          </w:tcPr>
+          <w:p>
+            <w:pPr>
+              <w:rPr>
+                <w:rFonts w:ascii="Times New Roman" w:hAnsi="Times New Roman" w:cs="Times New Roman"/>
+                <w:sz w:val="24"/>
+                <w:szCs w:val="24"/>
+              </w:rPr>
+            </w:pPr>
+            <w:r>
+              <w:rPr>
+                <w:rFonts w:ascii="Times New Roman" w:hAnsi="Times New Roman" w:cs="Times New Roman"/>
+                <w:sz w:val="24"/>
+                <w:szCs w:val="24"/>
+              </w:rPr>
+              <w:t>Аргументы</w:t>
+            </w:r>
+          </w:p>
+        </w:tc>
+        <w:tc>
+          <w:tcPr>
+            <w:tcW w:w="2829" w:type="dxa"/>
+          </w:tcPr>
+          <w:p>
+            <w:pPr>
+              <w:rPr>
+                <w:rFonts w:ascii="Times New Roman" w:hAnsi="Times New Roman" w:cs="Times New Roman"/>
+                <w:sz w:val="24"/>
+                <w:szCs w:val="24"/>
+              </w:rPr>
+            </w:pPr>
+            <w:r>
+              <w:rPr>
+                <w:rFonts w:ascii="Times New Roman" w:hAnsi="Times New Roman" w:cs="Times New Roman"/>
+                <w:sz w:val="24"/>
+                <w:szCs w:val="24"/>
+              </w:rPr>
+              <w:t>Назначение</w:t>
+            </w:r>
+          </w:p>
+        </w:tc>
+      </w:tr>
+      <w:tr>
+        <w:tc>
+          <w:tcPr>
+            <w:tcW w:w="2263" w:type="dxa"/>
+          </w:tcPr>
+          <w:p>
+            <w:pPr>
+              <w:jc w:val="both"/>
+              <w:rPr>
+                <w:rFonts w:ascii="Times New Roman" w:hAnsi="Times New Roman" w:cs="Times New Roman"/>
+                <w:sz w:val="24"/>
+                <w:szCs w:val="24"/>
+                <w:lang w:val="en-US"/>
+              </w:rPr>
+            </w:pPr>
+            <w:proofErr w:type="spellStart"/>
+            <w:r>
+              <w:rPr>
+                <w:rFonts w:ascii="Times New Roman" w:hAnsi="Times New Roman" w:cs="Times New Roman"/>
+                <w:sz w:val="24"/>
+                <w:szCs w:val="24"/>
+                <w:lang w:val="en-US"/>
+              </w:rPr>
+              <w:t>openFileButton_Click</w:t>
+            </w:r>
+            <w:proofErr w:type="spellEnd"/>
+          </w:p>
+        </w:tc>
+        <w:tc>
+          <w:tcPr>
+            <w:tcW w:w="1769" w:type="dxa"/>
+          </w:tcPr>
+          <w:p>
+            <w:pPr>
+              <w:jc w:val="both"/>
+              <w:rPr>
+                <w:rFonts w:ascii="Times New Roman" w:hAnsi="Times New Roman" w:cs="Times New Roman"/>
+                <w:sz w:val="24"/>
+                <w:szCs w:val="24"/>
+                <w:lang w:val="en-US"/>
+              </w:rPr>
+            </w:pPr>
+            <w:r>
+              <w:rPr>
+                <w:rFonts w:ascii="Times New Roman" w:hAnsi="Times New Roman" w:cs="Times New Roman"/>
+                <w:sz w:val="24"/>
+                <w:szCs w:val="24"/>
+                <w:lang w:val="en-US"/>
+              </w:rPr>
+              <w:t>p</w:t>
+            </w:r>
+            <w:r>
+              <w:rPr>
+                <w:rFonts w:ascii="Times New Roman" w:hAnsi="Times New Roman" w:cs="Times New Roman"/>
+                <w:sz w:val="24"/>
+                <w:szCs w:val="24"/>
+                <w:lang w:val="en-US"/>
+              </w:rPr>
+              <w:t>rivate</w:t>
+            </w:r>
+          </w:p>
+        </w:tc>
+        <w:tc>
+          <w:tcPr>
+            <w:tcW w:w="783" w:type="dxa"/>
+          </w:tcPr>
+          <w:p>
+            <w:pPr>
+              <w:jc w:val="both"/>
+              <w:rPr>
+                <w:rFonts w:ascii="Times New Roman" w:hAnsi="Times New Roman" w:cs="Times New Roman"/>
+                <w:sz w:val="24"/>
+                <w:szCs w:val="24"/>
+                <w:lang w:val="en-US"/>
+              </w:rPr>
+            </w:pPr>
+            <w:r>
+              <w:rPr>
+                <w:rFonts w:ascii="Times New Roman" w:hAnsi="Times New Roman" w:cs="Times New Roman"/>
+                <w:sz w:val="24"/>
+                <w:szCs w:val="24"/>
+                <w:lang w:val="en-US"/>
+              </w:rPr>
+              <w:t>void</w:t>
+            </w:r>
+          </w:p>
+        </w:tc>
+        <w:tc>
+          <w:tcPr>
+            <w:tcW w:w="1701" w:type="dxa"/>
+          </w:tcPr>
+          <w:p>
+            <w:pPr>
+              <w:jc w:val="both"/>
+              <w:rPr>
+                <w:rFonts w:ascii="Times New Roman" w:hAnsi="Times New Roman" w:cs="Times New Roman"/>
+                <w:sz w:val="24"/>
+                <w:szCs w:val="24"/>
+                <w:lang w:val="en-US"/>
+              </w:rPr>
+            </w:pPr>
+            <w:r>
+              <w:rPr>
+                <w:rFonts w:ascii="Times New Roman" w:hAnsi="Times New Roman" w:cs="Times New Roman"/>
+                <w:sz w:val="24"/>
+                <w:szCs w:val="24"/>
+                <w:lang w:val="en-US"/>
+              </w:rPr>
+              <w:t xml:space="preserve">object, </w:t>
+            </w:r>
+            <w:proofErr w:type="spellStart"/>
+            <w:r>
+              <w:rPr>
+                <w:rFonts w:ascii="Times New Roman" w:hAnsi="Times New Roman" w:cs="Times New Roman"/>
+                <w:sz w:val="24"/>
+                <w:szCs w:val="24"/>
+                <w:lang w:val="en-US"/>
+              </w:rPr>
+              <w:t>RibbonControl</w:t>
+            </w:r>
+            <w:proofErr w:type="spellEnd"/>
+          </w:p>
+        </w:tc>
+        <w:tc>
+          <w:tcPr>
+            <w:tcW w:w="2829" w:type="dxa"/>
+          </w:tcPr>
+          <w:p>
+            <w:pPr>
+              <w:rPr>
+                <w:rFonts w:ascii="Times New Roman" w:hAnsi="Times New Roman" w:cs="Times New Roman"/>
+                <w:sz w:val="24"/>
+                <w:szCs w:val="24"/>
+              </w:rPr>
+            </w:pPr>
+            <w:r>
+              <w:rPr>
+                <w:rFonts w:ascii="Times New Roman" w:hAnsi="Times New Roman" w:cs="Times New Roman"/>
+                <w:sz w:val="24"/>
+                <w:szCs w:val="24"/>
+              </w:rPr>
+              <w:t>Обработчик нажатия на кнопку «Выбрать файл»</w:t>
+            </w:r>
+          </w:p>
+        </w:tc>
+      </w:tr>
+      <w:tr>
+        <w:tc>
+          <w:tcPr>
+            <w:tcW w:w="2263" w:type="dxa"/>
+          </w:tcPr>
+          <w:p>
+            <w:pPr>
+              <w:jc w:val="both"/>
+              <w:rPr>
+                <w:rFonts w:ascii="Times New Roman" w:hAnsi="Times New Roman" w:cs="Times New Roman"/>
+                <w:sz w:val="24"/>
+                <w:szCs w:val="24"/>
+                <w:lang w:val="en-US"/>
+              </w:rPr>
+            </w:pPr>
+            <w:proofErr w:type="spellStart"/>
+            <w:r>
+              <w:rPr>
+                <w:rFonts w:ascii="Times New Roman" w:hAnsi="Times New Roman" w:cs="Times New Roman"/>
+                <w:sz w:val="24"/>
+                <w:szCs w:val="24"/>
+                <w:lang w:val="en-US"/>
+              </w:rPr>
+              <w:t>exportGraphButton_Click</w:t>
+            </w:r>
+            <w:proofErr w:type="spellEnd"/>
+          </w:p>
+        </w:tc>
+        <w:tc>
+          <w:tcPr>
+            <w:tcW w:w="1769" w:type="dxa"/>
+          </w:tcPr>
+          <w:p>
+            <w:pPr>
+              <w:jc w:val="both"/>
+              <w:rPr>
+                <w:rFonts w:ascii="Times New Roman" w:hAnsi="Times New Roman" w:cs="Times New Roman"/>
+                <w:sz w:val="24"/>
+                <w:szCs w:val="24"/>
+                <w:lang w:val="en-US"/>
+              </w:rPr>
+            </w:pPr>
+            <w:r>
+              <w:rPr>
+                <w:rFonts w:ascii="Times New Roman" w:hAnsi="Times New Roman" w:cs="Times New Roman"/>
+                <w:sz w:val="24"/>
+                <w:szCs w:val="24"/>
+                <w:lang w:val="en-US"/>
+              </w:rPr>
+              <w:t>private</w:t>
+            </w:r>
+          </w:p>
+        </w:tc>
+        <w:tc>
+          <w:tcPr>
+            <w:tcW w:w="783" w:type="dxa"/>
+          </w:tcPr>
+          <w:p>
+            <w:pPr>
+              <w:jc w:val="both"/>
+              <w:rPr>
+                <w:rFonts w:ascii="Times New Roman" w:hAnsi="Times New Roman" w:cs="Times New Roman"/>
+                <w:sz w:val="24"/>
+                <w:szCs w:val="24"/>
+                <w:lang w:val="en-US"/>
+              </w:rPr>
+            </w:pPr>
+            <w:r>
+              <w:rPr>
+                <w:rFonts w:ascii="Times New Roman" w:hAnsi="Times New Roman" w:cs="Times New Roman"/>
+                <w:sz w:val="24"/>
+                <w:szCs w:val="24"/>
+                <w:lang w:val="en-US"/>
+              </w:rPr>
+              <w:t>void</w:t>
+            </w:r>
+          </w:p>
+        </w:tc>
+        <w:tc>
+          <w:tcPr>
+            <w:tcW w:w="1701" w:type="dxa"/>
+          </w:tcPr>
+          <w:p>
+            <w:pPr>
+              <w:jc w:val="both"/>
+              <w:rPr>
+                <w:rFonts w:ascii="Times New Roman" w:hAnsi="Times New Roman" w:cs="Times New Roman"/>
+                <w:sz w:val="24"/>
+                <w:szCs w:val="24"/>
+                <w:lang w:val="en-US"/>
+              </w:rPr>
+            </w:pPr>
+            <w:r>
+              <w:rPr>
+                <w:rFonts w:ascii="Times New Roman" w:hAnsi="Times New Roman" w:cs="Times New Roman"/>
+                <w:sz w:val="24"/>
+                <w:szCs w:val="24"/>
+                <w:lang w:val="en-US"/>
+              </w:rPr>
+              <w:t xml:space="preserve">object, </w:t>
+            </w:r>
+            <w:proofErr w:type="spellStart"/>
+            <w:r>
+              <w:rPr>
+                <w:rFonts w:ascii="Times New Roman" w:hAnsi="Times New Roman" w:cs="Times New Roman"/>
+                <w:sz w:val="24"/>
+                <w:szCs w:val="24"/>
+                <w:lang w:val="en-US"/>
+              </w:rPr>
+              <w:t>RibbonControl</w:t>
+            </w:r>
+            <w:proofErr w:type="spellEnd"/>
+          </w:p>
+        </w:tc>
+        <w:tc>
+          <w:tcPr>
+            <w:tcW w:w="2829" w:type="dxa"/>
+          </w:tcPr>
+          <w:p>
+            <w:pPr>
+              <w:rPr>
+                <w:rFonts w:ascii="Times New Roman" w:hAnsi="Times New Roman" w:cs="Times New Roman"/>
+                <w:sz w:val="24"/>
+                <w:szCs w:val="24"/>
+              </w:rPr>
+            </w:pPr>
+            <w:r>
+              <w:rPr>
+                <w:rFonts w:ascii="Times New Roman" w:hAnsi="Times New Roman" w:cs="Times New Roman"/>
+                <w:sz w:val="24"/>
+                <w:szCs w:val="24"/>
+              </w:rPr>
+              <w:t>Обработчик нажатия на кнопку «Сохранить изменения»</w:t>
+            </w:r>
+          </w:p>
+        </w:tc>
+      </w:tr>
+      <w:tr>
+        <w:tc>
+          <w:tcPr>
+            <w:tcW w:w="2263" w:type="dxa"/>
+          </w:tcPr>
+          <w:p>
+            <w:pPr>
+              <w:jc w:val="both"/>
+              <w:rPr>
+                <w:rFonts w:ascii="Times New Roman" w:hAnsi="Times New Roman" w:cs="Times New Roman"/>
+                <w:sz w:val="24"/>
+                <w:szCs w:val="24"/>
+                <w:lang w:val="en-US"/>
+              </w:rPr>
+            </w:pPr>
+            <w:proofErr w:type="spellStart"/>
+            <w:r>
+              <w:rPr>
+                <w:rFonts w:ascii="Times New Roman" w:hAnsi="Times New Roman" w:cs="Times New Roman"/>
+                <w:sz w:val="24"/>
+                <w:szCs w:val="24"/>
+                <w:lang w:val="en-US"/>
+              </w:rPr>
+              <w:t>selectAllNodesButton_Click</w:t>
+            </w:r>
+            <w:proofErr w:type="spellEnd"/>
+          </w:p>
+        </w:tc>
+        <w:tc>
+          <w:tcPr>
+            <w:tcW w:w="1769" w:type="dxa"/>
+          </w:tcPr>
+          <w:p>
+            <w:pPr>
+              <w:jc w:val="both"/>
+              <w:rPr>
+                <w:rFonts w:ascii="Times New Roman" w:hAnsi="Times New Roman" w:cs="Times New Roman"/>
+                <w:sz w:val="24"/>
+                <w:szCs w:val="24"/>
+                <w:lang w:val="en-US"/>
+              </w:rPr>
+            </w:pPr>
+            <w:r>
+              <w:rPr>
+                <w:rFonts w:ascii="Times New Roman" w:hAnsi="Times New Roman" w:cs="Times New Roman"/>
+                <w:sz w:val="24"/>
+                <w:szCs w:val="24"/>
+                <w:lang w:val="en-US"/>
+              </w:rPr>
+              <w:t>private</w:t>
+            </w:r>
+          </w:p>
+        </w:tc>
+        <w:tc>
+          <w:tcPr>
+            <w:tcW w:w="783" w:type="dxa"/>
+          </w:tcPr>
+          <w:p>
+            <w:pPr>
+              <w:jc w:val="both"/>
+              <w:rPr>
+                <w:rFonts w:ascii="Times New Roman" w:hAnsi="Times New Roman" w:cs="Times New Roman"/>
+                <w:sz w:val="24"/>
+                <w:szCs w:val="24"/>
+                <w:lang w:val="en-US"/>
+              </w:rPr>
+            </w:pPr>
+            <w:r>
+              <w:rPr>
+                <w:rFonts w:ascii="Times New Roman" w:hAnsi="Times New Roman" w:cs="Times New Roman"/>
+                <w:sz w:val="24"/>
+                <w:szCs w:val="24"/>
+                <w:lang w:val="en-US"/>
+              </w:rPr>
+              <w:t>void</w:t>
+            </w:r>
+          </w:p>
+        </w:tc>
+        <w:tc>
+          <w:tcPr>
+            <w:tcW w:w="1701" w:type="dxa"/>
+          </w:tcPr>
+          <w:p>
+            <w:pPr>
+              <w:jc w:val="both"/>
+              <w:rPr>
+                <w:rFonts w:ascii="Times New Roman" w:hAnsi="Times New Roman" w:cs="Times New Roman"/>
+                <w:sz w:val="24"/>
+                <w:szCs w:val="24"/>
+                <w:lang w:val="en-US"/>
+              </w:rPr>
+            </w:pPr>
+            <w:r>
+              <w:rPr>
+                <w:rFonts w:ascii="Times New Roman" w:hAnsi="Times New Roman" w:cs="Times New Roman"/>
+                <w:sz w:val="24"/>
+                <w:szCs w:val="24"/>
+                <w:lang w:val="en-US"/>
+              </w:rPr>
+              <w:t xml:space="preserve">object, </w:t>
+            </w:r>
+            <w:proofErr w:type="spellStart"/>
+            <w:r>
+              <w:rPr>
+                <w:rFonts w:ascii="Times New Roman" w:hAnsi="Times New Roman" w:cs="Times New Roman"/>
+                <w:sz w:val="24"/>
+                <w:szCs w:val="24"/>
+                <w:lang w:val="en-US"/>
+              </w:rPr>
+              <w:t>RibbonControl</w:t>
+            </w:r>
+            <w:proofErr w:type="spellEnd"/>
+          </w:p>
+        </w:tc>
+        <w:tc>
+          <w:tcPr>
+            <w:tcW w:w="2829" w:type="dxa"/>
+          </w:tcPr>
+          <w:p>
+            <w:pPr>
+              <w:rPr>
+                <w:rFonts w:ascii="Times New Roman" w:hAnsi="Times New Roman" w:cs="Times New Roman"/>
+                <w:sz w:val="24"/>
+                <w:szCs w:val="24"/>
+              </w:rPr>
+            </w:pPr>
+            <w:r>
+              <w:rPr>
+                <w:rFonts w:ascii="Times New Roman" w:hAnsi="Times New Roman" w:cs="Times New Roman"/>
+                <w:sz w:val="24"/>
+                <w:szCs w:val="24"/>
+              </w:rPr>
+              <w:t>Обработчик нажатия на кнопку «</w:t>
+            </w:r>
+            <w:r>
+              <w:rPr>
+                <w:rFonts w:ascii="Times New Roman" w:hAnsi="Times New Roman" w:cs="Times New Roman"/>
+                <w:sz w:val="24"/>
+                <w:szCs w:val="24"/>
+              </w:rPr>
+              <w:t>Выделить все вершины</w:t>
+            </w:r>
+            <w:r>
+              <w:rPr>
+                <w:rFonts w:ascii="Times New Roman" w:hAnsi="Times New Roman" w:cs="Times New Roman"/>
+                <w:sz w:val="24"/>
+                <w:szCs w:val="24"/>
+              </w:rPr>
+              <w:t>»</w:t>
+            </w:r>
+          </w:p>
+        </w:tc>
+      </w:tr>
+      <w:tr>
+        <w:tc>
+          <w:tcPr>
+            <w:tcW w:w="2263" w:type="dxa"/>
+          </w:tcPr>
+          <w:p>
+            <w:pPr>
+              <w:jc w:val="both"/>
+              <w:rPr>
+                <w:rFonts w:ascii="Times New Roman" w:hAnsi="Times New Roman" w:cs="Times New Roman"/>
+                <w:sz w:val="24"/>
+                <w:szCs w:val="24"/>
+              </w:rPr>
+            </w:pPr>
+            <w:proofErr w:type="spellStart"/>
+            <w:r>
+              <w:rPr>
+                <w:rFonts w:ascii="Times New Roman" w:hAnsi="Times New Roman" w:cs="Times New Roman"/>
+                <w:sz w:val="24"/>
+                <w:szCs w:val="24"/>
+              </w:rPr>
+              <w:t>selectConnectedNodeButton_Click</w:t>
+            </w:r>
+            <w:proofErr w:type="spellEnd"/>
+          </w:p>
+        </w:tc>
+        <w:tc>
+          <w:tcPr>
+            <w:tcW w:w="1769" w:type="dxa"/>
+          </w:tcPr>
+          <w:p>
+            <w:pPr>
+              <w:jc w:val="both"/>
+              <w:rPr>
+                <w:rFonts w:ascii="Times New Roman" w:hAnsi="Times New Roman" w:cs="Times New Roman"/>
+                <w:sz w:val="24"/>
+                <w:szCs w:val="24"/>
+                <w:lang w:val="en-US"/>
+              </w:rPr>
+            </w:pPr>
+            <w:proofErr w:type="spellStart"/>
+            <w:r>
+              <w:rPr>
+                <w:rFonts w:ascii="Times New Roman" w:hAnsi="Times New Roman" w:cs="Times New Roman"/>
+                <w:sz w:val="24"/>
+                <w:szCs w:val="24"/>
+              </w:rPr>
+              <w:t>private</w:t>
+            </w:r>
+            <w:proofErr w:type="spellEnd"/>
+          </w:p>
+        </w:tc>
+        <w:tc>
+          <w:tcPr>
+            <w:tcW w:w="783" w:type="dxa"/>
+          </w:tcPr>
+          <w:p>
+            <w:pPr>
+              <w:jc w:val="both"/>
+              <w:rPr>
+                <w:rFonts w:ascii="Times New Roman" w:hAnsi="Times New Roman" w:cs="Times New Roman"/>
+                <w:sz w:val="24"/>
+                <w:szCs w:val="24"/>
+                <w:lang w:val="en-US"/>
+              </w:rPr>
+            </w:pPr>
+            <w:r>
+              <w:rPr>
+                <w:rFonts w:ascii="Times New Roman" w:hAnsi="Times New Roman" w:cs="Times New Roman"/>
+                <w:sz w:val="24"/>
+                <w:szCs w:val="24"/>
+                <w:lang w:val="en-US"/>
+              </w:rPr>
+              <w:t>void</w:t>
+            </w:r>
+          </w:p>
+        </w:tc>
+        <w:tc>
+          <w:tcPr>
+            <w:tcW w:w="1701" w:type="dxa"/>
+          </w:tcPr>
+          <w:p>
+            <w:pPr>
+              <w:jc w:val="both"/>
+              <w:rPr>
+                <w:rFonts w:ascii="Times New Roman" w:hAnsi="Times New Roman" w:cs="Times New Roman"/>
+                <w:sz w:val="24"/>
+                <w:szCs w:val="24"/>
+                <w:lang w:val="en-US"/>
+              </w:rPr>
+            </w:pPr>
+            <w:r>
+              <w:rPr>
+                <w:rFonts w:ascii="Times New Roman" w:hAnsi="Times New Roman" w:cs="Times New Roman"/>
+                <w:sz w:val="24"/>
+                <w:szCs w:val="24"/>
+                <w:lang w:val="en-US"/>
+              </w:rPr>
+              <w:t xml:space="preserve">object, </w:t>
+            </w:r>
+            <w:proofErr w:type="spellStart"/>
+            <w:r>
+              <w:rPr>
+                <w:rFonts w:ascii="Times New Roman" w:hAnsi="Times New Roman" w:cs="Times New Roman"/>
+                <w:sz w:val="24"/>
+                <w:szCs w:val="24"/>
+                <w:lang w:val="en-US"/>
+              </w:rPr>
+              <w:t>RibbonControl</w:t>
+            </w:r>
+            <w:proofErr w:type="spellEnd"/>
+          </w:p>
+        </w:tc>
+        <w:tc>
+          <w:tcPr>
+            <w:tcW w:w="2829" w:type="dxa"/>
+          </w:tcPr>
+          <w:p>
+            <w:pPr>
+              <w:rPr>
+                <w:rFonts w:ascii="Times New Roman" w:hAnsi="Times New Roman" w:cs="Times New Roman"/>
+                <w:sz w:val="24"/>
+                <w:szCs w:val="24"/>
+              </w:rPr>
+            </w:pPr>
+            <w:r>
+              <w:rPr>
+                <w:rFonts w:ascii="Times New Roman" w:hAnsi="Times New Roman" w:cs="Times New Roman"/>
+                <w:sz w:val="24"/>
+                <w:szCs w:val="24"/>
+              </w:rPr>
+              <w:t>Обработчик нажатия на кнопку «Выделить соединенные вершины»</w:t>
+            </w:r>
+          </w:p>
+        </w:tc>
+      </w:tr>
+      <w:tr>
+        <w:tc>
+          <w:tcPr>
+            <w:tcW w:w="2263" w:type="dxa"/>
+          </w:tcPr>
+          <w:p>
+            <w:pPr>
+              <w:jc w:val="both"/>
+              <w:rPr>
+                <w:rFonts w:ascii="Times New Roman" w:hAnsi="Times New Roman" w:cs="Times New Roman"/>
+                <w:sz w:val="24"/>
+                <w:szCs w:val="24"/>
+              </w:rPr>
+            </w:pPr>
+            <w:proofErr w:type="spellStart"/>
+            <w:r>
+              <w:rPr>
+                <w:rFonts w:ascii="Times New Roman" w:hAnsi="Times New Roman" w:cs="Times New Roman"/>
+                <w:sz w:val="24"/>
+                <w:szCs w:val="24"/>
+              </w:rPr>
+              <w:t>selectNonConnectedNodesButton_Click</w:t>
+            </w:r>
+            <w:proofErr w:type="spellEnd"/>
+          </w:p>
+        </w:tc>
+        <w:tc>
+          <w:tcPr>
+            <w:tcW w:w="1769" w:type="dxa"/>
+          </w:tcPr>
+          <w:p>
+            <w:pPr>
+              <w:jc w:val="both"/>
+              <w:rPr>
+                <w:rFonts w:ascii="Times New Roman" w:hAnsi="Times New Roman" w:cs="Times New Roman"/>
+                <w:sz w:val="24"/>
+                <w:szCs w:val="24"/>
+                <w:lang w:val="en-US"/>
+              </w:rPr>
+            </w:pPr>
+            <w:r>
+              <w:rPr>
+                <w:rFonts w:ascii="Times New Roman" w:hAnsi="Times New Roman" w:cs="Times New Roman"/>
+                <w:sz w:val="24"/>
+                <w:szCs w:val="24"/>
+                <w:lang w:val="en-US"/>
+              </w:rPr>
+              <w:t>private</w:t>
+            </w:r>
+          </w:p>
+        </w:tc>
+        <w:tc>
+          <w:tcPr>
+            <w:tcW w:w="783" w:type="dxa"/>
+          </w:tcPr>
+          <w:p>
+            <w:pPr>
+              <w:jc w:val="both"/>
+              <w:rPr>
+                <w:rFonts w:ascii="Times New Roman" w:hAnsi="Times New Roman" w:cs="Times New Roman"/>
+                <w:sz w:val="24"/>
+                <w:szCs w:val="24"/>
+                <w:lang w:val="en-US"/>
+              </w:rPr>
+            </w:pPr>
+            <w:r>
+              <w:rPr>
+                <w:rFonts w:ascii="Times New Roman" w:hAnsi="Times New Roman" w:cs="Times New Roman"/>
+                <w:sz w:val="24"/>
+                <w:szCs w:val="24"/>
+                <w:lang w:val="en-US"/>
+              </w:rPr>
+              <w:t>void</w:t>
+            </w:r>
+          </w:p>
+        </w:tc>
+        <w:tc>
+          <w:tcPr>
+            <w:tcW w:w="1701" w:type="dxa"/>
+          </w:tcPr>
+          <w:p>
+            <w:pPr>
+              <w:jc w:val="both"/>
+              <w:rPr>
+                <w:rFonts w:ascii="Times New Roman" w:hAnsi="Times New Roman" w:cs="Times New Roman"/>
+                <w:sz w:val="24"/>
+                <w:szCs w:val="24"/>
+                <w:lang w:val="en-US"/>
+              </w:rPr>
+            </w:pPr>
+            <w:r>
+              <w:rPr>
+                <w:rFonts w:ascii="Times New Roman" w:hAnsi="Times New Roman" w:cs="Times New Roman"/>
+                <w:sz w:val="24"/>
+                <w:szCs w:val="24"/>
+                <w:lang w:val="en-US"/>
+              </w:rPr>
+              <w:t xml:space="preserve">object, </w:t>
+            </w:r>
+            <w:proofErr w:type="spellStart"/>
+            <w:r>
+              <w:rPr>
+                <w:rFonts w:ascii="Times New Roman" w:hAnsi="Times New Roman" w:cs="Times New Roman"/>
+                <w:sz w:val="24"/>
+                <w:szCs w:val="24"/>
+                <w:lang w:val="en-US"/>
+              </w:rPr>
+              <w:t>RibbonControl</w:t>
+            </w:r>
+            <w:proofErr w:type="spellEnd"/>
+          </w:p>
+        </w:tc>
+        <w:tc>
+          <w:tcPr>
+            <w:tcW w:w="2829" w:type="dxa"/>
+          </w:tcPr>
+          <w:p>
+            <w:pPr>
+              <w:rPr>
+                <w:rFonts w:ascii="Times New Roman" w:hAnsi="Times New Roman" w:cs="Times New Roman"/>
+                <w:sz w:val="24"/>
+                <w:szCs w:val="24"/>
+              </w:rPr>
+            </w:pPr>
+            <w:r>
+              <w:rPr>
+                <w:rFonts w:ascii="Times New Roman" w:hAnsi="Times New Roman" w:cs="Times New Roman"/>
+                <w:sz w:val="24"/>
+                <w:szCs w:val="24"/>
+              </w:rPr>
+              <w:t>Обработчик нажатия на кнопку «Выделить несоединенные вершины»</w:t>
+            </w:r>
+          </w:p>
+        </w:tc>
+      </w:tr>
+      <w:tr>
+        <w:tc>
+          <w:tcPr>
+            <w:tcW w:w="2263" w:type="dxa"/>
+          </w:tcPr>
+          <w:p>
+            <w:pPr>
+              <w:jc w:val="both"/>
+              <w:rPr>
+                <w:rFonts w:ascii="Times New Roman" w:hAnsi="Times New Roman" w:cs="Times New Roman"/>
+                <w:sz w:val="24"/>
+                <w:szCs w:val="24"/>
+              </w:rPr>
+            </w:pPr>
+            <w:proofErr w:type="spellStart"/>
+            <w:r>
+              <w:rPr>
+                <w:rFonts w:ascii="Times New Roman" w:hAnsi="Times New Roman" w:cs="Times New Roman"/>
+                <w:sz w:val="24"/>
+                <w:szCs w:val="24"/>
+              </w:rPr>
+              <w:t>select</w:t>
+            </w:r>
+            <w:r>
+              <w:rPr>
+                <w:rFonts w:ascii="Times New Roman" w:hAnsi="Times New Roman" w:cs="Times New Roman"/>
+                <w:sz w:val="24"/>
+                <w:szCs w:val="24"/>
+                <w:lang w:val="en-US"/>
+              </w:rPr>
+              <w:t>AllEdges</w:t>
+            </w:r>
+            <w:proofErr w:type="spellEnd"/>
+            <w:r>
+              <w:rPr>
+                <w:rFonts w:ascii="Times New Roman" w:hAnsi="Times New Roman" w:cs="Times New Roman"/>
+                <w:sz w:val="24"/>
+                <w:szCs w:val="24"/>
+              </w:rPr>
+              <w:t>_</w:t>
+            </w:r>
+            <w:proofErr w:type="spellStart"/>
+            <w:r>
+              <w:rPr>
+                <w:rFonts w:ascii="Times New Roman" w:hAnsi="Times New Roman" w:cs="Times New Roman"/>
+                <w:sz w:val="24"/>
+                <w:szCs w:val="24"/>
+              </w:rPr>
+              <w:t>Click</w:t>
+            </w:r>
+            <w:proofErr w:type="spellEnd"/>
+          </w:p>
+        </w:tc>
+        <w:tc>
+          <w:tcPr>
+            <w:tcW w:w="1769" w:type="dxa"/>
+          </w:tcPr>
+          <w:p>
+            <w:pPr>
+              <w:jc w:val="both"/>
+              <w:rPr>
+                <w:rFonts w:ascii="Times New Roman" w:hAnsi="Times New Roman" w:cs="Times New Roman"/>
+                <w:sz w:val="24"/>
+                <w:szCs w:val="24"/>
+                <w:lang w:val="en-US"/>
+              </w:rPr>
+            </w:pPr>
+            <w:r>
+              <w:rPr>
+                <w:rFonts w:ascii="Times New Roman" w:hAnsi="Times New Roman" w:cs="Times New Roman"/>
+                <w:sz w:val="24"/>
+                <w:szCs w:val="24"/>
+                <w:lang w:val="en-US"/>
+              </w:rPr>
+              <w:t>private</w:t>
+            </w:r>
+          </w:p>
+        </w:tc>
+        <w:tc>
+          <w:tcPr>
+            <w:tcW w:w="783" w:type="dxa"/>
+          </w:tcPr>
+          <w:p>
+            <w:pPr>
+              <w:jc w:val="both"/>
+              <w:rPr>
+                <w:rFonts w:ascii="Times New Roman" w:hAnsi="Times New Roman" w:cs="Times New Roman"/>
+                <w:sz w:val="24"/>
+                <w:szCs w:val="24"/>
+                <w:lang w:val="en-US"/>
+              </w:rPr>
+            </w:pPr>
+            <w:r>
+              <w:rPr>
+                <w:rFonts w:ascii="Times New Roman" w:hAnsi="Times New Roman" w:cs="Times New Roman"/>
+                <w:sz w:val="24"/>
+                <w:szCs w:val="24"/>
+                <w:lang w:val="en-US"/>
+              </w:rPr>
+              <w:t>void</w:t>
+            </w:r>
+          </w:p>
+        </w:tc>
+        <w:tc>
+          <w:tcPr>
+            <w:tcW w:w="1701" w:type="dxa"/>
+          </w:tcPr>
+          <w:p>
+            <w:pPr>
+              <w:jc w:val="both"/>
+              <w:rPr>
+                <w:rFonts w:ascii="Times New Roman" w:hAnsi="Times New Roman" w:cs="Times New Roman"/>
+                <w:sz w:val="24"/>
+                <w:szCs w:val="24"/>
+                <w:lang w:val="en-US"/>
+              </w:rPr>
+            </w:pPr>
+            <w:r>
+              <w:rPr>
+                <w:rFonts w:ascii="Times New Roman" w:hAnsi="Times New Roman" w:cs="Times New Roman"/>
+                <w:sz w:val="24"/>
+                <w:szCs w:val="24"/>
+                <w:lang w:val="en-US"/>
+              </w:rPr>
+              <w:t xml:space="preserve">object, </w:t>
+            </w:r>
+            <w:proofErr w:type="spellStart"/>
+            <w:r>
+              <w:rPr>
+                <w:rFonts w:ascii="Times New Roman" w:hAnsi="Times New Roman" w:cs="Times New Roman"/>
+                <w:sz w:val="24"/>
+                <w:szCs w:val="24"/>
+                <w:lang w:val="en-US"/>
+              </w:rPr>
+              <w:t>RibbonControl</w:t>
+            </w:r>
+            <w:proofErr w:type="spellEnd"/>
+          </w:p>
+        </w:tc>
+        <w:tc>
+          <w:tcPr>
+            <w:tcW w:w="2829" w:type="dxa"/>
+          </w:tcPr>
+          <w:p>
+            <w:pPr>
+              <w:rPr>
+                <w:rFonts w:ascii="Times New Roman" w:hAnsi="Times New Roman" w:cs="Times New Roman"/>
+                <w:sz w:val="24"/>
+                <w:szCs w:val="24"/>
+              </w:rPr>
+            </w:pPr>
+            <w:r>
+              <w:rPr>
+                <w:rFonts w:ascii="Times New Roman" w:hAnsi="Times New Roman" w:cs="Times New Roman"/>
+                <w:sz w:val="24"/>
+                <w:szCs w:val="24"/>
+              </w:rPr>
+              <w:t xml:space="preserve">Обработчик нажатия на кнопку «Выделить </w:t>
+            </w:r>
+            <w:r>
+              <w:rPr>
+                <w:rFonts w:ascii="Times New Roman" w:hAnsi="Times New Roman" w:cs="Times New Roman"/>
+                <w:sz w:val="24"/>
+                <w:szCs w:val="24"/>
+              </w:rPr>
+              <w:t>все ребра</w:t>
             </w:r>
             <w:bookmarkStart w:id="35" w:name="_GoBack"/>
             <w:bookmarkEnd w:id="35"/>
@@ -11896,7 +13543,158 @@
                 <w:sz w:val="24"/>
                 <w:szCs w:val="24"/>
               </w:rPr>
-              <w:t>страница</w:t>
+              <w:t>»</w:t>
+            </w:r>
+          </w:p>
+        </w:tc>
+      </w:tr>
+      <w:tr>
+        <w:tc>
+          <w:tcPr>
+            <w:tcW w:w="2263" w:type="dxa"/>
+          </w:tcPr>
+          <w:p>
+            <w:pPr>
+              <w:jc w:val="both"/>
+              <w:rPr>
+                <w:rFonts w:ascii="Times New Roman" w:hAnsi="Times New Roman" w:cs="Times New Roman"/>
+                <w:sz w:val="24"/>
+                <w:szCs w:val="24"/>
+              </w:rPr>
+            </w:pPr>
+            <w:proofErr w:type="spellStart"/>
+            <w:r>
+              <w:rPr>
+                <w:rFonts w:ascii="Times New Roman" w:hAnsi="Times New Roman" w:cs="Times New Roman"/>
+                <w:sz w:val="24"/>
+                <w:szCs w:val="24"/>
+              </w:rPr>
+              <w:t>invertButton_Click</w:t>
+            </w:r>
+            <w:proofErr w:type="spellEnd"/>
+          </w:p>
+        </w:tc>
+        <w:tc>
+          <w:tcPr>
+            <w:tcW w:w="1769" w:type="dxa"/>
+          </w:tcPr>
+          <w:p>
+            <w:pPr>
+              <w:jc w:val="both"/>
+              <w:rPr>
+                <w:rFonts w:ascii="Times New Roman" w:hAnsi="Times New Roman" w:cs="Times New Roman"/>
+                <w:sz w:val="24"/>
+                <w:szCs w:val="24"/>
+                <w:lang w:val="en-US"/>
+              </w:rPr>
+            </w:pPr>
+            <w:r>
+              <w:rPr>
+                <w:rFonts w:ascii="Times New Roman" w:hAnsi="Times New Roman" w:cs="Times New Roman"/>
+                <w:sz w:val="24"/>
+                <w:szCs w:val="24"/>
+                <w:lang w:val="en-US"/>
+              </w:rPr>
+              <w:t>private</w:t>
+            </w:r>
+          </w:p>
+        </w:tc>
+        <w:tc>
+          <w:tcPr>
+            <w:tcW w:w="783" w:type="dxa"/>
+          </w:tcPr>
+          <w:p>
+            <w:pPr>
+              <w:jc w:val="both"/>
+              <w:rPr>
+                <w:rFonts w:ascii="Times New Roman" w:hAnsi="Times New Roman" w:cs="Times New Roman"/>
+                <w:sz w:val="24"/>
+                <w:szCs w:val="24"/>
+                <w:lang w:val="en-US"/>
+              </w:rPr>
+            </w:pPr>
+            <w:r>
+              <w:rPr>
+                <w:rFonts w:ascii="Times New Roman" w:hAnsi="Times New Roman" w:cs="Times New Roman"/>
+                <w:sz w:val="24"/>
+                <w:szCs w:val="24"/>
+                <w:lang w:val="en-US"/>
+              </w:rPr>
+              <w:t>void</w:t>
+            </w:r>
+          </w:p>
+        </w:tc>
+        <w:tc>
+          <w:tcPr>
+            <w:tcW w:w="1701" w:type="dxa"/>
+          </w:tcPr>
+          <w:p>
+            <w:pPr>
+              <w:jc w:val="both"/>
+              <w:rPr>
+                <w:rFonts w:ascii="Times New Roman" w:hAnsi="Times New Roman" w:cs="Times New Roman"/>
+                <w:sz w:val="24"/>
+                <w:szCs w:val="24"/>
+                <w:lang w:val="en-US"/>
+              </w:rPr>
+            </w:pPr>
+            <w:r>
+              <w:rPr>
+                <w:rFonts w:ascii="Times New Roman" w:hAnsi="Times New Roman" w:cs="Times New Roman"/>
+                <w:sz w:val="24"/>
+                <w:szCs w:val="24"/>
+                <w:lang w:val="en-US"/>
+              </w:rPr>
+              <w:t xml:space="preserve">object, </w:t>
+            </w:r>
+            <w:proofErr w:type="spellStart"/>
+            <w:r>
+              <w:rPr>
+                <w:rFonts w:ascii="Times New Roman" w:hAnsi="Times New Roman" w:cs="Times New Roman"/>
+                <w:sz w:val="24"/>
+                <w:szCs w:val="24"/>
+                <w:lang w:val="en-US"/>
+              </w:rPr>
+              <w:t>RibbonControl</w:t>
+            </w:r>
+            <w:proofErr w:type="spellEnd"/>
+          </w:p>
+        </w:tc>
+        <w:tc>
+          <w:tcPr>
+            <w:tcW w:w="2829" w:type="dxa"/>
+          </w:tcPr>
+          <w:p>
+            <w:pPr>
+              <w:rPr>
+                <w:rFonts w:ascii="Times New Roman" w:hAnsi="Times New Roman" w:cs="Times New Roman"/>
+                <w:sz w:val="24"/>
+                <w:szCs w:val="24"/>
+              </w:rPr>
+            </w:pPr>
+            <w:r>
+              <w:rPr>
+                <w:rFonts w:ascii="Times New Roman" w:hAnsi="Times New Roman" w:cs="Times New Roman"/>
+                <w:sz w:val="24"/>
+                <w:szCs w:val="24"/>
+              </w:rPr>
+              <w:t>Обработчик нажатия на кнопку «</w:t>
+            </w:r>
+            <w:r>
+              <w:rPr>
+                <w:rFonts w:ascii="Times New Roman" w:hAnsi="Times New Roman" w:cs="Times New Roman"/>
+                <w:sz w:val="24"/>
+                <w:szCs w:val="24"/>
+              </w:rPr>
+              <w:t>Инвертировать ребро</w:t>
+            </w:r>
+            <w:r>
+              <w:rPr>
+                <w:rFonts w:ascii="Times New Roman" w:hAnsi="Times New Roman" w:cs="Times New Roman"/>
+                <w:sz w:val="24"/>
+                <w:szCs w:val="24"/>
+              </w:rPr>
+              <w:t>»</w:t>
             </w:r>
           </w:p>
         </w:tc>
@@ -14918,7 +16716,6 @@
         <w:docPartUnique/>
       </w:docPartObj>
     </w:sdtPr>
-    <w:sdtEndPr/>
     <w:sdtContent>
       <w:p>
         <w:pPr>
@@ -14961,7 +16758,7 @@
             <w:sz w:val="24"/>
             <w:szCs w:val="24"/>
           </w:rPr>
-          <w:t>11</w:t>
+          <w:t>12</w:t>
         </w:r>
         <w:r>
           <w:rPr>
@@ -16855,7 +18652,7 @@
 </file>
 
 <file path=customXml/itemProps1.xml><?xml version="1.0" encoding="utf-8"?>
-<ds:datastoreItem xmlns:ds="http://schemas.openxmlformats.org/officeDocument/2006/customXml" ds:itemID="{C3E1163D-493B-490A-8409-56BD11EA3F28}">
+<ds:datastoreItem xmlns:ds="http://schemas.openxmlformats.org/officeDocument/2006/customXml" ds:itemID="{218B0E9F-AEA7-4EB2-8550-B5AA10DD4C6C}">
   <ds:schemaRefs>
     <ds:schemaRef ds:uri="http://schemas.openxmlformats.org/officeDocument/2006/bibliography"/>
   </ds:schemaRefs>

</xml_diff>

<commit_message>
Changed numbers of page in documents
</commit_message>
<xml_diff>
--- a/docs/ПЗ.docx
+++ b/docs/ПЗ.docx
@@ -1622,8 +1622,10 @@
           <w:szCs w:val="28"/>
           <w:lang w:val="en-US"/>
         </w:rPr>
-        <w:t>16</w:t>
-      </w:r>
+        <w:t>17</w:t>
+      </w:r>
+      <w:bookmarkStart w:id="1" w:name="_GoBack"/>
+      <w:bookmarkEnd w:id="1"/>
     </w:p>
     <w:p>
       <w:pPr>
@@ -1743,8 +1745,6 @@
             </w:rPr>
             <w:t>Содержание</w:t>
           </w:r>
-          <w:bookmarkStart w:id="1" w:name="_GoBack"/>
-          <w:bookmarkEnd w:id="1"/>
         </w:p>
         <w:p>
           <w:pPr>
@@ -21050,7 +21050,7 @@
             <w:sz w:val="24"/>
             <w:szCs w:val="24"/>
           </w:rPr>
-          <w:t>3</w:t>
+          <w:t>16</w:t>
         </w:r>
         <w:r>
           <w:rPr>
@@ -22944,7 +22944,7 @@
 </file>
 
 <file path=customXml/itemProps1.xml><?xml version="1.0" encoding="utf-8"?>
-<ds:datastoreItem xmlns:ds="http://schemas.openxmlformats.org/officeDocument/2006/customXml" ds:itemID="{0B1EEB05-B7AE-4A1C-BA50-37CECB54F27F}">
+<ds:datastoreItem xmlns:ds="http://schemas.openxmlformats.org/officeDocument/2006/customXml" ds:itemID="{C73B8058-F41C-4524-A9B2-F57308CE4088}">
   <ds:schemaRefs>
     <ds:schemaRef ds:uri="http://schemas.openxmlformats.org/officeDocument/2006/bibliography"/>
   </ds:schemaRefs>

</xml_diff>